<commit_message>
Added level 3 and updated dissertation doc.
</commit_message>
<xml_diff>
--- a/Dissertation.docx
+++ b/Dissertation.docx
@@ -287,7 +287,7 @@
           <w:rFonts w:ascii="Times New Roman" w:hAnsi="Times New Roman" w:cs="Times New Roman"/>
         </w:rPr>
       </w:pPr>
-      <w:bookmarkStart w:id="0" w:name="_Toc480465401"/>
+      <w:bookmarkStart w:id="0" w:name="_Toc480496005"/>
       <w:r>
         <w:rPr>
           <w:rFonts w:ascii="Times New Roman" w:hAnsi="Times New Roman" w:cs="Times New Roman"/>
@@ -380,7 +380,7 @@
             </w:rPr>
             <w:fldChar w:fldCharType="separate"/>
           </w:r>
-          <w:hyperlink w:anchor="_Toc480465401" w:history="1">
+          <w:hyperlink w:anchor="_Toc480496005" w:history="1">
             <w:r>
               <w:rPr>
                 <w:rStyle w:val="Hyperlink"/>
@@ -408,7 +408,7 @@
                 <w:noProof/>
                 <w:webHidden/>
               </w:rPr>
-              <w:instrText xml:space="preserve"> PAGEREF _Toc480465401 \h </w:instrText>
+              <w:instrText xml:space="preserve"> PAGEREF _Toc480496005 \h </w:instrText>
             </w:r>
             <w:r>
               <w:rPr>
@@ -451,7 +451,7 @@
               <w:lang w:eastAsia="en-GB"/>
             </w:rPr>
           </w:pPr>
-          <w:hyperlink w:anchor="_Toc480465402" w:history="1">
+          <w:hyperlink w:anchor="_Toc480496006" w:history="1">
             <w:r>
               <w:rPr>
                 <w:rStyle w:val="Hyperlink"/>
@@ -494,7 +494,7 @@
                 <w:noProof/>
                 <w:webHidden/>
               </w:rPr>
-              <w:instrText xml:space="preserve"> PAGEREF _Toc480465402 \h </w:instrText>
+              <w:instrText xml:space="preserve"> PAGEREF _Toc480496006 \h </w:instrText>
             </w:r>
             <w:r>
               <w:rPr>
@@ -537,7 +537,7 @@
               <w:lang w:eastAsia="en-GB"/>
             </w:rPr>
           </w:pPr>
-          <w:hyperlink w:anchor="_Toc480465403" w:history="1">
+          <w:hyperlink w:anchor="_Toc480496007" w:history="1">
             <w:r>
               <w:rPr>
                 <w:rStyle w:val="Hyperlink"/>
@@ -580,7 +580,7 @@
                 <w:noProof/>
                 <w:webHidden/>
               </w:rPr>
-              <w:instrText xml:space="preserve"> PAGEREF _Toc480465403 \h </w:instrText>
+              <w:instrText xml:space="preserve"> PAGEREF _Toc480496007 \h </w:instrText>
             </w:r>
             <w:r>
               <w:rPr>
@@ -623,7 +623,7 @@
               <w:lang w:eastAsia="en-GB"/>
             </w:rPr>
           </w:pPr>
-          <w:hyperlink w:anchor="_Toc480465404" w:history="1">
+          <w:hyperlink w:anchor="_Toc480496008" w:history="1">
             <w:r>
               <w:rPr>
                 <w:rStyle w:val="Hyperlink"/>
@@ -666,7 +666,7 @@
                 <w:noProof/>
                 <w:webHidden/>
               </w:rPr>
-              <w:instrText xml:space="preserve"> PAGEREF _Toc480465404 \h </w:instrText>
+              <w:instrText xml:space="preserve"> PAGEREF _Toc480496008 \h </w:instrText>
             </w:r>
             <w:r>
               <w:rPr>
@@ -709,7 +709,7 @@
               <w:lang w:eastAsia="en-GB"/>
             </w:rPr>
           </w:pPr>
-          <w:hyperlink w:anchor="_Toc480465405" w:history="1">
+          <w:hyperlink w:anchor="_Toc480496009" w:history="1">
             <w:r>
               <w:rPr>
                 <w:rStyle w:val="Hyperlink"/>
@@ -752,7 +752,7 @@
                 <w:noProof/>
                 <w:webHidden/>
               </w:rPr>
-              <w:instrText xml:space="preserve"> PAGEREF _Toc480465405 \h </w:instrText>
+              <w:instrText xml:space="preserve"> PAGEREF _Toc480496009 \h </w:instrText>
             </w:r>
             <w:r>
               <w:rPr>
@@ -795,7 +795,7 @@
               <w:lang w:eastAsia="en-GB"/>
             </w:rPr>
           </w:pPr>
-          <w:hyperlink w:anchor="_Toc480465406" w:history="1">
+          <w:hyperlink w:anchor="_Toc480496010" w:history="1">
             <w:r>
               <w:rPr>
                 <w:rStyle w:val="Hyperlink"/>
@@ -838,7 +838,7 @@
                 <w:noProof/>
                 <w:webHidden/>
               </w:rPr>
-              <w:instrText xml:space="preserve"> PAGEREF _Toc480465406 \h </w:instrText>
+              <w:instrText xml:space="preserve"> PAGEREF _Toc480496010 \h </w:instrText>
             </w:r>
             <w:r>
               <w:rPr>
@@ -881,7 +881,7 @@
               <w:lang w:eastAsia="en-GB"/>
             </w:rPr>
           </w:pPr>
-          <w:hyperlink w:anchor="_Toc480465407" w:history="1">
+          <w:hyperlink w:anchor="_Toc480496011" w:history="1">
             <w:r>
               <w:rPr>
                 <w:rStyle w:val="Hyperlink"/>
@@ -924,7 +924,7 @@
                 <w:noProof/>
                 <w:webHidden/>
               </w:rPr>
-              <w:instrText xml:space="preserve"> PAGEREF _Toc480465407 \h </w:instrText>
+              <w:instrText xml:space="preserve"> PAGEREF _Toc480496011 \h </w:instrText>
             </w:r>
             <w:r>
               <w:rPr>
@@ -967,7 +967,7 @@
               <w:lang w:eastAsia="en-GB"/>
             </w:rPr>
           </w:pPr>
-          <w:hyperlink w:anchor="_Toc480465408" w:history="1">
+          <w:hyperlink w:anchor="_Toc480496012" w:history="1">
             <w:r>
               <w:rPr>
                 <w:rStyle w:val="Hyperlink"/>
@@ -1010,7 +1010,7 @@
                 <w:noProof/>
                 <w:webHidden/>
               </w:rPr>
-              <w:instrText xml:space="preserve"> PAGEREF _Toc480465408 \h </w:instrText>
+              <w:instrText xml:space="preserve"> PAGEREF _Toc480496012 \h </w:instrText>
             </w:r>
             <w:r>
               <w:rPr>
@@ -1053,7 +1053,7 @@
               <w:lang w:eastAsia="en-GB"/>
             </w:rPr>
           </w:pPr>
-          <w:hyperlink w:anchor="_Toc480465409" w:history="1">
+          <w:hyperlink w:anchor="_Toc480496013" w:history="1">
             <w:r>
               <w:rPr>
                 <w:rStyle w:val="Hyperlink"/>
@@ -1096,7 +1096,7 @@
                 <w:noProof/>
                 <w:webHidden/>
               </w:rPr>
-              <w:instrText xml:space="preserve"> PAGEREF _Toc480465409 \h </w:instrText>
+              <w:instrText xml:space="preserve"> PAGEREF _Toc480496013 \h </w:instrText>
             </w:r>
             <w:r>
               <w:rPr>
@@ -1139,7 +1139,7 @@
               <w:lang w:eastAsia="en-GB"/>
             </w:rPr>
           </w:pPr>
-          <w:hyperlink w:anchor="_Toc480465410" w:history="1">
+          <w:hyperlink w:anchor="_Toc480496014" w:history="1">
             <w:r>
               <w:rPr>
                 <w:rStyle w:val="Hyperlink"/>
@@ -1182,7 +1182,7 @@
                 <w:noProof/>
                 <w:webHidden/>
               </w:rPr>
-              <w:instrText xml:space="preserve"> PAGEREF _Toc480465410 \h </w:instrText>
+              <w:instrText xml:space="preserve"> PAGEREF _Toc480496014 \h </w:instrText>
             </w:r>
             <w:r>
               <w:rPr>
@@ -1224,7 +1224,7 @@
               <w:lang w:eastAsia="en-GB"/>
             </w:rPr>
           </w:pPr>
-          <w:hyperlink w:anchor="_Toc480465411" w:history="1">
+          <w:hyperlink w:anchor="_Toc480496015" w:history="1">
             <w:r>
               <w:rPr>
                 <w:rStyle w:val="Hyperlink"/>
@@ -1252,7 +1252,7 @@
                 <w:noProof/>
                 <w:webHidden/>
               </w:rPr>
-              <w:instrText xml:space="preserve"> PAGEREF _Toc480465411 \h </w:instrText>
+              <w:instrText xml:space="preserve"> PAGEREF _Toc480496015 \h </w:instrText>
             </w:r>
             <w:r>
               <w:rPr>
@@ -1294,7 +1294,7 @@
               <w:lang w:eastAsia="en-GB"/>
             </w:rPr>
           </w:pPr>
-          <w:hyperlink w:anchor="_Toc480465412" w:history="1">
+          <w:hyperlink w:anchor="_Toc480496016" w:history="1">
             <w:r>
               <w:rPr>
                 <w:rStyle w:val="Hyperlink"/>
@@ -1322,7 +1322,7 @@
                 <w:noProof/>
                 <w:webHidden/>
               </w:rPr>
-              <w:instrText xml:space="preserve"> PAGEREF _Toc480465412 \h </w:instrText>
+              <w:instrText xml:space="preserve"> PAGEREF _Toc480496016 \h </w:instrText>
             </w:r>
             <w:r>
               <w:rPr>
@@ -1364,7 +1364,7 @@
               <w:lang w:eastAsia="en-GB"/>
             </w:rPr>
           </w:pPr>
-          <w:hyperlink w:anchor="_Toc480465413" w:history="1">
+          <w:hyperlink w:anchor="_Toc480496017" w:history="1">
             <w:r>
               <w:rPr>
                 <w:rStyle w:val="Hyperlink"/>
@@ -1392,7 +1392,7 @@
                 <w:noProof/>
                 <w:webHidden/>
               </w:rPr>
-              <w:instrText xml:space="preserve"> PAGEREF _Toc480465413 \h </w:instrText>
+              <w:instrText xml:space="preserve"> PAGEREF _Toc480496017 \h </w:instrText>
             </w:r>
             <w:r>
               <w:rPr>
@@ -1434,7 +1434,7 @@
               <w:lang w:eastAsia="en-GB"/>
             </w:rPr>
           </w:pPr>
-          <w:hyperlink w:anchor="_Toc480465414" w:history="1">
+          <w:hyperlink w:anchor="_Toc480496018" w:history="1">
             <w:r>
               <w:rPr>
                 <w:rStyle w:val="Hyperlink"/>
@@ -1462,7 +1462,7 @@
                 <w:noProof/>
                 <w:webHidden/>
               </w:rPr>
-              <w:instrText xml:space="preserve"> PAGEREF _Toc480465414 \h </w:instrText>
+              <w:instrText xml:space="preserve"> PAGEREF _Toc480496018 \h </w:instrText>
             </w:r>
             <w:r>
               <w:rPr>
@@ -1505,7 +1505,7 @@
               <w:lang w:eastAsia="en-GB"/>
             </w:rPr>
           </w:pPr>
-          <w:hyperlink w:anchor="_Toc480465415" w:history="1">
+          <w:hyperlink w:anchor="_Toc480496019" w:history="1">
             <w:r>
               <w:rPr>
                 <w:rStyle w:val="Hyperlink"/>
@@ -1548,7 +1548,7 @@
                 <w:noProof/>
                 <w:webHidden/>
               </w:rPr>
-              <w:instrText xml:space="preserve"> PAGEREF _Toc480465415 \h </w:instrText>
+              <w:instrText xml:space="preserve"> PAGEREF _Toc480496019 \h </w:instrText>
             </w:r>
             <w:r>
               <w:rPr>
@@ -1591,7 +1591,7 @@
               <w:lang w:eastAsia="en-GB"/>
             </w:rPr>
           </w:pPr>
-          <w:hyperlink w:anchor="_Toc480465416" w:history="1">
+          <w:hyperlink w:anchor="_Toc480496020" w:history="1">
             <w:r>
               <w:rPr>
                 <w:rStyle w:val="Hyperlink"/>
@@ -1634,7 +1634,7 @@
                 <w:noProof/>
                 <w:webHidden/>
               </w:rPr>
-              <w:instrText xml:space="preserve"> PAGEREF _Toc480465416 \h </w:instrText>
+              <w:instrText xml:space="preserve"> PAGEREF _Toc480496020 \h </w:instrText>
             </w:r>
             <w:r>
               <w:rPr>
@@ -1677,7 +1677,7 @@
               <w:lang w:eastAsia="en-GB"/>
             </w:rPr>
           </w:pPr>
-          <w:hyperlink w:anchor="_Toc480465417" w:history="1">
+          <w:hyperlink w:anchor="_Toc480496021" w:history="1">
             <w:r>
               <w:rPr>
                 <w:rStyle w:val="Hyperlink"/>
@@ -1720,7 +1720,7 @@
                 <w:noProof/>
                 <w:webHidden/>
               </w:rPr>
-              <w:instrText xml:space="preserve"> PAGEREF _Toc480465417 \h </w:instrText>
+              <w:instrText xml:space="preserve"> PAGEREF _Toc480496021 \h </w:instrText>
             </w:r>
             <w:r>
               <w:rPr>
@@ -1763,7 +1763,7 @@
               <w:lang w:eastAsia="en-GB"/>
             </w:rPr>
           </w:pPr>
-          <w:hyperlink w:anchor="_Toc480465418" w:history="1">
+          <w:hyperlink w:anchor="_Toc480496022" w:history="1">
             <w:r>
               <w:rPr>
                 <w:rStyle w:val="Hyperlink"/>
@@ -1806,7 +1806,7 @@
                 <w:noProof/>
                 <w:webHidden/>
               </w:rPr>
-              <w:instrText xml:space="preserve"> PAGEREF _Toc480465418 \h </w:instrText>
+              <w:instrText xml:space="preserve"> PAGEREF _Toc480496022 \h </w:instrText>
             </w:r>
             <w:r>
               <w:rPr>
@@ -1849,7 +1849,7 @@
               <w:lang w:eastAsia="en-GB"/>
             </w:rPr>
           </w:pPr>
-          <w:hyperlink w:anchor="_Toc480465419" w:history="1">
+          <w:hyperlink w:anchor="_Toc480496023" w:history="1">
             <w:r>
               <w:rPr>
                 <w:rStyle w:val="Hyperlink"/>
@@ -1892,7 +1892,7 @@
                 <w:noProof/>
                 <w:webHidden/>
               </w:rPr>
-              <w:instrText xml:space="preserve"> PAGEREF _Toc480465419 \h </w:instrText>
+              <w:instrText xml:space="preserve"> PAGEREF _Toc480496023 \h </w:instrText>
             </w:r>
             <w:r>
               <w:rPr>
@@ -1935,7 +1935,7 @@
               <w:lang w:eastAsia="en-GB"/>
             </w:rPr>
           </w:pPr>
-          <w:hyperlink w:anchor="_Toc480465420" w:history="1">
+          <w:hyperlink w:anchor="_Toc480496024" w:history="1">
             <w:r>
               <w:rPr>
                 <w:rStyle w:val="Hyperlink"/>
@@ -1978,7 +1978,7 @@
                 <w:noProof/>
                 <w:webHidden/>
               </w:rPr>
-              <w:instrText xml:space="preserve"> PAGEREF _Toc480465420 \h </w:instrText>
+              <w:instrText xml:space="preserve"> PAGEREF _Toc480496024 \h </w:instrText>
             </w:r>
             <w:r>
               <w:rPr>
@@ -2021,7 +2021,7 @@
               <w:lang w:eastAsia="en-GB"/>
             </w:rPr>
           </w:pPr>
-          <w:hyperlink w:anchor="_Toc480465421" w:history="1">
+          <w:hyperlink w:anchor="_Toc480496025" w:history="1">
             <w:r>
               <w:rPr>
                 <w:rStyle w:val="Hyperlink"/>
@@ -2064,7 +2064,7 @@
                 <w:noProof/>
                 <w:webHidden/>
               </w:rPr>
-              <w:instrText xml:space="preserve"> PAGEREF _Toc480465421 \h </w:instrText>
+              <w:instrText xml:space="preserve"> PAGEREF _Toc480496025 \h </w:instrText>
             </w:r>
             <w:r>
               <w:rPr>
@@ -2107,7 +2107,7 @@
               <w:lang w:eastAsia="en-GB"/>
             </w:rPr>
           </w:pPr>
-          <w:hyperlink w:anchor="_Toc480465422" w:history="1">
+          <w:hyperlink w:anchor="_Toc480496026" w:history="1">
             <w:r>
               <w:rPr>
                 <w:rStyle w:val="Hyperlink"/>
@@ -2150,7 +2150,7 @@
                 <w:noProof/>
                 <w:webHidden/>
               </w:rPr>
-              <w:instrText xml:space="preserve"> PAGEREF _Toc480465422 \h </w:instrText>
+              <w:instrText xml:space="preserve"> PAGEREF _Toc480496026 \h </w:instrText>
             </w:r>
             <w:r>
               <w:rPr>
@@ -2193,7 +2193,7 @@
               <w:lang w:eastAsia="en-GB"/>
             </w:rPr>
           </w:pPr>
-          <w:hyperlink w:anchor="_Toc480465423" w:history="1">
+          <w:hyperlink w:anchor="_Toc480496027" w:history="1">
             <w:r>
               <w:rPr>
                 <w:rStyle w:val="Hyperlink"/>
@@ -2236,7 +2236,7 @@
                 <w:noProof/>
                 <w:webHidden/>
               </w:rPr>
-              <w:instrText xml:space="preserve"> PAGEREF _Toc480465423 \h </w:instrText>
+              <w:instrText xml:space="preserve"> PAGEREF _Toc480496027 \h </w:instrText>
             </w:r>
             <w:r>
               <w:rPr>
@@ -2279,7 +2279,7 @@
               <w:lang w:eastAsia="en-GB"/>
             </w:rPr>
           </w:pPr>
-          <w:hyperlink w:anchor="_Toc480465424" w:history="1">
+          <w:hyperlink w:anchor="_Toc480496028" w:history="1">
             <w:r>
               <w:rPr>
                 <w:rStyle w:val="Hyperlink"/>
@@ -2322,7 +2322,7 @@
                 <w:noProof/>
                 <w:webHidden/>
               </w:rPr>
-              <w:instrText xml:space="preserve"> PAGEREF _Toc480465424 \h </w:instrText>
+              <w:instrText xml:space="preserve"> PAGEREF _Toc480496028 \h </w:instrText>
             </w:r>
             <w:r>
               <w:rPr>
@@ -2365,7 +2365,7 @@
               <w:lang w:eastAsia="en-GB"/>
             </w:rPr>
           </w:pPr>
-          <w:hyperlink w:anchor="_Toc480465425" w:history="1">
+          <w:hyperlink w:anchor="_Toc480496029" w:history="1">
             <w:r>
               <w:rPr>
                 <w:rStyle w:val="Hyperlink"/>
@@ -2408,7 +2408,7 @@
                 <w:noProof/>
                 <w:webHidden/>
               </w:rPr>
-              <w:instrText xml:space="preserve"> PAGEREF _Toc480465425 \h </w:instrText>
+              <w:instrText xml:space="preserve"> PAGEREF _Toc480496029 \h </w:instrText>
             </w:r>
             <w:r>
               <w:rPr>
@@ -2451,7 +2451,7 @@
               <w:lang w:eastAsia="en-GB"/>
             </w:rPr>
           </w:pPr>
-          <w:hyperlink w:anchor="_Toc480465426" w:history="1">
+          <w:hyperlink w:anchor="_Toc480496030" w:history="1">
             <w:r>
               <w:rPr>
                 <w:rStyle w:val="Hyperlink"/>
@@ -2494,7 +2494,7 @@
                 <w:noProof/>
                 <w:webHidden/>
               </w:rPr>
-              <w:instrText xml:space="preserve"> PAGEREF _Toc480465426 \h </w:instrText>
+              <w:instrText xml:space="preserve"> PAGEREF _Toc480496030 \h </w:instrText>
             </w:r>
             <w:r>
               <w:rPr>
@@ -2537,7 +2537,7 @@
               <w:lang w:eastAsia="en-GB"/>
             </w:rPr>
           </w:pPr>
-          <w:hyperlink w:anchor="_Toc480465427" w:history="1">
+          <w:hyperlink w:anchor="_Toc480496031" w:history="1">
             <w:r>
               <w:rPr>
                 <w:rStyle w:val="Hyperlink"/>
@@ -2580,7 +2580,7 @@
                 <w:noProof/>
                 <w:webHidden/>
               </w:rPr>
-              <w:instrText xml:space="preserve"> PAGEREF _Toc480465427 \h </w:instrText>
+              <w:instrText xml:space="preserve"> PAGEREF _Toc480496031 \h </w:instrText>
             </w:r>
             <w:r>
               <w:rPr>
@@ -2623,7 +2623,7 @@
               <w:lang w:eastAsia="en-GB"/>
             </w:rPr>
           </w:pPr>
-          <w:hyperlink w:anchor="_Toc480465428" w:history="1">
+          <w:hyperlink w:anchor="_Toc480496032" w:history="1">
             <w:r>
               <w:rPr>
                 <w:rStyle w:val="Hyperlink"/>
@@ -2666,7 +2666,7 @@
                 <w:noProof/>
                 <w:webHidden/>
               </w:rPr>
-              <w:instrText xml:space="preserve"> PAGEREF _Toc480465428 \h </w:instrText>
+              <w:instrText xml:space="preserve"> PAGEREF _Toc480496032 \h </w:instrText>
             </w:r>
             <w:r>
               <w:rPr>
@@ -2709,7 +2709,7 @@
               <w:lang w:eastAsia="en-GB"/>
             </w:rPr>
           </w:pPr>
-          <w:hyperlink w:anchor="_Toc480465429" w:history="1">
+          <w:hyperlink w:anchor="_Toc480496033" w:history="1">
             <w:r>
               <w:rPr>
                 <w:rStyle w:val="Hyperlink"/>
@@ -2752,7 +2752,7 @@
                 <w:noProof/>
                 <w:webHidden/>
               </w:rPr>
-              <w:instrText xml:space="preserve"> PAGEREF _Toc480465429 \h </w:instrText>
+              <w:instrText xml:space="preserve"> PAGEREF _Toc480496033 \h </w:instrText>
             </w:r>
             <w:r>
               <w:rPr>
@@ -2795,7 +2795,7 @@
               <w:lang w:eastAsia="en-GB"/>
             </w:rPr>
           </w:pPr>
-          <w:hyperlink w:anchor="_Toc480465430" w:history="1">
+          <w:hyperlink w:anchor="_Toc480496034" w:history="1">
             <w:r>
               <w:rPr>
                 <w:rStyle w:val="Hyperlink"/>
@@ -2838,7 +2838,7 @@
                 <w:noProof/>
                 <w:webHidden/>
               </w:rPr>
-              <w:instrText xml:space="preserve"> PAGEREF _Toc480465430 \h </w:instrText>
+              <w:instrText xml:space="preserve"> PAGEREF _Toc480496034 \h </w:instrText>
             </w:r>
             <w:r>
               <w:rPr>
@@ -2881,7 +2881,7 @@
               <w:lang w:eastAsia="en-GB"/>
             </w:rPr>
           </w:pPr>
-          <w:hyperlink w:anchor="_Toc480465431" w:history="1">
+          <w:hyperlink w:anchor="_Toc480496035" w:history="1">
             <w:r>
               <w:rPr>
                 <w:rStyle w:val="Hyperlink"/>
@@ -2924,7 +2924,7 @@
                 <w:noProof/>
                 <w:webHidden/>
               </w:rPr>
-              <w:instrText xml:space="preserve"> PAGEREF _Toc480465431 \h </w:instrText>
+              <w:instrText xml:space="preserve"> PAGEREF _Toc480496035 \h </w:instrText>
             </w:r>
             <w:r>
               <w:rPr>
@@ -2967,7 +2967,7 @@
               <w:lang w:eastAsia="en-GB"/>
             </w:rPr>
           </w:pPr>
-          <w:hyperlink w:anchor="_Toc480465432" w:history="1">
+          <w:hyperlink w:anchor="_Toc480496036" w:history="1">
             <w:r>
               <w:rPr>
                 <w:rStyle w:val="Hyperlink"/>
@@ -3010,7 +3010,7 @@
                 <w:noProof/>
                 <w:webHidden/>
               </w:rPr>
-              <w:instrText xml:space="preserve"> PAGEREF _Toc480465432 \h </w:instrText>
+              <w:instrText xml:space="preserve"> PAGEREF _Toc480496036 \h </w:instrText>
             </w:r>
             <w:r>
               <w:rPr>
@@ -3053,7 +3053,7 @@
               <w:lang w:eastAsia="en-GB"/>
             </w:rPr>
           </w:pPr>
-          <w:hyperlink w:anchor="_Toc480465433" w:history="1">
+          <w:hyperlink w:anchor="_Toc480496037" w:history="1">
             <w:r>
               <w:rPr>
                 <w:rStyle w:val="Hyperlink"/>
@@ -3096,7 +3096,7 @@
                 <w:noProof/>
                 <w:webHidden/>
               </w:rPr>
-              <w:instrText xml:space="preserve"> PAGEREF _Toc480465433 \h </w:instrText>
+              <w:instrText xml:space="preserve"> PAGEREF _Toc480496037 \h </w:instrText>
             </w:r>
             <w:r>
               <w:rPr>
@@ -3116,7 +3116,7 @@
                 <w:noProof/>
                 <w:webHidden/>
               </w:rPr>
-              <w:t>12</w:t>
+              <w:t>13</w:t>
             </w:r>
             <w:r>
               <w:rPr>
@@ -3139,7 +3139,7 @@
               <w:lang w:eastAsia="en-GB"/>
             </w:rPr>
           </w:pPr>
-          <w:hyperlink w:anchor="_Toc480465434" w:history="1">
+          <w:hyperlink w:anchor="_Toc480496038" w:history="1">
             <w:r>
               <w:rPr>
                 <w:rStyle w:val="Hyperlink"/>
@@ -3182,7 +3182,7 @@
                 <w:noProof/>
                 <w:webHidden/>
               </w:rPr>
-              <w:instrText xml:space="preserve"> PAGEREF _Toc480465434 \h </w:instrText>
+              <w:instrText xml:space="preserve"> PAGEREF _Toc480496038 \h </w:instrText>
             </w:r>
             <w:r>
               <w:rPr>
@@ -3203,6 +3203,178 @@
                 <w:webHidden/>
               </w:rPr>
               <w:t>13</w:t>
+            </w:r>
+            <w:r>
+              <w:rPr>
+                <w:noProof/>
+                <w:webHidden/>
+              </w:rPr>
+              <w:fldChar w:fldCharType="end"/>
+            </w:r>
+          </w:hyperlink>
+        </w:p>
+        <w:p>
+          <w:pPr>
+            <w:pStyle w:val="TOC2"/>
+            <w:tabs>
+              <w:tab w:val="left" w:pos="1100"/>
+              <w:tab w:val="right" w:leader="dot" w:pos="9016"/>
+            </w:tabs>
+            <w:rPr>
+              <w:noProof/>
+              <w:lang w:eastAsia="en-GB"/>
+            </w:rPr>
+          </w:pPr>
+          <w:hyperlink w:anchor="_Toc480496039" w:history="1">
+            <w:r>
+              <w:rPr>
+                <w:rStyle w:val="Hyperlink"/>
+                <w:rFonts w:ascii="Times New Roman" w:hAnsi="Times New Roman" w:cs="Times New Roman"/>
+                <w:noProof/>
+              </w:rPr>
+              <w:t>3.3.1</w:t>
+            </w:r>
+            <w:r>
+              <w:rPr>
+                <w:noProof/>
+                <w:lang w:eastAsia="en-GB"/>
+              </w:rPr>
+              <w:tab/>
+            </w:r>
+            <w:r>
+              <w:rPr>
+                <w:rStyle w:val="Hyperlink"/>
+                <w:rFonts w:ascii="Times New Roman" w:hAnsi="Times New Roman" w:cs="Times New Roman"/>
+                <w:noProof/>
+              </w:rPr>
+              <w:t>Design</w:t>
+            </w:r>
+            <w:r>
+              <w:rPr>
+                <w:noProof/>
+                <w:webHidden/>
+              </w:rPr>
+              <w:tab/>
+            </w:r>
+            <w:r>
+              <w:rPr>
+                <w:noProof/>
+                <w:webHidden/>
+              </w:rPr>
+              <w:fldChar w:fldCharType="begin"/>
+            </w:r>
+            <w:r>
+              <w:rPr>
+                <w:noProof/>
+                <w:webHidden/>
+              </w:rPr>
+              <w:instrText xml:space="preserve"> PAGEREF _Toc480496039 \h </w:instrText>
+            </w:r>
+            <w:r>
+              <w:rPr>
+                <w:noProof/>
+                <w:webHidden/>
+              </w:rPr>
+            </w:r>
+            <w:r>
+              <w:rPr>
+                <w:noProof/>
+                <w:webHidden/>
+              </w:rPr>
+              <w:fldChar w:fldCharType="separate"/>
+            </w:r>
+            <w:r>
+              <w:rPr>
+                <w:noProof/>
+                <w:webHidden/>
+              </w:rPr>
+              <w:t>13</w:t>
+            </w:r>
+            <w:r>
+              <w:rPr>
+                <w:noProof/>
+                <w:webHidden/>
+              </w:rPr>
+              <w:fldChar w:fldCharType="end"/>
+            </w:r>
+          </w:hyperlink>
+        </w:p>
+        <w:p>
+          <w:pPr>
+            <w:pStyle w:val="TOC2"/>
+            <w:tabs>
+              <w:tab w:val="left" w:pos="1100"/>
+              <w:tab w:val="right" w:leader="dot" w:pos="9016"/>
+            </w:tabs>
+            <w:rPr>
+              <w:noProof/>
+              <w:lang w:eastAsia="en-GB"/>
+            </w:rPr>
+          </w:pPr>
+          <w:hyperlink w:anchor="_Toc480496040" w:history="1">
+            <w:r>
+              <w:rPr>
+                <w:rStyle w:val="Hyperlink"/>
+                <w:rFonts w:ascii="Times New Roman" w:hAnsi="Times New Roman" w:cs="Times New Roman"/>
+                <w:noProof/>
+              </w:rPr>
+              <w:t>3.3.2</w:t>
+            </w:r>
+            <w:r>
+              <w:rPr>
+                <w:noProof/>
+                <w:lang w:eastAsia="en-GB"/>
+              </w:rPr>
+              <w:tab/>
+            </w:r>
+            <w:r>
+              <w:rPr>
+                <w:rStyle w:val="Hyperlink"/>
+                <w:rFonts w:ascii="Times New Roman" w:hAnsi="Times New Roman" w:cs="Times New Roman"/>
+                <w:noProof/>
+              </w:rPr>
+              <w:t>Development</w:t>
+            </w:r>
+            <w:r>
+              <w:rPr>
+                <w:noProof/>
+                <w:webHidden/>
+              </w:rPr>
+              <w:tab/>
+            </w:r>
+            <w:r>
+              <w:rPr>
+                <w:noProof/>
+                <w:webHidden/>
+              </w:rPr>
+              <w:fldChar w:fldCharType="begin"/>
+            </w:r>
+            <w:r>
+              <w:rPr>
+                <w:noProof/>
+                <w:webHidden/>
+              </w:rPr>
+              <w:instrText xml:space="preserve"> PAGEREF _Toc480496040 \h </w:instrText>
+            </w:r>
+            <w:r>
+              <w:rPr>
+                <w:noProof/>
+                <w:webHidden/>
+              </w:rPr>
+            </w:r>
+            <w:r>
+              <w:rPr>
+                <w:noProof/>
+                <w:webHidden/>
+              </w:rPr>
+              <w:fldChar w:fldCharType="separate"/>
+            </w:r>
+            <w:r>
+              <w:rPr>
+                <w:noProof/>
+                <w:webHidden/>
+              </w:rPr>
+              <w:t>14</w:t>
             </w:r>
             <w:r>
               <w:rPr>
@@ -3225,7 +3397,7 @@
               <w:lang w:eastAsia="en-GB"/>
             </w:rPr>
           </w:pPr>
-          <w:hyperlink w:anchor="_Toc480465435" w:history="1">
+          <w:hyperlink w:anchor="_Toc480496041" w:history="1">
             <w:r>
               <w:rPr>
                 <w:rStyle w:val="Hyperlink"/>
@@ -3268,7 +3440,7 @@
                 <w:noProof/>
                 <w:webHidden/>
               </w:rPr>
-              <w:instrText xml:space="preserve"> PAGEREF _Toc480465435 \h </w:instrText>
+              <w:instrText xml:space="preserve"> PAGEREF _Toc480496041 \h </w:instrText>
             </w:r>
             <w:r>
               <w:rPr>
@@ -3288,7 +3460,7 @@
                 <w:noProof/>
                 <w:webHidden/>
               </w:rPr>
-              <w:t>13</w:t>
+              <w:t>14</w:t>
             </w:r>
             <w:r>
               <w:rPr>
@@ -3311,7 +3483,7 @@
               <w:lang w:eastAsia="en-GB"/>
             </w:rPr>
           </w:pPr>
-          <w:hyperlink w:anchor="_Toc480465436" w:history="1">
+          <w:hyperlink w:anchor="_Toc480496042" w:history="1">
             <w:r>
               <w:rPr>
                 <w:rStyle w:val="Hyperlink"/>
@@ -3354,7 +3526,7 @@
                 <w:noProof/>
                 <w:webHidden/>
               </w:rPr>
-              <w:instrText xml:space="preserve"> PAGEREF _Toc480465436 \h </w:instrText>
+              <w:instrText xml:space="preserve"> PAGEREF _Toc480496042 \h </w:instrText>
             </w:r>
             <w:r>
               <w:rPr>
@@ -3374,7 +3546,7 @@
                 <w:noProof/>
                 <w:webHidden/>
               </w:rPr>
-              <w:t>13</w:t>
+              <w:t>14</w:t>
             </w:r>
             <w:r>
               <w:rPr>
@@ -3397,7 +3569,7 @@
               <w:lang w:eastAsia="en-GB"/>
             </w:rPr>
           </w:pPr>
-          <w:hyperlink w:anchor="_Toc480465437" w:history="1">
+          <w:hyperlink w:anchor="_Toc480496043" w:history="1">
             <w:r>
               <w:rPr>
                 <w:rStyle w:val="Hyperlink"/>
@@ -3440,7 +3612,7 @@
                 <w:noProof/>
                 <w:webHidden/>
               </w:rPr>
-              <w:instrText xml:space="preserve"> PAGEREF _Toc480465437 \h </w:instrText>
+              <w:instrText xml:space="preserve"> PAGEREF _Toc480496043 \h </w:instrText>
             </w:r>
             <w:r>
               <w:rPr>
@@ -3460,7 +3632,7 @@
                 <w:noProof/>
                 <w:webHidden/>
               </w:rPr>
-              <w:t>14</w:t>
+              <w:t>15</w:t>
             </w:r>
             <w:r>
               <w:rPr>
@@ -3483,7 +3655,7 @@
               <w:lang w:eastAsia="en-GB"/>
             </w:rPr>
           </w:pPr>
-          <w:hyperlink w:anchor="_Toc480465438" w:history="1">
+          <w:hyperlink w:anchor="_Toc480496044" w:history="1">
             <w:r>
               <w:rPr>
                 <w:rStyle w:val="Hyperlink"/>
@@ -3526,7 +3698,7 @@
                 <w:noProof/>
                 <w:webHidden/>
               </w:rPr>
-              <w:instrText xml:space="preserve"> PAGEREF _Toc480465438 \h </w:instrText>
+              <w:instrText xml:space="preserve"> PAGEREF _Toc480496044 \h </w:instrText>
             </w:r>
             <w:r>
               <w:rPr>
@@ -3546,7 +3718,7 @@
                 <w:noProof/>
                 <w:webHidden/>
               </w:rPr>
-              <w:t>15</w:t>
+              <w:t>16</w:t>
             </w:r>
             <w:r>
               <w:rPr>
@@ -3569,7 +3741,7 @@
               <w:lang w:eastAsia="en-GB"/>
             </w:rPr>
           </w:pPr>
-          <w:hyperlink w:anchor="_Toc480465439" w:history="1">
+          <w:hyperlink w:anchor="_Toc480496045" w:history="1">
             <w:r>
               <w:rPr>
                 <w:rStyle w:val="Hyperlink"/>
@@ -3612,7 +3784,7 @@
                 <w:noProof/>
                 <w:webHidden/>
               </w:rPr>
-              <w:instrText xml:space="preserve"> PAGEREF _Toc480465439 \h </w:instrText>
+              <w:instrText xml:space="preserve"> PAGEREF _Toc480496045 \h </w:instrText>
             </w:r>
             <w:r>
               <w:rPr>
@@ -3632,7 +3804,7 @@
                 <w:noProof/>
                 <w:webHidden/>
               </w:rPr>
-              <w:t>15</w:t>
+              <w:t>16</w:t>
             </w:r>
             <w:r>
               <w:rPr>
@@ -3655,7 +3827,7 @@
               <w:lang w:eastAsia="en-GB"/>
             </w:rPr>
           </w:pPr>
-          <w:hyperlink w:anchor="_Toc480465440" w:history="1">
+          <w:hyperlink w:anchor="_Toc480496046" w:history="1">
             <w:r>
               <w:rPr>
                 <w:rStyle w:val="Hyperlink"/>
@@ -3698,7 +3870,7 @@
                 <w:noProof/>
                 <w:webHidden/>
               </w:rPr>
-              <w:instrText xml:space="preserve"> PAGEREF _Toc480465440 \h </w:instrText>
+              <w:instrText xml:space="preserve"> PAGEREF _Toc480496046 \h </w:instrText>
             </w:r>
             <w:r>
               <w:rPr>
@@ -3718,7 +3890,7 @@
                 <w:noProof/>
                 <w:webHidden/>
               </w:rPr>
-              <w:t>16</w:t>
+              <w:t>17</w:t>
             </w:r>
             <w:r>
               <w:rPr>
@@ -3741,7 +3913,7 @@
               <w:lang w:eastAsia="en-GB"/>
             </w:rPr>
           </w:pPr>
-          <w:hyperlink w:anchor="_Toc480465441" w:history="1">
+          <w:hyperlink w:anchor="_Toc480496047" w:history="1">
             <w:r>
               <w:rPr>
                 <w:rStyle w:val="Hyperlink"/>
@@ -3784,7 +3956,7 @@
                 <w:noProof/>
                 <w:webHidden/>
               </w:rPr>
-              <w:instrText xml:space="preserve"> PAGEREF _Toc480465441 \h </w:instrText>
+              <w:instrText xml:space="preserve"> PAGEREF _Toc480496047 \h </w:instrText>
             </w:r>
             <w:r>
               <w:rPr>
@@ -3804,7 +3976,93 @@
                 <w:noProof/>
                 <w:webHidden/>
               </w:rPr>
-              <w:t>16</w:t>
+              <w:t>17</w:t>
+            </w:r>
+            <w:r>
+              <w:rPr>
+                <w:noProof/>
+                <w:webHidden/>
+              </w:rPr>
+              <w:fldChar w:fldCharType="end"/>
+            </w:r>
+          </w:hyperlink>
+        </w:p>
+        <w:p>
+          <w:pPr>
+            <w:pStyle w:val="TOC2"/>
+            <w:tabs>
+              <w:tab w:val="left" w:pos="880"/>
+              <w:tab w:val="right" w:leader="dot" w:pos="9016"/>
+            </w:tabs>
+            <w:rPr>
+              <w:noProof/>
+              <w:lang w:eastAsia="en-GB"/>
+            </w:rPr>
+          </w:pPr>
+          <w:hyperlink w:anchor="_Toc480496048" w:history="1">
+            <w:r>
+              <w:rPr>
+                <w:rStyle w:val="Hyperlink"/>
+                <w:rFonts w:ascii="Times New Roman" w:hAnsi="Times New Roman" w:cs="Times New Roman"/>
+                <w:noProof/>
+              </w:rPr>
+              <w:t>5.2</w:t>
+            </w:r>
+            <w:r>
+              <w:rPr>
+                <w:noProof/>
+                <w:lang w:eastAsia="en-GB"/>
+              </w:rPr>
+              <w:tab/>
+            </w:r>
+            <w:r>
+              <w:rPr>
+                <w:rStyle w:val="Hyperlink"/>
+                <w:rFonts w:ascii="Times New Roman" w:hAnsi="Times New Roman" w:cs="Times New Roman"/>
+                <w:noProof/>
+              </w:rPr>
+              <w:t>Questionnaire Results</w:t>
+            </w:r>
+            <w:r>
+              <w:rPr>
+                <w:noProof/>
+                <w:webHidden/>
+              </w:rPr>
+              <w:tab/>
+            </w:r>
+            <w:r>
+              <w:rPr>
+                <w:noProof/>
+                <w:webHidden/>
+              </w:rPr>
+              <w:fldChar w:fldCharType="begin"/>
+            </w:r>
+            <w:r>
+              <w:rPr>
+                <w:noProof/>
+                <w:webHidden/>
+              </w:rPr>
+              <w:instrText xml:space="preserve"> PAGEREF _Toc480496048 \h </w:instrText>
+            </w:r>
+            <w:r>
+              <w:rPr>
+                <w:noProof/>
+                <w:webHidden/>
+              </w:rPr>
+            </w:r>
+            <w:r>
+              <w:rPr>
+                <w:noProof/>
+                <w:webHidden/>
+              </w:rPr>
+              <w:fldChar w:fldCharType="separate"/>
+            </w:r>
+            <w:r>
+              <w:rPr>
+                <w:noProof/>
+                <w:webHidden/>
+              </w:rPr>
+              <w:t>17</w:t>
             </w:r>
             <w:r>
               <w:rPr>
@@ -3827,7 +4085,7 @@
               <w:lang w:eastAsia="en-GB"/>
             </w:rPr>
           </w:pPr>
-          <w:hyperlink w:anchor="_Toc480465442" w:history="1">
+          <w:hyperlink w:anchor="_Toc480496049" w:history="1">
             <w:r>
               <w:rPr>
                 <w:rStyle w:val="Hyperlink"/>
@@ -3870,7 +4128,7 @@
                 <w:noProof/>
                 <w:webHidden/>
               </w:rPr>
-              <w:instrText xml:space="preserve"> PAGEREF _Toc480465442 \h </w:instrText>
+              <w:instrText xml:space="preserve"> PAGEREF _Toc480496049 \h </w:instrText>
             </w:r>
             <w:r>
               <w:rPr>
@@ -3890,7 +4148,7 @@
                 <w:noProof/>
                 <w:webHidden/>
               </w:rPr>
-              <w:t>17</w:t>
+              <w:t>18</w:t>
             </w:r>
             <w:r>
               <w:rPr>
@@ -3913,7 +4171,7 @@
               <w:lang w:eastAsia="en-GB"/>
             </w:rPr>
           </w:pPr>
-          <w:hyperlink w:anchor="_Toc480465443" w:history="1">
+          <w:hyperlink w:anchor="_Toc480496050" w:history="1">
             <w:r>
               <w:rPr>
                 <w:rStyle w:val="Hyperlink"/>
@@ -3956,7 +4214,7 @@
                 <w:noProof/>
                 <w:webHidden/>
               </w:rPr>
-              <w:instrText xml:space="preserve"> PAGEREF _Toc480465443 \h </w:instrText>
+              <w:instrText xml:space="preserve"> PAGEREF _Toc480496050 \h </w:instrText>
             </w:r>
             <w:r>
               <w:rPr>
@@ -3976,7 +4234,7 @@
                 <w:noProof/>
                 <w:webHidden/>
               </w:rPr>
-              <w:t>17</w:t>
+              <w:t>18</w:t>
             </w:r>
             <w:r>
               <w:rPr>
@@ -3999,7 +4257,7 @@
               <w:lang w:eastAsia="en-GB"/>
             </w:rPr>
           </w:pPr>
-          <w:hyperlink w:anchor="_Toc480465444" w:history="1">
+          <w:hyperlink w:anchor="_Toc480496051" w:history="1">
             <w:r>
               <w:rPr>
                 <w:rStyle w:val="Hyperlink"/>
@@ -4042,7 +4300,7 @@
                 <w:noProof/>
                 <w:webHidden/>
               </w:rPr>
-              <w:instrText xml:space="preserve"> PAGEREF _Toc480465444 \h </w:instrText>
+              <w:instrText xml:space="preserve"> PAGEREF _Toc480496051 \h </w:instrText>
             </w:r>
             <w:r>
               <w:rPr>
@@ -4062,7 +4320,7 @@
                 <w:noProof/>
                 <w:webHidden/>
               </w:rPr>
-              <w:t>17</w:t>
+              <w:t>18</w:t>
             </w:r>
             <w:r>
               <w:rPr>
@@ -4085,7 +4343,7 @@
               <w:lang w:eastAsia="en-GB"/>
             </w:rPr>
           </w:pPr>
-          <w:hyperlink w:anchor="_Toc480465445" w:history="1">
+          <w:hyperlink w:anchor="_Toc480496052" w:history="1">
             <w:r>
               <w:rPr>
                 <w:rStyle w:val="Hyperlink"/>
@@ -4128,7 +4386,7 @@
                 <w:noProof/>
                 <w:webHidden/>
               </w:rPr>
-              <w:instrText xml:space="preserve"> PAGEREF _Toc480465445 \h </w:instrText>
+              <w:instrText xml:space="preserve"> PAGEREF _Toc480496052 \h </w:instrText>
             </w:r>
             <w:r>
               <w:rPr>
@@ -4148,7 +4406,7 @@
                 <w:noProof/>
                 <w:webHidden/>
               </w:rPr>
-              <w:t>17</w:t>
+              <w:t>18</w:t>
             </w:r>
             <w:r>
               <w:rPr>
@@ -4171,7 +4429,7 @@
               <w:lang w:eastAsia="en-GB"/>
             </w:rPr>
           </w:pPr>
-          <w:hyperlink w:anchor="_Toc480465446" w:history="1">
+          <w:hyperlink w:anchor="_Toc480496053" w:history="1">
             <w:r>
               <w:rPr>
                 <w:rStyle w:val="Hyperlink"/>
@@ -4214,7 +4472,7 @@
                 <w:noProof/>
                 <w:webHidden/>
               </w:rPr>
-              <w:instrText xml:space="preserve"> PAGEREF _Toc480465446 \h </w:instrText>
+              <w:instrText xml:space="preserve"> PAGEREF _Toc480496053 \h </w:instrText>
             </w:r>
             <w:r>
               <w:rPr>
@@ -4234,7 +4492,7 @@
                 <w:noProof/>
                 <w:webHidden/>
               </w:rPr>
-              <w:t>17</w:t>
+              <w:t>18</w:t>
             </w:r>
             <w:r>
               <w:rPr>
@@ -4257,7 +4515,7 @@
               <w:lang w:eastAsia="en-GB"/>
             </w:rPr>
           </w:pPr>
-          <w:hyperlink w:anchor="_Toc480465447" w:history="1">
+          <w:hyperlink w:anchor="_Toc480496054" w:history="1">
             <w:r>
               <w:rPr>
                 <w:rStyle w:val="Hyperlink"/>
@@ -4300,7 +4558,7 @@
                 <w:noProof/>
                 <w:webHidden/>
               </w:rPr>
-              <w:instrText xml:space="preserve"> PAGEREF _Toc480465447 \h </w:instrText>
+              <w:instrText xml:space="preserve"> PAGEREF _Toc480496054 \h </w:instrText>
             </w:r>
             <w:r>
               <w:rPr>
@@ -4320,7 +4578,7 @@
                 <w:noProof/>
                 <w:webHidden/>
               </w:rPr>
-              <w:t>18</w:t>
+              <w:t>19</w:t>
             </w:r>
             <w:r>
               <w:rPr>
@@ -4343,7 +4601,7 @@
               <w:lang w:eastAsia="en-GB"/>
             </w:rPr>
           </w:pPr>
-          <w:hyperlink w:anchor="_Toc480465448" w:history="1">
+          <w:hyperlink w:anchor="_Toc480496055" w:history="1">
             <w:r>
               <w:rPr>
                 <w:rStyle w:val="Hyperlink"/>
@@ -4386,7 +4644,7 @@
                 <w:noProof/>
                 <w:webHidden/>
               </w:rPr>
-              <w:instrText xml:space="preserve"> PAGEREF _Toc480465448 \h </w:instrText>
+              <w:instrText xml:space="preserve"> PAGEREF _Toc480496055 \h </w:instrText>
             </w:r>
             <w:r>
               <w:rPr>
@@ -4406,7 +4664,93 @@
                 <w:noProof/>
                 <w:webHidden/>
               </w:rPr>
-              <w:t>20</w:t>
+              <w:t>21</w:t>
+            </w:r>
+            <w:r>
+              <w:rPr>
+                <w:noProof/>
+                <w:webHidden/>
+              </w:rPr>
+              <w:fldChar w:fldCharType="end"/>
+            </w:r>
+          </w:hyperlink>
+        </w:p>
+        <w:p>
+          <w:pPr>
+            <w:pStyle w:val="TOC2"/>
+            <w:tabs>
+              <w:tab w:val="left" w:pos="880"/>
+              <w:tab w:val="right" w:leader="dot" w:pos="9016"/>
+            </w:tabs>
+            <w:rPr>
+              <w:noProof/>
+              <w:lang w:eastAsia="en-GB"/>
+            </w:rPr>
+          </w:pPr>
+          <w:hyperlink w:anchor="_Toc480496056" w:history="1">
+            <w:r>
+              <w:rPr>
+                <w:rStyle w:val="Hyperlink"/>
+                <w:rFonts w:ascii="Times New Roman" w:hAnsi="Times New Roman" w:cs="Times New Roman"/>
+                <w:noProof/>
+              </w:rPr>
+              <w:t>8.1</w:t>
+            </w:r>
+            <w:r>
+              <w:rPr>
+                <w:noProof/>
+                <w:lang w:eastAsia="en-GB"/>
+              </w:rPr>
+              <w:tab/>
+            </w:r>
+            <w:r>
+              <w:rPr>
+                <w:rStyle w:val="Hyperlink"/>
+                <w:rFonts w:ascii="Times New Roman" w:hAnsi="Times New Roman" w:cs="Times New Roman"/>
+                <w:noProof/>
+              </w:rPr>
+              <w:t>Appendix 1</w:t>
+            </w:r>
+            <w:r>
+              <w:rPr>
+                <w:noProof/>
+                <w:webHidden/>
+              </w:rPr>
+              <w:tab/>
+            </w:r>
+            <w:r>
+              <w:rPr>
+                <w:noProof/>
+                <w:webHidden/>
+              </w:rPr>
+              <w:fldChar w:fldCharType="begin"/>
+            </w:r>
+            <w:r>
+              <w:rPr>
+                <w:noProof/>
+                <w:webHidden/>
+              </w:rPr>
+              <w:instrText xml:space="preserve"> PAGEREF _Toc480496056 \h </w:instrText>
+            </w:r>
+            <w:r>
+              <w:rPr>
+                <w:noProof/>
+                <w:webHidden/>
+              </w:rPr>
+            </w:r>
+            <w:r>
+              <w:rPr>
+                <w:noProof/>
+                <w:webHidden/>
+              </w:rPr>
+              <w:fldChar w:fldCharType="separate"/>
+            </w:r>
+            <w:r>
+              <w:rPr>
+                <w:noProof/>
+                <w:webHidden/>
+              </w:rPr>
+              <w:t>21</w:t>
             </w:r>
             <w:r>
               <w:rPr>
@@ -4459,7 +4803,7 @@
           <w:rFonts w:ascii="Times New Roman" w:hAnsi="Times New Roman" w:cs="Times New Roman"/>
         </w:rPr>
       </w:pPr>
-      <w:bookmarkStart w:id="1" w:name="_Toc480465402"/>
+      <w:bookmarkStart w:id="1" w:name="_Toc480496006"/>
       <w:r>
         <w:rPr>
           <w:rFonts w:ascii="Times New Roman" w:hAnsi="Times New Roman" w:cs="Times New Roman"/>
@@ -4480,7 +4824,7 @@
           <w:rFonts w:ascii="Times New Roman" w:hAnsi="Times New Roman" w:cs="Times New Roman"/>
         </w:rPr>
       </w:pPr>
-      <w:bookmarkStart w:id="2" w:name="_Toc480465403"/>
+      <w:bookmarkStart w:id="2" w:name="_Toc480496007"/>
       <w:r>
         <w:rPr>
           <w:rFonts w:ascii="Times New Roman" w:hAnsi="Times New Roman" w:cs="Times New Roman"/>
@@ -4799,7 +5143,7 @@
           <w:rFonts w:ascii="Times New Roman" w:hAnsi="Times New Roman" w:cs="Times New Roman"/>
         </w:rPr>
       </w:pPr>
-      <w:bookmarkStart w:id="3" w:name="_Toc480465404"/>
+      <w:bookmarkStart w:id="3" w:name="_Toc480496008"/>
       <w:r>
         <w:rPr>
           <w:rFonts w:ascii="Times New Roman" w:hAnsi="Times New Roman" w:cs="Times New Roman"/>
@@ -5025,7 +5369,7 @@
           <w:rFonts w:ascii="Times New Roman" w:hAnsi="Times New Roman" w:cs="Times New Roman"/>
         </w:rPr>
       </w:pPr>
-      <w:bookmarkStart w:id="4" w:name="_Toc480465405"/>
+      <w:bookmarkStart w:id="4" w:name="_Toc480496009"/>
       <w:r>
         <w:rPr>
           <w:rFonts w:ascii="Times New Roman" w:hAnsi="Times New Roman" w:cs="Times New Roman"/>
@@ -5063,7 +5407,7 @@
           <w:rFonts w:ascii="Times New Roman" w:hAnsi="Times New Roman" w:cs="Times New Roman"/>
         </w:rPr>
       </w:pPr>
-      <w:bookmarkStart w:id="5" w:name="_Toc480465406"/>
+      <w:bookmarkStart w:id="5" w:name="_Toc480496010"/>
       <w:r>
         <w:rPr>
           <w:rFonts w:ascii="Times New Roman" w:hAnsi="Times New Roman" w:cs="Times New Roman"/>
@@ -5174,7 +5518,7 @@
           <w:rFonts w:ascii="Times New Roman" w:hAnsi="Times New Roman" w:cs="Times New Roman"/>
         </w:rPr>
       </w:pPr>
-      <w:bookmarkStart w:id="6" w:name="_Toc480465407"/>
+      <w:bookmarkStart w:id="6" w:name="_Toc480496011"/>
       <w:r>
         <w:rPr>
           <w:rFonts w:ascii="Times New Roman" w:hAnsi="Times New Roman" w:cs="Times New Roman"/>
@@ -5195,7 +5539,7 @@
           <w:rFonts w:ascii="Times New Roman" w:hAnsi="Times New Roman" w:cs="Times New Roman"/>
         </w:rPr>
       </w:pPr>
-      <w:bookmarkStart w:id="7" w:name="_Toc480465408"/>
+      <w:bookmarkStart w:id="7" w:name="_Toc480496012"/>
       <w:r>
         <w:rPr>
           <w:rFonts w:ascii="Times New Roman" w:hAnsi="Times New Roman" w:cs="Times New Roman"/>
@@ -5305,7 +5649,7 @@
           <w:rFonts w:ascii="Times New Roman" w:hAnsi="Times New Roman" w:cs="Times New Roman"/>
         </w:rPr>
       </w:pPr>
-      <w:bookmarkStart w:id="8" w:name="_Toc480465409"/>
+      <w:bookmarkStart w:id="8" w:name="_Toc480496013"/>
       <w:r>
         <w:rPr>
           <w:rFonts w:ascii="Times New Roman" w:hAnsi="Times New Roman" w:cs="Times New Roman"/>
@@ -5332,7 +5676,7 @@
           <w:rFonts w:ascii="Times New Roman" w:hAnsi="Times New Roman" w:cs="Times New Roman"/>
         </w:rPr>
       </w:pPr>
-      <w:bookmarkStart w:id="9" w:name="_Toc480465410"/>
+      <w:bookmarkStart w:id="9" w:name="_Toc480496014"/>
       <w:r>
         <w:rPr>
           <w:rFonts w:ascii="Times New Roman" w:hAnsi="Times New Roman" w:cs="Times New Roman"/>
@@ -5502,7 +5846,7 @@
           <w:rFonts w:ascii="Times New Roman" w:hAnsi="Times New Roman" w:cs="Times New Roman"/>
         </w:rPr>
       </w:pPr>
-      <w:bookmarkStart w:id="10" w:name="_Toc480465411"/>
+      <w:bookmarkStart w:id="10" w:name="_Toc480496015"/>
       <w:r>
         <w:rPr>
           <w:rFonts w:ascii="Times New Roman" w:hAnsi="Times New Roman" w:cs="Times New Roman"/>
@@ -5865,7 +6209,7 @@
           <w:rFonts w:ascii="Times New Roman" w:hAnsi="Times New Roman" w:cs="Times New Roman"/>
         </w:rPr>
       </w:pPr>
-      <w:bookmarkStart w:id="11" w:name="_Toc480465412"/>
+      <w:bookmarkStart w:id="11" w:name="_Toc480496016"/>
       <w:r>
         <w:rPr>
           <w:rFonts w:ascii="Times New Roman" w:hAnsi="Times New Roman" w:cs="Times New Roman"/>
@@ -5968,7 +6312,7 @@
           <w:rFonts w:ascii="Times New Roman" w:hAnsi="Times New Roman" w:cs="Times New Roman"/>
         </w:rPr>
       </w:pPr>
-      <w:bookmarkStart w:id="12" w:name="_Toc480465413"/>
+      <w:bookmarkStart w:id="12" w:name="_Toc480496017"/>
       <w:r>
         <w:rPr>
           <w:rFonts w:ascii="Times New Roman" w:hAnsi="Times New Roman" w:cs="Times New Roman"/>
@@ -6072,7 +6416,7 @@
           <w:rFonts w:ascii="Times New Roman" w:hAnsi="Times New Roman" w:cs="Times New Roman"/>
         </w:rPr>
       </w:pPr>
-      <w:bookmarkStart w:id="13" w:name="_Toc480465414"/>
+      <w:bookmarkStart w:id="13" w:name="_Toc480496018"/>
       <w:r>
         <w:rPr>
           <w:rFonts w:ascii="Times New Roman" w:hAnsi="Times New Roman" w:cs="Times New Roman"/>
@@ -6178,7 +6522,7 @@
           <w:rFonts w:ascii="Times New Roman" w:hAnsi="Times New Roman" w:cs="Times New Roman"/>
         </w:rPr>
       </w:pPr>
-      <w:bookmarkStart w:id="14" w:name="_Toc480465415"/>
+      <w:bookmarkStart w:id="14" w:name="_Toc480496019"/>
       <w:r>
         <w:rPr>
           <w:rFonts w:ascii="Times New Roman" w:hAnsi="Times New Roman" w:cs="Times New Roman"/>
@@ -6518,16 +6862,7 @@
               <w:sz w:val="24"/>
               <w:szCs w:val="24"/>
             </w:rPr>
-            <w:t xml:space="preserve"> </w:t>
-          </w:r>
-          <w:r>
-            <w:rPr>
-              <w:rFonts w:ascii="Times New Roman" w:hAnsi="Times New Roman" w:cs="Times New Roman"/>
-              <w:noProof/>
-              <w:sz w:val="24"/>
-              <w:szCs w:val="24"/>
-            </w:rPr>
-            <w:t>(Felder, n.d.)</w:t>
+            <w:t xml:space="preserve"> (Felder, n.d.)</w:t>
           </w:r>
           <w:r>
             <w:rPr>
@@ -6568,7 +6903,7 @@
           <w:rFonts w:ascii="Times New Roman" w:hAnsi="Times New Roman" w:cs="Times New Roman"/>
         </w:rPr>
       </w:pPr>
-      <w:bookmarkStart w:id="15" w:name="_Toc480465416"/>
+      <w:bookmarkStart w:id="15" w:name="_Toc480496020"/>
       <w:r>
         <w:rPr>
           <w:rFonts w:ascii="Times New Roman" w:hAnsi="Times New Roman" w:cs="Times New Roman"/>
@@ -6827,7 +7162,7 @@
           <w:rFonts w:ascii="Times New Roman" w:hAnsi="Times New Roman" w:cs="Times New Roman"/>
         </w:rPr>
       </w:pPr>
-      <w:bookmarkStart w:id="16" w:name="_Toc480465417"/>
+      <w:bookmarkStart w:id="16" w:name="_Toc480496021"/>
       <w:r>
         <w:rPr>
           <w:rFonts w:ascii="Times New Roman" w:hAnsi="Times New Roman" w:cs="Times New Roman"/>
@@ -7161,16 +7496,7 @@
               <w:sz w:val="24"/>
               <w:szCs w:val="24"/>
             </w:rPr>
-            <w:t xml:space="preserve"> </w:t>
-          </w:r>
-          <w:r>
-            <w:rPr>
-              <w:rFonts w:ascii="Times New Roman" w:hAnsi="Times New Roman" w:cs="Times New Roman"/>
-              <w:noProof/>
-              <w:sz w:val="24"/>
-              <w:szCs w:val="24"/>
-            </w:rPr>
-            <w:t xml:space="preserve">(Norwawi, et al., </w:t>
+            <w:t xml:space="preserve"> (Norwawi, et al., </w:t>
           </w:r>
           <w:r>
             <w:rPr>
@@ -7285,7 +7611,7 @@
           <w:rFonts w:ascii="Times New Roman" w:hAnsi="Times New Roman" w:cs="Times New Roman"/>
         </w:rPr>
       </w:pPr>
-      <w:bookmarkStart w:id="17" w:name="_Toc480465418"/>
+      <w:bookmarkStart w:id="17" w:name="_Toc480496022"/>
       <w:r>
         <w:rPr>
           <w:rFonts w:ascii="Times New Roman" w:hAnsi="Times New Roman" w:cs="Times New Roman"/>
@@ -7542,7 +7868,7 @@
           <w:rFonts w:ascii="Times New Roman" w:hAnsi="Times New Roman" w:cs="Times New Roman"/>
         </w:rPr>
       </w:pPr>
-      <w:bookmarkStart w:id="18" w:name="_Toc480465419"/>
+      <w:bookmarkStart w:id="18" w:name="_Toc480496023"/>
       <w:r>
         <w:rPr>
           <w:rFonts w:ascii="Times New Roman" w:hAnsi="Times New Roman" w:cs="Times New Roman"/>
@@ -7863,7 +8189,7 @@
           <w:rFonts w:ascii="Times New Roman" w:hAnsi="Times New Roman" w:cs="Times New Roman"/>
         </w:rPr>
       </w:pPr>
-      <w:bookmarkStart w:id="19" w:name="_Toc480465420"/>
+      <w:bookmarkStart w:id="19" w:name="_Toc480496024"/>
       <w:r>
         <w:rPr>
           <w:rFonts w:ascii="Times New Roman" w:hAnsi="Times New Roman" w:cs="Times New Roman"/>
@@ -8161,7 +8487,7 @@
           <w:rFonts w:ascii="Times New Roman" w:hAnsi="Times New Roman" w:cs="Times New Roman"/>
         </w:rPr>
       </w:pPr>
-      <w:bookmarkStart w:id="20" w:name="_Toc480465421"/>
+      <w:bookmarkStart w:id="20" w:name="_Toc480496025"/>
       <w:r>
         <w:rPr>
           <w:rFonts w:ascii="Times New Roman" w:hAnsi="Times New Roman" w:cs="Times New Roman"/>
@@ -8189,7 +8515,7 @@
           <w:sz w:val="24"/>
         </w:rPr>
       </w:pPr>
-      <w:bookmarkStart w:id="21" w:name="_Toc480465422"/>
+      <w:bookmarkStart w:id="21" w:name="_Toc480496026"/>
       <w:r>
         <w:rPr>
           <w:rFonts w:ascii="Times New Roman" w:hAnsi="Times New Roman" w:cs="Times New Roman"/>
@@ -9114,7 +9440,7 @@
           <w:sz w:val="24"/>
         </w:rPr>
       </w:pPr>
-      <w:bookmarkStart w:id="22" w:name="_Toc480465423"/>
+      <w:bookmarkStart w:id="22" w:name="_Toc480496027"/>
       <w:r>
         <w:rPr>
           <w:rFonts w:ascii="Times New Roman" w:hAnsi="Times New Roman" w:cs="Times New Roman"/>
@@ -9531,7 +9857,7 @@
           <w:sz w:val="24"/>
         </w:rPr>
       </w:pPr>
-      <w:bookmarkStart w:id="23" w:name="_Toc480465424"/>
+      <w:bookmarkStart w:id="23" w:name="_Toc480496028"/>
       <w:r>
         <w:rPr>
           <w:rFonts w:ascii="Times New Roman" w:hAnsi="Times New Roman" w:cs="Times New Roman"/>
@@ -9576,15 +9902,7 @@
               <w:noProof/>
               <w:sz w:val="24"/>
             </w:rPr>
-            <w:t xml:space="preserve"> </w:t>
-          </w:r>
-          <w:r>
-            <w:rPr>
-              <w:rFonts w:ascii="Times New Roman" w:hAnsi="Times New Roman" w:cs="Times New Roman"/>
-              <w:noProof/>
-              <w:sz w:val="24"/>
-            </w:rPr>
-            <w:t>(codecombat.com, n.d.)</w:t>
+            <w:t xml:space="preserve"> (codecombat.com, n.d.)</w:t>
           </w:r>
           <w:r>
             <w:rPr>
@@ -9984,7 +10302,7 @@
           <w:rFonts w:ascii="Times New Roman" w:hAnsi="Times New Roman" w:cs="Times New Roman"/>
         </w:rPr>
       </w:pPr>
-      <w:bookmarkStart w:id="24" w:name="_Toc480465425"/>
+      <w:bookmarkStart w:id="24" w:name="_Toc480496029"/>
       <w:r>
         <w:rPr>
           <w:rFonts w:ascii="Times New Roman" w:hAnsi="Times New Roman" w:cs="Times New Roman"/>
@@ -10045,7 +10363,7 @@
           <w:rFonts w:ascii="Times New Roman" w:hAnsi="Times New Roman" w:cs="Times New Roman"/>
         </w:rPr>
       </w:pPr>
-      <w:bookmarkStart w:id="25" w:name="_Toc480465426"/>
+      <w:bookmarkStart w:id="25" w:name="_Toc480496030"/>
       <w:r>
         <w:rPr>
           <w:rFonts w:ascii="Times New Roman" w:hAnsi="Times New Roman" w:cs="Times New Roman"/>
@@ -10171,7 +10489,7 @@
           <w:rFonts w:ascii="Times New Roman" w:hAnsi="Times New Roman" w:cs="Times New Roman"/>
         </w:rPr>
       </w:pPr>
-      <w:bookmarkStart w:id="26" w:name="_Toc480465427"/>
+      <w:bookmarkStart w:id="26" w:name="_Toc480496031"/>
       <w:r>
         <w:rPr>
           <w:rFonts w:ascii="Times New Roman" w:hAnsi="Times New Roman" w:cs="Times New Roman"/>
@@ -10274,7 +10592,7 @@
           <w:rFonts w:ascii="Times New Roman" w:hAnsi="Times New Roman" w:cs="Times New Roman"/>
         </w:rPr>
       </w:pPr>
-      <w:bookmarkStart w:id="27" w:name="_Toc480465428"/>
+      <w:bookmarkStart w:id="27" w:name="_Toc480496032"/>
       <w:r>
         <w:rPr>
           <w:rFonts w:ascii="Times New Roman" w:hAnsi="Times New Roman" w:cs="Times New Roman"/>
@@ -10295,7 +10613,7 @@
           <w:rFonts w:ascii="Times New Roman" w:hAnsi="Times New Roman" w:cs="Times New Roman"/>
         </w:rPr>
       </w:pPr>
-      <w:bookmarkStart w:id="28" w:name="_Toc480465429"/>
+      <w:bookmarkStart w:id="28" w:name="_Toc480496033"/>
       <w:r>
         <w:rPr>
           <w:rFonts w:ascii="Times New Roman" w:hAnsi="Times New Roman" w:cs="Times New Roman"/>
@@ -10387,7 +10705,7 @@
           <w:rFonts w:ascii="Times New Roman" w:hAnsi="Times New Roman" w:cs="Times New Roman"/>
         </w:rPr>
       </w:pPr>
-      <w:bookmarkStart w:id="29" w:name="_Toc480465430"/>
+      <w:bookmarkStart w:id="29" w:name="_Toc480496034"/>
       <w:r>
         <w:rPr>
           <w:rFonts w:ascii="Times New Roman" w:hAnsi="Times New Roman" w:cs="Times New Roman"/>
@@ -10527,7 +10845,7 @@
           <w:rFonts w:ascii="Times New Roman" w:hAnsi="Times New Roman" w:cs="Times New Roman"/>
         </w:rPr>
       </w:pPr>
-      <w:bookmarkStart w:id="30" w:name="_Toc480465431"/>
+      <w:bookmarkStart w:id="30" w:name="_Toc480496035"/>
       <w:r>
         <w:rPr>
           <w:rFonts w:ascii="Times New Roman" w:hAnsi="Times New Roman" w:cs="Times New Roman"/>
@@ -10703,7 +11021,7 @@
           <w:rFonts w:ascii="Times New Roman" w:hAnsi="Times New Roman" w:cs="Times New Roman"/>
         </w:rPr>
       </w:pPr>
-      <w:bookmarkStart w:id="31" w:name="_Toc480465432"/>
+      <w:bookmarkStart w:id="31" w:name="_Toc480496036"/>
       <w:r>
         <w:rPr>
           <w:rFonts w:ascii="Times New Roman" w:hAnsi="Times New Roman" w:cs="Times New Roman"/>
@@ -11036,7 +11354,7 @@
           <w:rFonts w:ascii="Times New Roman" w:hAnsi="Times New Roman" w:cs="Times New Roman"/>
         </w:rPr>
       </w:pPr>
-      <w:bookmarkStart w:id="32" w:name="_Toc480465433"/>
+      <w:bookmarkStart w:id="32" w:name="_Toc480496037"/>
       <w:r>
         <w:rPr>
           <w:rFonts w:ascii="Times New Roman" w:hAnsi="Times New Roman" w:cs="Times New Roman"/>
@@ -11291,7 +11609,7 @@
           <w:rFonts w:ascii="Times New Roman" w:hAnsi="Times New Roman" w:cs="Times New Roman"/>
         </w:rPr>
       </w:pPr>
-      <w:bookmarkStart w:id="33" w:name="_Toc480465434"/>
+      <w:bookmarkStart w:id="33" w:name="_Toc480496038"/>
       <w:r>
         <w:rPr>
           <w:rFonts w:ascii="Times New Roman" w:hAnsi="Times New Roman" w:cs="Times New Roman"/>
@@ -11329,12 +11647,14 @@
           <w:rFonts w:ascii="Times New Roman" w:hAnsi="Times New Roman" w:cs="Times New Roman"/>
         </w:rPr>
       </w:pPr>
+      <w:bookmarkStart w:id="34" w:name="_Toc480496039"/>
       <w:r>
         <w:rPr>
           <w:rFonts w:ascii="Times New Roman" w:hAnsi="Times New Roman" w:cs="Times New Roman"/>
         </w:rPr>
         <w:t>Design</w:t>
       </w:r>
+      <w:bookmarkEnd w:id="34"/>
     </w:p>
     <w:p>
       <w:pPr>
@@ -11349,7 +11669,83 @@
           <w:rFonts w:ascii="Times New Roman" w:hAnsi="Times New Roman" w:cs="Times New Roman"/>
           <w:sz w:val="24"/>
         </w:rPr>
-        <w:t>Text.</w:t>
+        <w:t>The game will feature several levels, each containing a tutorial that teaches the user a new concept of programming through Lua code. Each level will then require the user to utilize what they learn in the tutorial, and possibly previous tutorials from past levels, to move the player square through a maze. The game will start of very easy, requiring the user to only make the player move in basic directions, and will progressively increase in difficulty requiring the user to achieve level objectives, such as completing the task in a set number of lines of code, or using specific techniques.</w:t>
+      </w:r>
+    </w:p>
+    <w:p>
+      <w:pPr>
+        <w:ind w:left="1080"/>
+        <w:rPr>
+          <w:rFonts w:ascii="Times New Roman" w:hAnsi="Times New Roman" w:cs="Times New Roman"/>
+          <w:sz w:val="24"/>
+        </w:rPr>
+      </w:pPr>
+      <w:r>
+        <w:rPr>
+          <w:rFonts w:ascii="Times New Roman" w:hAnsi="Times New Roman" w:cs="Times New Roman"/>
+          <w:sz w:val="24"/>
+        </w:rPr>
+        <w:t>The UI will consist of an input field, which will be where the user writes the Lua code they need to complete the level; An error box that will display where any errors are in their writt</w:t>
+      </w:r>
+      <w:r>
+        <w:rPr>
+          <w:rFonts w:ascii="Times New Roman" w:hAnsi="Times New Roman" w:cs="Times New Roman"/>
+          <w:sz w:val="24"/>
+        </w:rPr>
+        <w:t>en Lua code; There will also be two buttons used for starting and stopping the Lua execution.</w:t>
+      </w:r>
+    </w:p>
+    <w:p>
+      <w:pPr>
+        <w:ind w:left="1080"/>
+        <w:rPr>
+          <w:rFonts w:ascii="Times New Roman" w:hAnsi="Times New Roman" w:cs="Times New Roman"/>
+          <w:sz w:val="24"/>
+        </w:rPr>
+      </w:pPr>
+      <w:r>
+        <w:rPr>
+          <w:rFonts w:ascii="Times New Roman" w:hAnsi="Times New Roman" w:cs="Times New Roman"/>
+          <w:sz w:val="24"/>
+        </w:rPr>
+        <w:t xml:space="preserve">Each tutorial will feature a demonstration to assist in the explanation of what is being taught. </w:t>
+      </w:r>
+      <w:r>
+        <w:rPr>
+          <w:rFonts w:ascii="Times New Roman" w:hAnsi="Times New Roman" w:cs="Times New Roman"/>
+          <w:sz w:val="24"/>
+        </w:rPr>
+        <w:t>This will be done to help increase the amount of learning styles the game influences (See section 2.3).</w:t>
+      </w:r>
+    </w:p>
+    <w:p>
+      <w:pPr>
+        <w:ind w:left="1080"/>
+        <w:rPr>
+          <w:rFonts w:ascii="Times New Roman" w:hAnsi="Times New Roman" w:cs="Times New Roman"/>
+          <w:sz w:val="24"/>
+        </w:rPr>
+      </w:pPr>
+      <w:r>
+        <w:rPr>
+          <w:rFonts w:ascii="Times New Roman" w:hAnsi="Times New Roman" w:cs="Times New Roman"/>
+          <w:sz w:val="24"/>
+        </w:rPr>
+        <w:t xml:space="preserve">When the user presses the play button, their code will be checked before running for </w:t>
+      </w:r>
+      <w:r>
+        <w:rPr>
+          <w:rFonts w:ascii="Times New Roman" w:hAnsi="Times New Roman" w:cs="Times New Roman"/>
+          <w:sz w:val="24"/>
+        </w:rPr>
+        <w:t>errors in the code they have written. The code they have written however, will not be checked to determine if it can successfully reach the goal of the level; It will however check for script constraints set for each level, such as line requirements and technique requirements.</w:t>
+      </w:r>
+      <w:r>
+        <w:rPr>
+          <w:rFonts w:ascii="Times New Roman" w:hAnsi="Times New Roman" w:cs="Times New Roman"/>
+          <w:sz w:val="24"/>
+        </w:rPr>
+        <w:t xml:space="preserve"> </w:t>
       </w:r>
     </w:p>
     <w:p>
@@ -11363,12 +11759,15 @@
           <w:rFonts w:ascii="Times New Roman" w:hAnsi="Times New Roman" w:cs="Times New Roman"/>
         </w:rPr>
       </w:pPr>
-      <w:r>
-        <w:rPr>
-          <w:rFonts w:ascii="Times New Roman" w:hAnsi="Times New Roman" w:cs="Times New Roman"/>
-        </w:rPr>
+      <w:bookmarkStart w:id="35" w:name="_Toc480496040"/>
+      <w:r>
+        <w:rPr>
+          <w:rFonts w:ascii="Times New Roman" w:hAnsi="Times New Roman" w:cs="Times New Roman"/>
+        </w:rPr>
+        <w:lastRenderedPageBreak/>
         <w:t>Development</w:t>
       </w:r>
+      <w:bookmarkEnd w:id="35"/>
     </w:p>
     <w:p>
       <w:pPr>
@@ -11383,10 +11782,89 @@
           <w:rFonts w:ascii="Times New Roman" w:hAnsi="Times New Roman" w:cs="Times New Roman"/>
           <w:sz w:val="24"/>
         </w:rPr>
-        <w:t>Text.</w:t>
-      </w:r>
-      <w:bookmarkStart w:id="34" w:name="_GoBack"/>
-      <w:bookmarkEnd w:id="34"/>
+        <w:t>The development of this project will follow the Agile method</w:t>
+      </w:r>
+      <w:r>
+        <w:rPr>
+          <w:rFonts w:ascii="Times New Roman" w:hAnsi="Times New Roman" w:cs="Times New Roman"/>
+          <w:sz w:val="24"/>
+        </w:rPr>
+        <w:t xml:space="preserve">ology (As </w:t>
+      </w:r>
+      <w:r>
+        <w:rPr>
+          <w:rFonts w:ascii="Times New Roman" w:hAnsi="Times New Roman" w:cs="Times New Roman"/>
+          <w:sz w:val="24"/>
+        </w:rPr>
+        <w:t>mentioned</w:t>
+      </w:r>
+      <w:r>
+        <w:rPr>
+          <w:rFonts w:ascii="Times New Roman" w:hAnsi="Times New Roman" w:cs="Times New Roman"/>
+          <w:sz w:val="24"/>
+        </w:rPr>
+        <w:t xml:space="preserve"> in section 3.2).</w:t>
+      </w:r>
+      <w:r>
+        <w:rPr>
+          <w:rFonts w:ascii="Times New Roman" w:hAnsi="Times New Roman" w:cs="Times New Roman"/>
+          <w:sz w:val="24"/>
+        </w:rPr>
+        <w:t xml:space="preserve"> </w:t>
+      </w:r>
+      <w:r>
+        <w:rPr>
+          <w:rFonts w:ascii="Times New Roman" w:hAnsi="Times New Roman" w:cs="Times New Roman"/>
+          <w:sz w:val="24"/>
+        </w:rPr>
+        <w:t>The functionality of the project will be implemented as described in the above section.</w:t>
+      </w:r>
+    </w:p>
+    <w:p>
+      <w:pPr>
+        <w:ind w:left="1080"/>
+        <w:rPr>
+          <w:rFonts w:ascii="Times New Roman" w:hAnsi="Times New Roman" w:cs="Times New Roman"/>
+          <w:sz w:val="24"/>
+        </w:rPr>
+      </w:pPr>
+      <w:r>
+        <w:rPr>
+          <w:rFonts w:ascii="Times New Roman" w:hAnsi="Times New Roman" w:cs="Times New Roman"/>
+          <w:sz w:val="24"/>
+        </w:rPr>
+        <w:t>Testing will be carried out during throughout the development of the project, testing the functionality of each feature implemented.</w:t>
+      </w:r>
+      <w:r>
+        <w:rPr>
+          <w:rFonts w:ascii="Times New Roman" w:hAnsi="Times New Roman" w:cs="Times New Roman"/>
+          <w:sz w:val="24"/>
+        </w:rPr>
+        <w:t xml:space="preserve"> This will help with speeding up development by decreasing the number of major bugs in the project as it is developed, reducing potential bug counts once the development has finished. Once development has been completed, test cases will be used to ensure the final functionality is operating as intended, and that the game plays without issue.</w:t>
+      </w:r>
+      <w:r>
+        <w:rPr>
+          <w:rFonts w:ascii="Times New Roman" w:hAnsi="Times New Roman" w:cs="Times New Roman"/>
+          <w:sz w:val="24"/>
+        </w:rPr>
+        <w:t xml:space="preserve"> The test case results can be found in the appendix section (Appendix INSERT APPENDIX NUMBER HERE).</w:t>
+      </w:r>
+    </w:p>
+    <w:p>
+      <w:pPr>
+        <w:ind w:left="1080"/>
+        <w:rPr>
+          <w:rFonts w:ascii="Times New Roman" w:hAnsi="Times New Roman" w:cs="Times New Roman"/>
+          <w:sz w:val="24"/>
+        </w:rPr>
+      </w:pPr>
+      <w:r>
+        <w:rPr>
+          <w:rFonts w:ascii="Times New Roman" w:hAnsi="Times New Roman" w:cs="Times New Roman"/>
+          <w:sz w:val="24"/>
+        </w:rPr>
+        <w:t>GitHub will also be used for version control during the development of the project, to keep track of file changes and act as a backup for the project.</w:t>
+      </w:r>
     </w:p>
     <w:p>
       <w:pPr>
@@ -11399,14 +11877,14 @@
           <w:rFonts w:ascii="Times New Roman" w:hAnsi="Times New Roman" w:cs="Times New Roman"/>
         </w:rPr>
       </w:pPr>
-      <w:bookmarkStart w:id="35" w:name="_Toc480465435"/>
+      <w:bookmarkStart w:id="36" w:name="_Toc480496041"/>
       <w:r>
         <w:rPr>
           <w:rFonts w:ascii="Times New Roman" w:hAnsi="Times New Roman" w:cs="Times New Roman"/>
         </w:rPr>
         <w:t>Data Gathering</w:t>
       </w:r>
-      <w:bookmarkEnd w:id="35"/>
+      <w:bookmarkEnd w:id="36"/>
     </w:p>
     <w:p>
       <w:pPr>
@@ -11428,7 +11906,21 @@
           <w:rFonts w:ascii="Times New Roman" w:hAnsi="Times New Roman" w:cs="Times New Roman"/>
           <w:sz w:val="24"/>
         </w:rPr>
-        <w:t xml:space="preserve"> will be gathered through an online questionnaire given to people that play through the game; The questionnaire will be created using Google forms</w:t>
+        <w:t xml:space="preserve"> will be gathered </w:t>
+      </w:r>
+      <w:r>
+        <w:rPr>
+          <w:rFonts w:ascii="Times New Roman" w:hAnsi="Times New Roman" w:cs="Times New Roman"/>
+          <w:sz w:val="24"/>
+        </w:rPr>
+        <w:t xml:space="preserve">using quantitative methods, </w:t>
+      </w:r>
+      <w:r>
+        <w:rPr>
+          <w:rFonts w:ascii="Times New Roman" w:hAnsi="Times New Roman" w:cs="Times New Roman"/>
+          <w:sz w:val="24"/>
+        </w:rPr>
+        <w:t>through an online questionnaire given to people that play through the game; The questionnaire will be created using Google forms</w:t>
       </w:r>
       <w:r>
         <w:rPr>
@@ -11513,21 +12005,63 @@
           <w:rFonts w:ascii="Times New Roman" w:hAnsi="Times New Roman" w:cs="Times New Roman"/>
           <w:sz w:val="24"/>
         </w:rPr>
-        <w:t>The google forms questionnai</w:t>
-      </w:r>
-      <w:r>
-        <w:rPr>
-          <w:rFonts w:ascii="Times New Roman" w:hAnsi="Times New Roman" w:cs="Times New Roman"/>
-          <w:sz w:val="24"/>
-        </w:rPr>
-        <w:t>re URL will be given to participants of the project to fill out online, rather than a paper based approach, to allow the raw data to be translated into various graphs. This will also help keeping questionnaire results sa</w:t>
-      </w:r>
-      <w:r>
-        <w:rPr>
-          <w:rFonts w:ascii="Times New Roman" w:hAnsi="Times New Roman" w:cs="Times New Roman"/>
-          <w:sz w:val="24"/>
-        </w:rPr>
-        <w:t>fe.</w:t>
+        <w:t xml:space="preserve">The </w:t>
+      </w:r>
+      <w:r>
+        <w:rPr>
+          <w:rFonts w:ascii="Times New Roman" w:hAnsi="Times New Roman" w:cs="Times New Roman"/>
+          <w:sz w:val="24"/>
+        </w:rPr>
+        <w:t>G</w:t>
+      </w:r>
+      <w:r>
+        <w:rPr>
+          <w:rFonts w:ascii="Times New Roman" w:hAnsi="Times New Roman" w:cs="Times New Roman"/>
+          <w:sz w:val="24"/>
+        </w:rPr>
+        <w:t>oogle forms questionnai</w:t>
+      </w:r>
+      <w:r>
+        <w:rPr>
+          <w:rFonts w:ascii="Times New Roman" w:hAnsi="Times New Roman" w:cs="Times New Roman"/>
+          <w:sz w:val="24"/>
+        </w:rPr>
+        <w:t>re URL will be given to participants of the project to fill out online, rather than a paper based approach, to allow the raw data to be translated into various graphs. This will also help</w:t>
+      </w:r>
+      <w:r>
+        <w:rPr>
+          <w:rFonts w:ascii="Times New Roman" w:hAnsi="Times New Roman" w:cs="Times New Roman"/>
+          <w:sz w:val="24"/>
+        </w:rPr>
+        <w:t xml:space="preserve"> in</w:t>
+      </w:r>
+      <w:r>
+        <w:rPr>
+          <w:rFonts w:ascii="Times New Roman" w:hAnsi="Times New Roman" w:cs="Times New Roman"/>
+          <w:sz w:val="24"/>
+        </w:rPr>
+        <w:t xml:space="preserve"> keeping questionnaire results sa</w:t>
+      </w:r>
+      <w:r>
+        <w:rPr>
+          <w:rFonts w:ascii="Times New Roman" w:hAnsi="Times New Roman" w:cs="Times New Roman"/>
+          <w:sz w:val="24"/>
+        </w:rPr>
+        <w:t>fe</w:t>
+      </w:r>
+      <w:r>
+        <w:rPr>
+          <w:rFonts w:ascii="Times New Roman" w:hAnsi="Times New Roman" w:cs="Times New Roman"/>
+          <w:sz w:val="24"/>
+        </w:rPr>
+        <w:t xml:space="preserve"> and accessible</w:t>
+      </w:r>
+      <w:r>
+        <w:rPr>
+          <w:rFonts w:ascii="Times New Roman" w:hAnsi="Times New Roman" w:cs="Times New Roman"/>
+          <w:sz w:val="24"/>
+        </w:rPr>
+        <w:t>.</w:t>
       </w:r>
     </w:p>
     <w:p>
@@ -11569,10 +12103,9 @@
       <w:r>
         <w:rPr>
           <w:rFonts w:ascii="Times New Roman" w:hAnsi="Times New Roman" w:cs="Times New Roman"/>
-          <w:color w:val="FF0000"/>
-          <w:sz w:val="24"/>
-        </w:rPr>
-        <w:t>INSERT A NUMBER HERE</w:t>
+          <w:sz w:val="24"/>
+        </w:rPr>
+        <w:t>1</w:t>
       </w:r>
       <w:r>
         <w:rPr>
@@ -11632,15 +12165,7 @@
           <w:rFonts w:ascii="Times New Roman" w:hAnsi="Times New Roman" w:cs="Times New Roman"/>
           <w:sz w:val="24"/>
         </w:rPr>
-        <w:t xml:space="preserve">Participation in the questionnaire will be anonymous and no personal details will be required. The only requirement to fill out the questionnaire will be to have played the </w:t>
-      </w:r>
-      <w:r>
-        <w:rPr>
-          <w:rFonts w:ascii="Times New Roman" w:hAnsi="Times New Roman" w:cs="Times New Roman"/>
-          <w:sz w:val="24"/>
-        </w:rPr>
-        <w:lastRenderedPageBreak/>
-        <w:t>game developed in this project; Completion of the game w</w:t>
+        <w:t>Participation in the questionnaire will be anonymous and no personal details will be required. The only requirement to fill out the questionnaire will be to have played the game developed in this project; Completion of the game w</w:t>
       </w:r>
       <w:r>
         <w:rPr>
@@ -11675,14 +12200,14 @@
           <w:rFonts w:ascii="Times New Roman" w:hAnsi="Times New Roman" w:cs="Times New Roman"/>
         </w:rPr>
       </w:pPr>
-      <w:bookmarkStart w:id="36" w:name="_Toc480465436"/>
+      <w:bookmarkStart w:id="37" w:name="_Toc480496042"/>
       <w:r>
         <w:rPr>
           <w:rFonts w:ascii="Times New Roman" w:hAnsi="Times New Roman" w:cs="Times New Roman"/>
         </w:rPr>
         <w:t>Data Analysis</w:t>
       </w:r>
-      <w:bookmarkEnd w:id="36"/>
+      <w:bookmarkEnd w:id="37"/>
     </w:p>
     <w:p>
       <w:pPr>
@@ -11725,20 +12250,22 @@
           <w:rFonts w:ascii="Times New Roman" w:hAnsi="Times New Roman" w:cs="Times New Roman"/>
         </w:rPr>
       </w:pPr>
-      <w:bookmarkStart w:id="37" w:name="_Toc480465437"/>
-      <w:r>
-        <w:rPr>
-          <w:rFonts w:ascii="Times New Roman" w:hAnsi="Times New Roman" w:cs="Times New Roman"/>
-        </w:rPr>
+      <w:bookmarkStart w:id="38" w:name="_Toc480496043"/>
+      <w:r>
+        <w:rPr>
+          <w:rFonts w:ascii="Times New Roman" w:hAnsi="Times New Roman" w:cs="Times New Roman"/>
+        </w:rPr>
+        <w:lastRenderedPageBreak/>
         <w:t>Conclusions</w:t>
       </w:r>
-      <w:bookmarkEnd w:id="37"/>
+      <w:bookmarkEnd w:id="38"/>
     </w:p>
     <w:p>
       <w:pPr>
         <w:ind w:left="720"/>
         <w:rPr>
           <w:rFonts w:ascii="Times New Roman" w:hAnsi="Times New Roman" w:cs="Times New Roman"/>
+          <w:sz w:val="24"/>
         </w:rPr>
       </w:pPr>
       <w:r>
@@ -11746,8 +12273,67 @@
           <w:rFonts w:ascii="Times New Roman" w:hAnsi="Times New Roman" w:cs="Times New Roman"/>
           <w:sz w:val="24"/>
         </w:rPr>
-        <w:t>Text.</w:t>
-      </w:r>
+        <w:t xml:space="preserve">The design of the </w:t>
+      </w:r>
+      <w:r>
+        <w:rPr>
+          <w:rFonts w:ascii="Times New Roman" w:hAnsi="Times New Roman" w:cs="Times New Roman"/>
+          <w:sz w:val="24"/>
+        </w:rPr>
+        <w:t>game described</w:t>
+      </w:r>
+      <w:r>
+        <w:rPr>
+          <w:rFonts w:ascii="Times New Roman" w:hAnsi="Times New Roman" w:cs="Times New Roman"/>
+          <w:sz w:val="24"/>
+        </w:rPr>
+        <w:t xml:space="preserve"> in the above section (</w:t>
+      </w:r>
+      <w:r>
+        <w:rPr>
+          <w:rFonts w:ascii="Times New Roman" w:hAnsi="Times New Roman" w:cs="Times New Roman"/>
+          <w:sz w:val="24"/>
+        </w:rPr>
+        <w:t>Section 3.3.1) fits the aims of this project well. The aims of the game are to teach beginner level programming through direct teaching of the basics through an interactive game. The design of this project’s game will teach each new concept in a separate level where the user needs to navigate through a maze using what they have learnt</w:t>
+      </w:r>
+      <w:r>
+        <w:rPr>
+          <w:rFonts w:ascii="Times New Roman" w:hAnsi="Times New Roman" w:cs="Times New Roman"/>
+          <w:sz w:val="24"/>
+        </w:rPr>
+        <w:t>.</w:t>
+      </w:r>
+    </w:p>
+    <w:p>
+      <w:pPr>
+        <w:ind w:left="720"/>
+        <w:rPr>
+          <w:rFonts w:ascii="Times New Roman" w:hAnsi="Times New Roman" w:cs="Times New Roman"/>
+        </w:rPr>
+      </w:pPr>
+      <w:r>
+        <w:rPr>
+          <w:rFonts w:ascii="Times New Roman" w:hAnsi="Times New Roman" w:cs="Times New Roman"/>
+          <w:sz w:val="24"/>
+        </w:rPr>
+        <w:t>Most existing software (See section 2.4), aims to teach beginners the basic concepts of programming, but not through writing code, but instead joining blocks together or linking nodes, whereas this project will introduce users to writing code from the start. Now that the game has been developed, the next stage in this project will be to now hand the game over to willing participants that match the target audience (See section 3.4), and gather their opinions on the software using the questionnaire also mentioned in the above section (Section 3</w:t>
+      </w:r>
+      <w:r>
+        <w:rPr>
+          <w:rFonts w:ascii="Times New Roman" w:hAnsi="Times New Roman" w:cs="Times New Roman"/>
+          <w:sz w:val="24"/>
+        </w:rPr>
+        <w:t>.4)</w:t>
+      </w:r>
+      <w:r>
+        <w:rPr>
+          <w:rFonts w:ascii="Times New Roman" w:hAnsi="Times New Roman" w:cs="Times New Roman"/>
+          <w:sz w:val="24"/>
+        </w:rPr>
+        <w:t>.</w:t>
+      </w:r>
+      <w:bookmarkStart w:id="39" w:name="_GoBack"/>
+      <w:bookmarkEnd w:id="39"/>
       <w:r>
         <w:rPr>
           <w:rFonts w:ascii="Times New Roman" w:hAnsi="Times New Roman" w:cs="Times New Roman"/>
@@ -11766,108 +12352,13 @@
           <w:rFonts w:ascii="Times New Roman" w:hAnsi="Times New Roman" w:cs="Times New Roman"/>
         </w:rPr>
       </w:pPr>
-      <w:bookmarkStart w:id="38" w:name="_Toc480465438"/>
+      <w:bookmarkStart w:id="40" w:name="_Toc480496044"/>
       <w:r>
         <w:rPr>
           <w:rFonts w:ascii="Times New Roman" w:hAnsi="Times New Roman" w:cs="Times New Roman"/>
         </w:rPr>
         <w:lastRenderedPageBreak/>
         <w:t>Findings and Analysis</w:t>
-      </w:r>
-      <w:bookmarkEnd w:id="38"/>
-    </w:p>
-    <w:p>
-      <w:pPr>
-        <w:pStyle w:val="Heading2"/>
-        <w:numPr>
-          <w:ilvl w:val="1"/>
-          <w:numId w:val="1"/>
-        </w:numPr>
-        <w:rPr>
-          <w:rFonts w:ascii="Times New Roman" w:hAnsi="Times New Roman" w:cs="Times New Roman"/>
-        </w:rPr>
-      </w:pPr>
-      <w:bookmarkStart w:id="39" w:name="_Toc480465439"/>
-      <w:r>
-        <w:rPr>
-          <w:rFonts w:ascii="Times New Roman" w:hAnsi="Times New Roman" w:cs="Times New Roman"/>
-        </w:rPr>
-        <w:t>Intro</w:t>
-      </w:r>
-      <w:r>
-        <w:rPr>
-          <w:rFonts w:ascii="Times New Roman" w:hAnsi="Times New Roman" w:cs="Times New Roman"/>
-        </w:rPr>
-        <w:t>d</w:t>
-      </w:r>
-      <w:r>
-        <w:rPr>
-          <w:rFonts w:ascii="Times New Roman" w:hAnsi="Times New Roman" w:cs="Times New Roman"/>
-        </w:rPr>
-        <w:t>uction</w:t>
-      </w:r>
-      <w:bookmarkEnd w:id="39"/>
-    </w:p>
-    <w:p>
-      <w:pPr>
-        <w:ind w:left="720"/>
-        <w:rPr>
-          <w:rFonts w:ascii="Times New Roman" w:hAnsi="Times New Roman" w:cs="Times New Roman"/>
-        </w:rPr>
-      </w:pPr>
-      <w:r>
-        <w:rPr>
-          <w:rFonts w:ascii="Times New Roman" w:hAnsi="Times New Roman" w:cs="Times New Roman"/>
-          <w:sz w:val="24"/>
-        </w:rPr>
-        <w:t>This section will cover</w:t>
-      </w:r>
-      <w:r>
-        <w:rPr>
-          <w:rFonts w:ascii="Times New Roman" w:hAnsi="Times New Roman" w:cs="Times New Roman"/>
-          <w:sz w:val="24"/>
-        </w:rPr>
-        <w:t xml:space="preserve"> and show</w:t>
-      </w:r>
-      <w:r>
-        <w:rPr>
-          <w:rFonts w:ascii="Times New Roman" w:hAnsi="Times New Roman" w:cs="Times New Roman"/>
-          <w:sz w:val="24"/>
-        </w:rPr>
-        <w:t xml:space="preserve"> the findings from the questionnaire given to participants of the produced game for this project, and discuss the analysis done on those findings</w:t>
-      </w:r>
-      <w:r>
-        <w:rPr>
-          <w:rFonts w:ascii="Times New Roman" w:hAnsi="Times New Roman" w:cs="Times New Roman"/>
-          <w:sz w:val="24"/>
-        </w:rPr>
-        <w:t>.</w:t>
-      </w:r>
-      <w:r>
-        <w:rPr>
-          <w:rFonts w:ascii="Times New Roman" w:hAnsi="Times New Roman" w:cs="Times New Roman"/>
-        </w:rPr>
-        <w:br w:type="page"/>
-      </w:r>
-    </w:p>
-    <w:p>
-      <w:pPr>
-        <w:pStyle w:val="Heading1"/>
-        <w:numPr>
-          <w:ilvl w:val="0"/>
-          <w:numId w:val="1"/>
-        </w:numPr>
-        <w:rPr>
-          <w:rFonts w:ascii="Times New Roman" w:hAnsi="Times New Roman" w:cs="Times New Roman"/>
-        </w:rPr>
-      </w:pPr>
-      <w:bookmarkStart w:id="40" w:name="_Toc480465440"/>
-      <w:r>
-        <w:rPr>
-          <w:rFonts w:ascii="Times New Roman" w:hAnsi="Times New Roman" w:cs="Times New Roman"/>
-        </w:rPr>
-        <w:lastRenderedPageBreak/>
-        <w:t>Discussion</w:t>
       </w:r>
       <w:bookmarkEnd w:id="40"/>
     </w:p>
@@ -11882,12 +12373,24 @@
           <w:rFonts w:ascii="Times New Roman" w:hAnsi="Times New Roman" w:cs="Times New Roman"/>
         </w:rPr>
       </w:pPr>
-      <w:bookmarkStart w:id="41" w:name="_Toc480465441"/>
-      <w:r>
-        <w:rPr>
-          <w:rFonts w:ascii="Times New Roman" w:hAnsi="Times New Roman" w:cs="Times New Roman"/>
-        </w:rPr>
-        <w:t>Introduction</w:t>
+      <w:bookmarkStart w:id="41" w:name="_Toc480496045"/>
+      <w:r>
+        <w:rPr>
+          <w:rFonts w:ascii="Times New Roman" w:hAnsi="Times New Roman" w:cs="Times New Roman"/>
+        </w:rPr>
+        <w:t>Intro</w:t>
+      </w:r>
+      <w:r>
+        <w:rPr>
+          <w:rFonts w:ascii="Times New Roman" w:hAnsi="Times New Roman" w:cs="Times New Roman"/>
+        </w:rPr>
+        <w:t>d</w:t>
+      </w:r>
+      <w:r>
+        <w:rPr>
+          <w:rFonts w:ascii="Times New Roman" w:hAnsi="Times New Roman" w:cs="Times New Roman"/>
+        </w:rPr>
+        <w:t>uction</w:t>
       </w:r>
       <w:bookmarkEnd w:id="41"/>
     </w:p>
@@ -11903,14 +12406,28 @@
           <w:rFonts w:ascii="Times New Roman" w:hAnsi="Times New Roman" w:cs="Times New Roman"/>
           <w:sz w:val="24"/>
         </w:rPr>
-        <w:t xml:space="preserve">This section of the paper will discuss the results and analysis from the previous section, and evaluate whether this project </w:t>
-      </w:r>
-      <w:r>
-        <w:rPr>
-          <w:rFonts w:ascii="Times New Roman" w:hAnsi="Times New Roman" w:cs="Times New Roman"/>
-          <w:sz w:val="24"/>
-        </w:rPr>
-        <w:t>has achieved its aims / objectives, and if the project hypothesis has been met.</w:t>
+        <w:t>This section will cover</w:t>
+      </w:r>
+      <w:r>
+        <w:rPr>
+          <w:rFonts w:ascii="Times New Roman" w:hAnsi="Times New Roman" w:cs="Times New Roman"/>
+          <w:sz w:val="24"/>
+        </w:rPr>
+        <w:t xml:space="preserve"> and show</w:t>
+      </w:r>
+      <w:r>
+        <w:rPr>
+          <w:rFonts w:ascii="Times New Roman" w:hAnsi="Times New Roman" w:cs="Times New Roman"/>
+          <w:sz w:val="24"/>
+        </w:rPr>
+        <w:t xml:space="preserve"> the findings from the questionnaire given to participants of the produced game for this project, and discuss the analysis done on those findings</w:t>
+      </w:r>
+      <w:r>
+        <w:rPr>
+          <w:rFonts w:ascii="Times New Roman" w:hAnsi="Times New Roman" w:cs="Times New Roman"/>
+          <w:sz w:val="24"/>
+        </w:rPr>
+        <w:t>.</w:t>
       </w:r>
       <w:r>
         <w:rPr>
@@ -11930,13 +12447,13 @@
           <w:rFonts w:ascii="Times New Roman" w:hAnsi="Times New Roman" w:cs="Times New Roman"/>
         </w:rPr>
       </w:pPr>
-      <w:bookmarkStart w:id="42" w:name="_Toc480465442"/>
+      <w:bookmarkStart w:id="42" w:name="_Toc480496046"/>
       <w:r>
         <w:rPr>
           <w:rFonts w:ascii="Times New Roman" w:hAnsi="Times New Roman" w:cs="Times New Roman"/>
         </w:rPr>
         <w:lastRenderedPageBreak/>
-        <w:t>Conclusions and Recommendations</w:t>
+        <w:t>Discussion</w:t>
       </w:r>
       <w:bookmarkEnd w:id="42"/>
     </w:p>
@@ -11951,7 +12468,7 @@
           <w:rFonts w:ascii="Times New Roman" w:hAnsi="Times New Roman" w:cs="Times New Roman"/>
         </w:rPr>
       </w:pPr>
-      <w:bookmarkStart w:id="43" w:name="_Toc480465443"/>
+      <w:bookmarkStart w:id="43" w:name="_Toc480496047"/>
       <w:r>
         <w:rPr>
           <w:rFonts w:ascii="Times New Roman" w:hAnsi="Times New Roman" w:cs="Times New Roman"/>
@@ -11973,28 +12490,14 @@
           <w:rFonts w:ascii="Times New Roman" w:hAnsi="Times New Roman" w:cs="Times New Roman"/>
           <w:sz w:val="24"/>
         </w:rPr>
-        <w:t>This section of the paper will conclude the work carried out in this project, and make recommendations to how the project could be improved, and finally any additional work / research that can be carried out in the future to aid in proving</w:t>
-      </w:r>
-      <w:r>
-        <w:rPr>
-          <w:rFonts w:ascii="Times New Roman" w:hAnsi="Times New Roman" w:cs="Times New Roman"/>
-          <w:sz w:val="24"/>
-        </w:rPr>
-        <w:t xml:space="preserve"> the project hypothesis (TEMPORARY)</w:t>
-      </w:r>
-      <w:r>
-        <w:rPr>
-          <w:rFonts w:ascii="Times New Roman" w:hAnsi="Times New Roman" w:cs="Times New Roman"/>
-          <w:sz w:val="24"/>
-        </w:rPr>
-        <w:t>.</w:t>
-      </w:r>
-      <w:r>
-        <w:rPr>
-          <w:rFonts w:ascii="Times New Roman" w:hAnsi="Times New Roman" w:cs="Times New Roman"/>
-          <w:sz w:val="24"/>
-        </w:rPr>
-        <w:t xml:space="preserve"> </w:t>
+        <w:t xml:space="preserve">This section of the paper will discuss the results and analysis from the previous section, and evaluate whether this project </w:t>
+      </w:r>
+      <w:r>
+        <w:rPr>
+          <w:rFonts w:ascii="Times New Roman" w:hAnsi="Times New Roman" w:cs="Times New Roman"/>
+          <w:sz w:val="24"/>
+        </w:rPr>
+        <w:t>has achieved its aims / objectives, and if the project hypothesis has been met.</w:t>
       </w:r>
     </w:p>
     <w:p>
@@ -12008,14 +12511,133 @@
           <w:rFonts w:ascii="Times New Roman" w:hAnsi="Times New Roman" w:cs="Times New Roman"/>
         </w:rPr>
       </w:pPr>
-      <w:bookmarkStart w:id="44" w:name="_Toc480465444"/>
+      <w:bookmarkStart w:id="44" w:name="_Toc480496048"/>
+      <w:r>
+        <w:rPr>
+          <w:rFonts w:ascii="Times New Roman" w:hAnsi="Times New Roman" w:cs="Times New Roman"/>
+        </w:rPr>
+        <w:t>Questionnaire Results</w:t>
+      </w:r>
+      <w:bookmarkEnd w:id="44"/>
+    </w:p>
+    <w:p>
+      <w:pPr>
+        <w:ind w:left="720"/>
+        <w:rPr>
+          <w:rFonts w:ascii="Times New Roman" w:hAnsi="Times New Roman" w:cs="Times New Roman"/>
+        </w:rPr>
+      </w:pPr>
+      <w:r>
+        <w:rPr>
+          <w:rFonts w:ascii="Times New Roman" w:hAnsi="Times New Roman" w:cs="Times New Roman"/>
+          <w:sz w:val="24"/>
+        </w:rPr>
+        <w:t>Text.</w:t>
+      </w:r>
+      <w:r>
+        <w:rPr>
+          <w:rFonts w:ascii="Times New Roman" w:hAnsi="Times New Roman" w:cs="Times New Roman"/>
+        </w:rPr>
+        <w:br w:type="page"/>
+      </w:r>
+    </w:p>
+    <w:p>
+      <w:pPr>
+        <w:pStyle w:val="Heading1"/>
+        <w:numPr>
+          <w:ilvl w:val="0"/>
+          <w:numId w:val="1"/>
+        </w:numPr>
+        <w:rPr>
+          <w:rFonts w:ascii="Times New Roman" w:hAnsi="Times New Roman" w:cs="Times New Roman"/>
+        </w:rPr>
+      </w:pPr>
+      <w:bookmarkStart w:id="45" w:name="_Toc480496049"/>
+      <w:r>
+        <w:rPr>
+          <w:rFonts w:ascii="Times New Roman" w:hAnsi="Times New Roman" w:cs="Times New Roman"/>
+        </w:rPr>
+        <w:lastRenderedPageBreak/>
+        <w:t>Conclusions and Recommendations</w:t>
+      </w:r>
+      <w:bookmarkEnd w:id="45"/>
+    </w:p>
+    <w:p>
+      <w:pPr>
+        <w:pStyle w:val="Heading2"/>
+        <w:numPr>
+          <w:ilvl w:val="1"/>
+          <w:numId w:val="1"/>
+        </w:numPr>
+        <w:rPr>
+          <w:rFonts w:ascii="Times New Roman" w:hAnsi="Times New Roman" w:cs="Times New Roman"/>
+        </w:rPr>
+      </w:pPr>
+      <w:bookmarkStart w:id="46" w:name="_Toc480496050"/>
+      <w:r>
+        <w:rPr>
+          <w:rFonts w:ascii="Times New Roman" w:hAnsi="Times New Roman" w:cs="Times New Roman"/>
+        </w:rPr>
+        <w:t>Introduction</w:t>
+      </w:r>
+      <w:bookmarkEnd w:id="46"/>
+    </w:p>
+    <w:p>
+      <w:pPr>
+        <w:ind w:left="720"/>
+        <w:rPr>
+          <w:rFonts w:ascii="Times New Roman" w:hAnsi="Times New Roman" w:cs="Times New Roman"/>
+          <w:sz w:val="24"/>
+        </w:rPr>
+      </w:pPr>
+      <w:r>
+        <w:rPr>
+          <w:rFonts w:ascii="Times New Roman" w:hAnsi="Times New Roman" w:cs="Times New Roman"/>
+          <w:sz w:val="24"/>
+        </w:rPr>
+        <w:t>This section of the paper will conclude the work carried out in this project, and make recommendations to how the project could be improved, and finally any additional work / research that can be carried out in the future to aid in proving</w:t>
+      </w:r>
+      <w:r>
+        <w:rPr>
+          <w:rFonts w:ascii="Times New Roman" w:hAnsi="Times New Roman" w:cs="Times New Roman"/>
+          <w:sz w:val="24"/>
+        </w:rPr>
+        <w:t xml:space="preserve"> the project hypothesis (TEMPORARY)</w:t>
+      </w:r>
+      <w:r>
+        <w:rPr>
+          <w:rFonts w:ascii="Times New Roman" w:hAnsi="Times New Roman" w:cs="Times New Roman"/>
+          <w:sz w:val="24"/>
+        </w:rPr>
+        <w:t>.</w:t>
+      </w:r>
+      <w:r>
+        <w:rPr>
+          <w:rFonts w:ascii="Times New Roman" w:hAnsi="Times New Roman" w:cs="Times New Roman"/>
+          <w:sz w:val="24"/>
+        </w:rPr>
+        <w:t xml:space="preserve"> </w:t>
+      </w:r>
+    </w:p>
+    <w:p>
+      <w:pPr>
+        <w:pStyle w:val="Heading2"/>
+        <w:numPr>
+          <w:ilvl w:val="1"/>
+          <w:numId w:val="1"/>
+        </w:numPr>
+        <w:rPr>
+          <w:rFonts w:ascii="Times New Roman" w:hAnsi="Times New Roman" w:cs="Times New Roman"/>
+        </w:rPr>
+      </w:pPr>
+      <w:bookmarkStart w:id="47" w:name="_Toc480496051"/>
       <w:r>
         <w:rPr>
           <w:rFonts w:ascii="Times New Roman" w:hAnsi="Times New Roman" w:cs="Times New Roman"/>
         </w:rPr>
         <w:t>Conclusion</w:t>
       </w:r>
-      <w:bookmarkEnd w:id="44"/>
+      <w:bookmarkEnd w:id="47"/>
     </w:p>
     <w:p>
       <w:pPr>
@@ -12036,14 +12658,14 @@
           <w:rFonts w:ascii="Times New Roman" w:hAnsi="Times New Roman" w:cs="Times New Roman"/>
         </w:rPr>
       </w:pPr>
-      <w:bookmarkStart w:id="45" w:name="_Toc480465445"/>
+      <w:bookmarkStart w:id="48" w:name="_Toc480496052"/>
       <w:r>
         <w:rPr>
           <w:rFonts w:ascii="Times New Roman" w:hAnsi="Times New Roman" w:cs="Times New Roman"/>
         </w:rPr>
         <w:t>Recommendations</w:t>
       </w:r>
-      <w:bookmarkEnd w:id="45"/>
+      <w:bookmarkEnd w:id="48"/>
     </w:p>
     <w:p>
       <w:pPr>
@@ -12064,14 +12686,14 @@
           <w:rFonts w:ascii="Times New Roman" w:hAnsi="Times New Roman" w:cs="Times New Roman"/>
         </w:rPr>
       </w:pPr>
-      <w:bookmarkStart w:id="46" w:name="_Toc480465446"/>
+      <w:bookmarkStart w:id="49" w:name="_Toc480496053"/>
       <w:r>
         <w:rPr>
           <w:rFonts w:ascii="Times New Roman" w:hAnsi="Times New Roman" w:cs="Times New Roman"/>
         </w:rPr>
         <w:t>Future Work</w:t>
       </w:r>
-      <w:bookmarkEnd w:id="46"/>
+      <w:bookmarkEnd w:id="49"/>
     </w:p>
     <w:p>
       <w:pPr>
@@ -12108,7 +12730,7 @@
         <w:br w:type="page"/>
       </w:r>
     </w:p>
-    <w:bookmarkStart w:id="47" w:name="_Toc480465447" w:displacedByCustomXml="next"/>
+    <w:bookmarkStart w:id="50" w:name="_Toc480496054" w:displacedByCustomXml="next"/>
     <w:sdt>
       <w:sdtPr>
         <w:rPr>
@@ -12148,7 +12770,7 @@
             </w:rPr>
             <w:t>References</w:t>
           </w:r>
-          <w:bookmarkEnd w:id="47"/>
+          <w:bookmarkEnd w:id="50"/>
         </w:p>
         <w:sdt>
           <w:sdtPr>
@@ -12163,46 +12785,119 @@
               <w:pPr>
                 <w:pStyle w:val="Bibliography"/>
                 <w:rPr>
+                  <w:rFonts w:ascii="Times New Roman" w:hAnsi="Times New Roman" w:cs="Times New Roman"/>
                   <w:noProof/>
-                  <w:sz w:val="24"/>
+                  <w:sz w:val="28"/>
                   <w:szCs w:val="24"/>
                 </w:rPr>
               </w:pPr>
               <w:r>
                 <w:rPr>
                   <w:rFonts w:ascii="Times New Roman" w:hAnsi="Times New Roman" w:cs="Times New Roman"/>
+                  <w:sz w:val="24"/>
                 </w:rPr>
                 <w:fldChar w:fldCharType="begin"/>
               </w:r>
               <w:r>
                 <w:rPr>
                   <w:rFonts w:ascii="Times New Roman" w:hAnsi="Times New Roman" w:cs="Times New Roman"/>
+                  <w:sz w:val="24"/>
                 </w:rPr>
                 <w:instrText xml:space="preserve"> BIBLIOGRAPHY </w:instrText>
               </w:r>
               <w:r>
                 <w:rPr>
                   <w:rFonts w:ascii="Times New Roman" w:hAnsi="Times New Roman" w:cs="Times New Roman"/>
+                  <w:sz w:val="24"/>
                 </w:rPr>
                 <w:fldChar w:fldCharType="separate"/>
               </w:r>
               <w:r>
                 <w:rPr>
+                  <w:rFonts w:ascii="Times New Roman" w:hAnsi="Times New Roman" w:cs="Times New Roman"/>
                   <w:noProof/>
+                  <w:sz w:val="24"/>
+                </w:rPr>
+                <w:t xml:space="preserve">agilemethodology.org, 2008. </w:t>
+              </w:r>
+              <w:r>
+                <w:rPr>
+                  <w:rFonts w:ascii="Times New Roman" w:hAnsi="Times New Roman" w:cs="Times New Roman"/>
+                  <w:i/>
+                  <w:iCs/>
+                  <w:noProof/>
+                  <w:sz w:val="24"/>
+                </w:rPr>
+                <w:t xml:space="preserve">The Agile Movement. </w:t>
+              </w:r>
+              <w:r>
+                <w:rPr>
+                  <w:rFonts w:ascii="Times New Roman" w:hAnsi="Times New Roman" w:cs="Times New Roman"/>
+                  <w:noProof/>
+                  <w:sz w:val="24"/>
+                </w:rPr>
+                <w:t xml:space="preserve">[Online] </w:t>
+              </w:r>
+              <w:r>
+                <w:rPr>
+                  <w:rFonts w:ascii="Times New Roman" w:hAnsi="Times New Roman" w:cs="Times New Roman"/>
+                  <w:noProof/>
+                  <w:sz w:val="24"/>
+                </w:rPr>
+                <w:br/>
+                <w:t xml:space="preserve">Available at: </w:t>
+              </w:r>
+              <w:r>
+                <w:rPr>
+                  <w:rFonts w:ascii="Times New Roman" w:hAnsi="Times New Roman" w:cs="Times New Roman"/>
+                  <w:noProof/>
+                  <w:sz w:val="24"/>
+                  <w:u w:val="single"/>
+                </w:rPr>
+                <w:t>http://agilemethodology.org/</w:t>
+              </w:r>
+              <w:r>
+                <w:rPr>
+                  <w:rFonts w:ascii="Times New Roman" w:hAnsi="Times New Roman" w:cs="Times New Roman"/>
+                  <w:noProof/>
+                  <w:sz w:val="24"/>
+                </w:rPr>
+                <w:br/>
+                <w:t>[Accessed 28 March 2017].</w:t>
+              </w:r>
+            </w:p>
+            <w:p>
+              <w:pPr>
+                <w:pStyle w:val="Bibliography"/>
+                <w:rPr>
+                  <w:rFonts w:ascii="Times New Roman" w:hAnsi="Times New Roman" w:cs="Times New Roman"/>
+                  <w:noProof/>
+                  <w:sz w:val="24"/>
+                </w:rPr>
+              </w:pPr>
+              <w:r>
+                <w:rPr>
+                  <w:rFonts w:ascii="Times New Roman" w:hAnsi="Times New Roman" w:cs="Times New Roman"/>
+                  <w:noProof/>
+                  <w:sz w:val="24"/>
                 </w:rPr>
                 <w:t xml:space="preserve">Beste, E. d., n.d. </w:t>
               </w:r>
               <w:r>
                 <w:rPr>
+                  <w:rFonts w:ascii="Times New Roman" w:hAnsi="Times New Roman" w:cs="Times New Roman"/>
                   <w:i/>
                   <w:iCs/>
                   <w:noProof/>
+                  <w:sz w:val="24"/>
                 </w:rPr>
                 <w:t xml:space="preserve">Literature Review for Gamification in Education, </w:t>
               </w:r>
               <w:r>
                 <w:rPr>
+                  <w:rFonts w:ascii="Times New Roman" w:hAnsi="Times New Roman" w:cs="Times New Roman"/>
                   <w:noProof/>
+                  <w:sz w:val="24"/>
                 </w:rPr>
                 <w:t>s.l.: s.n.</w:t>
               </w:r>
@@ -12211,26 +12906,34 @@
               <w:pPr>
                 <w:pStyle w:val="Bibliography"/>
                 <w:rPr>
+                  <w:rFonts w:ascii="Times New Roman" w:hAnsi="Times New Roman" w:cs="Times New Roman"/>
                   <w:noProof/>
+                  <w:sz w:val="24"/>
                 </w:rPr>
               </w:pPr>
               <w:r>
                 <w:rPr>
+                  <w:rFonts w:ascii="Times New Roman" w:hAnsi="Times New Roman" w:cs="Times New Roman"/>
                   <w:noProof/>
+                  <w:sz w:val="24"/>
                 </w:rPr>
                 <w:t xml:space="preserve">Carmo, L. C. d. S. C., Marcelino, M. J. M. &amp; Mendes, A. J., 2007. </w:t>
               </w:r>
               <w:r>
                 <w:rPr>
+                  <w:rFonts w:ascii="Times New Roman" w:hAnsi="Times New Roman" w:cs="Times New Roman"/>
                   <w:i/>
                   <w:iCs/>
                   <w:noProof/>
+                  <w:sz w:val="24"/>
                 </w:rPr>
                 <w:t xml:space="preserve">The Impact of Learning Styles in Introductory Programming Learning, </w:t>
               </w:r>
               <w:r>
                 <w:rPr>
+                  <w:rFonts w:ascii="Times New Roman" w:hAnsi="Times New Roman" w:cs="Times New Roman"/>
                   <w:noProof/>
+                  <w:sz w:val="24"/>
                 </w:rPr>
                 <w:t>s.l.: ICEE.</w:t>
               </w:r>
@@ -12239,26 +12942,34 @@
               <w:pPr>
                 <w:pStyle w:val="Bibliography"/>
                 <w:rPr>
+                  <w:rFonts w:ascii="Times New Roman" w:hAnsi="Times New Roman" w:cs="Times New Roman"/>
                   <w:noProof/>
+                  <w:sz w:val="24"/>
                 </w:rPr>
               </w:pPr>
               <w:r>
                 <w:rPr>
+                  <w:rFonts w:ascii="Times New Roman" w:hAnsi="Times New Roman" w:cs="Times New Roman"/>
                   <w:noProof/>
+                  <w:sz w:val="24"/>
                 </w:rPr>
                 <w:t xml:space="preserve">Čisar, S. . M., Pinter, R., Čisar, P. &amp; Radosav, D., 2013. </w:t>
               </w:r>
               <w:r>
                 <w:rPr>
+                  <w:rFonts w:ascii="Times New Roman" w:hAnsi="Times New Roman" w:cs="Times New Roman"/>
                   <w:i/>
                   <w:iCs/>
                   <w:noProof/>
+                  <w:sz w:val="24"/>
                 </w:rPr>
                 <w:t xml:space="preserve">Teaching Computer Science in a Web-Based Environment, </w:t>
               </w:r>
               <w:r>
                 <w:rPr>
+                  <w:rFonts w:ascii="Times New Roman" w:hAnsi="Times New Roman" w:cs="Times New Roman"/>
                   <w:noProof/>
+                  <w:sz w:val="24"/>
                 </w:rPr>
                 <w:t>s.l.: IEEE.</w:t>
               </w:r>
@@ -12267,39 +12978,51 @@
               <w:pPr>
                 <w:pStyle w:val="Bibliography"/>
                 <w:rPr>
+                  <w:rFonts w:ascii="Times New Roman" w:hAnsi="Times New Roman" w:cs="Times New Roman"/>
                   <w:noProof/>
+                  <w:sz w:val="24"/>
                 </w:rPr>
               </w:pPr>
               <w:r>
                 <w:rPr>
+                  <w:rFonts w:ascii="Times New Roman" w:hAnsi="Times New Roman" w:cs="Times New Roman"/>
                   <w:noProof/>
+                  <w:sz w:val="24"/>
                 </w:rPr>
                 <w:t xml:space="preserve">codecombat.com, n.d. </w:t>
               </w:r>
               <w:r>
                 <w:rPr>
+                  <w:rFonts w:ascii="Times New Roman" w:hAnsi="Times New Roman" w:cs="Times New Roman"/>
                   <w:i/>
                   <w:iCs/>
                   <w:noProof/>
+                  <w:sz w:val="24"/>
                 </w:rPr>
                 <w:t xml:space="preserve">CodeCombat - Learn how to code by playing a game. </w:t>
               </w:r>
               <w:r>
                 <w:rPr>
+                  <w:rFonts w:ascii="Times New Roman" w:hAnsi="Times New Roman" w:cs="Times New Roman"/>
                   <w:noProof/>
+                  <w:sz w:val="24"/>
                 </w:rPr>
                 <w:t xml:space="preserve">[Online] </w:t>
               </w:r>
               <w:r>
                 <w:rPr>
+                  <w:rFonts w:ascii="Times New Roman" w:hAnsi="Times New Roman" w:cs="Times New Roman"/>
                   <w:noProof/>
+                  <w:sz w:val="24"/>
                 </w:rPr>
                 <w:br/>
                 <w:t xml:space="preserve">Available at: </w:t>
               </w:r>
               <w:r>
                 <w:rPr>
+                  <w:rFonts w:ascii="Times New Roman" w:hAnsi="Times New Roman" w:cs="Times New Roman"/>
                   <w:noProof/>
+                  <w:sz w:val="24"/>
                   <w:u w:val="single"/>
                 </w:rPr>
                 <w:t>https://codecombat.com/</w:t>
@@ -12309,26 +13032,34 @@
               <w:pPr>
                 <w:pStyle w:val="Bibliography"/>
                 <w:rPr>
+                  <w:rFonts w:ascii="Times New Roman" w:hAnsi="Times New Roman" w:cs="Times New Roman"/>
                   <w:noProof/>
+                  <w:sz w:val="24"/>
                 </w:rPr>
               </w:pPr>
               <w:r>
                 <w:rPr>
+                  <w:rFonts w:ascii="Times New Roman" w:hAnsi="Times New Roman" w:cs="Times New Roman"/>
                   <w:noProof/>
+                  <w:sz w:val="24"/>
                 </w:rPr>
                 <w:t xml:space="preserve">Corral, J. M. R. et al., 2013. </w:t>
               </w:r>
               <w:r>
                 <w:rPr>
+                  <w:rFonts w:ascii="Times New Roman" w:hAnsi="Times New Roman" w:cs="Times New Roman"/>
                   <w:i/>
                   <w:iCs/>
                   <w:noProof/>
+                  <w:sz w:val="24"/>
                 </w:rPr>
                 <w:t xml:space="preserve">A game-based approach to the teaching of object-oriented programming languages, </w:t>
               </w:r>
               <w:r>
                 <w:rPr>
+                  <w:rFonts w:ascii="Times New Roman" w:hAnsi="Times New Roman" w:cs="Times New Roman"/>
                   <w:noProof/>
+                  <w:sz w:val="24"/>
                 </w:rPr>
                 <w:t>s.l.: Science Direct.</w:t>
               </w:r>
@@ -12337,26 +13068,34 @@
               <w:pPr>
                 <w:pStyle w:val="Bibliography"/>
                 <w:rPr>
+                  <w:rFonts w:ascii="Times New Roman" w:hAnsi="Times New Roman" w:cs="Times New Roman"/>
                   <w:noProof/>
+                  <w:sz w:val="24"/>
                 </w:rPr>
               </w:pPr>
               <w:r>
                 <w:rPr>
+                  <w:rFonts w:ascii="Times New Roman" w:hAnsi="Times New Roman" w:cs="Times New Roman"/>
                   <w:noProof/>
+                  <w:sz w:val="24"/>
                 </w:rPr>
                 <w:t xml:space="preserve">Duffany, J. L., 2017. </w:t>
               </w:r>
               <w:r>
                 <w:rPr>
+                  <w:rFonts w:ascii="Times New Roman" w:hAnsi="Times New Roman" w:cs="Times New Roman"/>
                   <w:i/>
                   <w:iCs/>
                   <w:noProof/>
+                  <w:sz w:val="24"/>
                 </w:rPr>
                 <w:t xml:space="preserve">Application of Active Learning Techniques to the Teaching of Introductory Programming, </w:t>
               </w:r>
               <w:r>
                 <w:rPr>
+                  <w:rFonts w:ascii="Times New Roman" w:hAnsi="Times New Roman" w:cs="Times New Roman"/>
                   <w:noProof/>
+                  <w:sz w:val="24"/>
                 </w:rPr>
                 <w:t>Gurabo: IEEE.</w:t>
               </w:r>
@@ -12365,26 +13104,34 @@
               <w:pPr>
                 <w:pStyle w:val="Bibliography"/>
                 <w:rPr>
+                  <w:rFonts w:ascii="Times New Roman" w:hAnsi="Times New Roman" w:cs="Times New Roman"/>
                   <w:noProof/>
+                  <w:sz w:val="24"/>
                 </w:rPr>
               </w:pPr>
               <w:r>
                 <w:rPr>
+                  <w:rFonts w:ascii="Times New Roman" w:hAnsi="Times New Roman" w:cs="Times New Roman"/>
                   <w:noProof/>
+                  <w:sz w:val="24"/>
                 </w:rPr>
                 <w:t xml:space="preserve">Felder, R. M. &amp; Brent, R., n.d. </w:t>
               </w:r>
               <w:r>
                 <w:rPr>
+                  <w:rFonts w:ascii="Times New Roman" w:hAnsi="Times New Roman" w:cs="Times New Roman"/>
                   <w:i/>
                   <w:iCs/>
                   <w:noProof/>
+                  <w:sz w:val="24"/>
                 </w:rPr>
                 <w:t xml:space="preserve">Active Learning: An Introduction, </w:t>
               </w:r>
               <w:r>
                 <w:rPr>
+                  <w:rFonts w:ascii="Times New Roman" w:hAnsi="Times New Roman" w:cs="Times New Roman"/>
                   <w:noProof/>
+                  <w:sz w:val="24"/>
                 </w:rPr>
                 <w:t>s.l.: s.n.</w:t>
               </w:r>
@@ -12393,26 +13140,34 @@
               <w:pPr>
                 <w:pStyle w:val="Bibliography"/>
                 <w:rPr>
+                  <w:rFonts w:ascii="Times New Roman" w:hAnsi="Times New Roman" w:cs="Times New Roman"/>
                   <w:noProof/>
+                  <w:sz w:val="24"/>
                 </w:rPr>
               </w:pPr>
               <w:r>
                 <w:rPr>
+                  <w:rFonts w:ascii="Times New Roman" w:hAnsi="Times New Roman" w:cs="Times New Roman"/>
                   <w:noProof/>
+                  <w:sz w:val="24"/>
                 </w:rPr>
                 <w:t xml:space="preserve">Felder, R. M., n.d. </w:t>
               </w:r>
               <w:r>
                 <w:rPr>
+                  <w:rFonts w:ascii="Times New Roman" w:hAnsi="Times New Roman" w:cs="Times New Roman"/>
                   <w:i/>
                   <w:iCs/>
                   <w:noProof/>
+                  <w:sz w:val="24"/>
                 </w:rPr>
                 <w:t xml:space="preserve">Learning Styles and Strategies, </w:t>
               </w:r>
               <w:r>
                 <w:rPr>
+                  <w:rFonts w:ascii="Times New Roman" w:hAnsi="Times New Roman" w:cs="Times New Roman"/>
                   <w:noProof/>
+                  <w:sz w:val="24"/>
                 </w:rPr>
                 <w:t>s.l.: s.n.</w:t>
               </w:r>
@@ -12421,26 +13176,34 @@
               <w:pPr>
                 <w:pStyle w:val="Bibliography"/>
                 <w:rPr>
+                  <w:rFonts w:ascii="Times New Roman" w:hAnsi="Times New Roman" w:cs="Times New Roman"/>
                   <w:noProof/>
+                  <w:sz w:val="24"/>
                 </w:rPr>
               </w:pPr>
               <w:r>
                 <w:rPr>
+                  <w:rFonts w:ascii="Times New Roman" w:hAnsi="Times New Roman" w:cs="Times New Roman"/>
                   <w:noProof/>
+                  <w:sz w:val="24"/>
                 </w:rPr>
                 <w:t xml:space="preserve">Felder, R. M. &amp; Silverman, L. K., 1988. </w:t>
               </w:r>
               <w:r>
                 <w:rPr>
+                  <w:rFonts w:ascii="Times New Roman" w:hAnsi="Times New Roman" w:cs="Times New Roman"/>
                   <w:i/>
                   <w:iCs/>
                   <w:noProof/>
+                  <w:sz w:val="24"/>
                 </w:rPr>
                 <w:t xml:space="preserve">Learning and Teaching Styles In Engineering Education, </w:t>
               </w:r>
               <w:r>
                 <w:rPr>
+                  <w:rFonts w:ascii="Times New Roman" w:hAnsi="Times New Roman" w:cs="Times New Roman"/>
                   <w:noProof/>
+                  <w:sz w:val="24"/>
                 </w:rPr>
                 <w:t>s.l.: s.n.</w:t>
               </w:r>
@@ -12449,39 +13212,51 @@
               <w:pPr>
                 <w:pStyle w:val="Bibliography"/>
                 <w:rPr>
+                  <w:rFonts w:ascii="Times New Roman" w:hAnsi="Times New Roman" w:cs="Times New Roman"/>
                   <w:noProof/>
+                  <w:sz w:val="24"/>
                 </w:rPr>
               </w:pPr>
               <w:r>
                 <w:rPr>
+                  <w:rFonts w:ascii="Times New Roman" w:hAnsi="Times New Roman" w:cs="Times New Roman"/>
                   <w:noProof/>
+                  <w:sz w:val="24"/>
                 </w:rPr>
                 <w:t xml:space="preserve">Felder, R., n.d. </w:t>
               </w:r>
               <w:r>
                 <w:rPr>
+                  <w:rFonts w:ascii="Times New Roman" w:hAnsi="Times New Roman" w:cs="Times New Roman"/>
                   <w:i/>
                   <w:iCs/>
                   <w:noProof/>
+                  <w:sz w:val="24"/>
                 </w:rPr>
                 <w:t xml:space="preserve">Index of Learning Styles (ILS). </w:t>
               </w:r>
               <w:r>
                 <w:rPr>
+                  <w:rFonts w:ascii="Times New Roman" w:hAnsi="Times New Roman" w:cs="Times New Roman"/>
                   <w:noProof/>
+                  <w:sz w:val="24"/>
                 </w:rPr>
                 <w:t xml:space="preserve">[Online] </w:t>
               </w:r>
               <w:r>
                 <w:rPr>
+                  <w:rFonts w:ascii="Times New Roman" w:hAnsi="Times New Roman" w:cs="Times New Roman"/>
                   <w:noProof/>
+                  <w:sz w:val="24"/>
                 </w:rPr>
                 <w:br/>
                 <w:t xml:space="preserve">Available at: </w:t>
               </w:r>
               <w:r>
                 <w:rPr>
+                  <w:rFonts w:ascii="Times New Roman" w:hAnsi="Times New Roman" w:cs="Times New Roman"/>
                   <w:noProof/>
+                  <w:sz w:val="24"/>
                   <w:u w:val="single"/>
                 </w:rPr>
                 <w:t>http://www4.ncsu.edu/unity/lockers/users/f/felder/public/ILSpage.html</w:t>
@@ -12491,46 +13266,60 @@
               <w:pPr>
                 <w:pStyle w:val="Bibliography"/>
                 <w:rPr>
+                  <w:rFonts w:ascii="Times New Roman" w:hAnsi="Times New Roman" w:cs="Times New Roman"/>
                   <w:noProof/>
+                  <w:sz w:val="24"/>
                 </w:rPr>
               </w:pPr>
               <w:r>
                 <w:rPr>
+                  <w:rFonts w:ascii="Times New Roman" w:hAnsi="Times New Roman" w:cs="Times New Roman"/>
                   <w:noProof/>
+                  <w:sz w:val="24"/>
                 </w:rPr>
                 <w:t xml:space="preserve">google.co.uk, n.d. </w:t>
               </w:r>
               <w:r>
                 <w:rPr>
+                  <w:rFonts w:ascii="Times New Roman" w:hAnsi="Times New Roman" w:cs="Times New Roman"/>
                   <w:i/>
                   <w:iCs/>
                   <w:noProof/>
+                  <w:sz w:val="24"/>
                 </w:rPr>
                 <w:t xml:space="preserve">Google Forms - create and analyze surveys, for free.. </w:t>
               </w:r>
               <w:r>
                 <w:rPr>
+                  <w:rFonts w:ascii="Times New Roman" w:hAnsi="Times New Roman" w:cs="Times New Roman"/>
                   <w:noProof/>
+                  <w:sz w:val="24"/>
                 </w:rPr>
                 <w:t xml:space="preserve">[Online] </w:t>
               </w:r>
               <w:r>
                 <w:rPr>
+                  <w:rFonts w:ascii="Times New Roman" w:hAnsi="Times New Roman" w:cs="Times New Roman"/>
                   <w:noProof/>
+                  <w:sz w:val="24"/>
                 </w:rPr>
                 <w:br/>
                 <w:t xml:space="preserve">Available at: </w:t>
               </w:r>
               <w:r>
                 <w:rPr>
+                  <w:rFonts w:ascii="Times New Roman" w:hAnsi="Times New Roman" w:cs="Times New Roman"/>
                   <w:noProof/>
+                  <w:sz w:val="24"/>
                   <w:u w:val="single"/>
                 </w:rPr>
                 <w:t>https://www.google.co.uk/forms/about/</w:t>
               </w:r>
               <w:r>
                 <w:rPr>
+                  <w:rFonts w:ascii="Times New Roman" w:hAnsi="Times New Roman" w:cs="Times New Roman"/>
                   <w:noProof/>
+                  <w:sz w:val="24"/>
                 </w:rPr>
                 <w:br/>
                 <w:t>[Accessed 24 March 2017].</w:t>
@@ -12540,26 +13329,34 @@
               <w:pPr>
                 <w:pStyle w:val="Bibliography"/>
                 <w:rPr>
+                  <w:rFonts w:ascii="Times New Roman" w:hAnsi="Times New Roman" w:cs="Times New Roman"/>
                   <w:noProof/>
+                  <w:sz w:val="24"/>
                 </w:rPr>
               </w:pPr>
               <w:r>
                 <w:rPr>
+                  <w:rFonts w:ascii="Times New Roman" w:hAnsi="Times New Roman" w:cs="Times New Roman"/>
                   <w:noProof/>
+                  <w:sz w:val="24"/>
                 </w:rPr>
                 <w:t xml:space="preserve">Halleux, N. T. J. d., Xie, T. &amp; Bishop, J., n.d. </w:t>
               </w:r>
               <w:r>
                 <w:rPr>
+                  <w:rFonts w:ascii="Times New Roman" w:hAnsi="Times New Roman" w:cs="Times New Roman"/>
                   <w:i/>
                   <w:iCs/>
                   <w:noProof/>
+                  <w:sz w:val="24"/>
                 </w:rPr>
                 <w:t xml:space="preserve">Pex4Fun: A Web-Based Environment for Educational Gaming via Automated Test Generation, </w:t>
               </w:r>
               <w:r>
                 <w:rPr>
+                  <w:rFonts w:ascii="Times New Roman" w:hAnsi="Times New Roman" w:cs="Times New Roman"/>
                   <w:noProof/>
+                  <w:sz w:val="24"/>
                 </w:rPr>
                 <w:t>s.l.: Semantic Scholar.</w:t>
               </w:r>
@@ -12568,26 +13365,34 @@
               <w:pPr>
                 <w:pStyle w:val="Bibliography"/>
                 <w:rPr>
+                  <w:rFonts w:ascii="Times New Roman" w:hAnsi="Times New Roman" w:cs="Times New Roman"/>
                   <w:noProof/>
+                  <w:sz w:val="24"/>
                 </w:rPr>
               </w:pPr>
               <w:r>
                 <w:rPr>
+                  <w:rFonts w:ascii="Times New Roman" w:hAnsi="Times New Roman" w:cs="Times New Roman"/>
                   <w:noProof/>
+                  <w:sz w:val="24"/>
                 </w:rPr>
                 <w:t xml:space="preserve">Jemmali, C. &amp; Yang, Z., 2016. </w:t>
               </w:r>
               <w:r>
                 <w:rPr>
+                  <w:rFonts w:ascii="Times New Roman" w:hAnsi="Times New Roman" w:cs="Times New Roman"/>
                   <w:i/>
                   <w:iCs/>
                   <w:noProof/>
+                  <w:sz w:val="24"/>
                 </w:rPr>
                 <w:t xml:space="preserve">May's Journey: A Serious game to teach middle and high school girls programming, </w:t>
               </w:r>
               <w:r>
                 <w:rPr>
+                  <w:rFonts w:ascii="Times New Roman" w:hAnsi="Times New Roman" w:cs="Times New Roman"/>
                   <w:noProof/>
+                  <w:sz w:val="24"/>
                 </w:rPr>
                 <w:t>s.l.: Worcester Polytechnic Institute.</w:t>
               </w:r>
@@ -12596,46 +13401,60 @@
               <w:pPr>
                 <w:pStyle w:val="Bibliography"/>
                 <w:rPr>
+                  <w:rFonts w:ascii="Times New Roman" w:hAnsi="Times New Roman" w:cs="Times New Roman"/>
                   <w:noProof/>
+                  <w:sz w:val="24"/>
                 </w:rPr>
               </w:pPr>
               <w:r>
                 <w:rPr>
+                  <w:rFonts w:ascii="Times New Roman" w:hAnsi="Times New Roman" w:cs="Times New Roman"/>
                   <w:noProof/>
+                  <w:sz w:val="24"/>
                 </w:rPr>
                 <w:t xml:space="preserve">lua.org, n.d. </w:t>
               </w:r>
               <w:r>
                 <w:rPr>
+                  <w:rFonts w:ascii="Times New Roman" w:hAnsi="Times New Roman" w:cs="Times New Roman"/>
                   <w:i/>
                   <w:iCs/>
                   <w:noProof/>
+                  <w:sz w:val="24"/>
                 </w:rPr>
                 <w:t xml:space="preserve">The Programming Language Lua. </w:t>
               </w:r>
               <w:r>
                 <w:rPr>
+                  <w:rFonts w:ascii="Times New Roman" w:hAnsi="Times New Roman" w:cs="Times New Roman"/>
                   <w:noProof/>
+                  <w:sz w:val="24"/>
                 </w:rPr>
                 <w:t xml:space="preserve">[Online] </w:t>
               </w:r>
               <w:r>
                 <w:rPr>
+                  <w:rFonts w:ascii="Times New Roman" w:hAnsi="Times New Roman" w:cs="Times New Roman"/>
                   <w:noProof/>
+                  <w:sz w:val="24"/>
                 </w:rPr>
                 <w:br/>
                 <w:t xml:space="preserve">Available at: </w:t>
               </w:r>
               <w:r>
                 <w:rPr>
+                  <w:rFonts w:ascii="Times New Roman" w:hAnsi="Times New Roman" w:cs="Times New Roman"/>
                   <w:noProof/>
+                  <w:sz w:val="24"/>
                   <w:u w:val="single"/>
                 </w:rPr>
                 <w:t>https://www.lua.org/</w:t>
               </w:r>
               <w:r>
                 <w:rPr>
+                  <w:rFonts w:ascii="Times New Roman" w:hAnsi="Times New Roman" w:cs="Times New Roman"/>
                   <w:noProof/>
+                  <w:sz w:val="24"/>
                 </w:rPr>
                 <w:br/>
                 <w:t>[Accessed 16 March 2017].</w:t>
@@ -12645,26 +13464,34 @@
               <w:pPr>
                 <w:pStyle w:val="Bibliography"/>
                 <w:rPr>
+                  <w:rFonts w:ascii="Times New Roman" w:hAnsi="Times New Roman" w:cs="Times New Roman"/>
                   <w:noProof/>
+                  <w:sz w:val="24"/>
                 </w:rPr>
               </w:pPr>
               <w:r>
                 <w:rPr>
+                  <w:rFonts w:ascii="Times New Roman" w:hAnsi="Times New Roman" w:cs="Times New Roman"/>
                   <w:noProof/>
+                  <w:sz w:val="24"/>
                 </w:rPr>
                 <w:t xml:space="preserve">Maloney, J. et al., 2010. </w:t>
               </w:r>
               <w:r>
                 <w:rPr>
+                  <w:rFonts w:ascii="Times New Roman" w:hAnsi="Times New Roman" w:cs="Times New Roman"/>
                   <w:i/>
                   <w:iCs/>
                   <w:noProof/>
+                  <w:sz w:val="24"/>
                 </w:rPr>
                 <w:t xml:space="preserve">The Scratch Programming Language and Environment, </w:t>
               </w:r>
               <w:r>
                 <w:rPr>
+                  <w:rFonts w:ascii="Times New Roman" w:hAnsi="Times New Roman" w:cs="Times New Roman"/>
                   <w:noProof/>
+                  <w:sz w:val="24"/>
                 </w:rPr>
                 <w:t>s.l.: ACM.</w:t>
               </w:r>
@@ -12673,46 +13500,61 @@
               <w:pPr>
                 <w:pStyle w:val="Bibliography"/>
                 <w:rPr>
+                  <w:rFonts w:ascii="Times New Roman" w:hAnsi="Times New Roman" w:cs="Times New Roman"/>
                   <w:noProof/>
+                  <w:sz w:val="24"/>
                 </w:rPr>
               </w:pPr>
               <w:r>
                 <w:rPr>
+                  <w:rFonts w:ascii="Times New Roman" w:hAnsi="Times New Roman" w:cs="Times New Roman"/>
                   <w:noProof/>
+                  <w:sz w:val="24"/>
                 </w:rPr>
+                <w:lastRenderedPageBreak/>
                 <w:t xml:space="preserve">moonsharp.org, n.d. </w:t>
               </w:r>
               <w:r>
                 <w:rPr>
+                  <w:rFonts w:ascii="Times New Roman" w:hAnsi="Times New Roman" w:cs="Times New Roman"/>
                   <w:i/>
                   <w:iCs/>
                   <w:noProof/>
+                  <w:sz w:val="24"/>
                 </w:rPr>
                 <w:t xml:space="preserve">MoonSharp. </w:t>
               </w:r>
               <w:r>
                 <w:rPr>
+                  <w:rFonts w:ascii="Times New Roman" w:hAnsi="Times New Roman" w:cs="Times New Roman"/>
                   <w:noProof/>
+                  <w:sz w:val="24"/>
                 </w:rPr>
                 <w:t xml:space="preserve">[Online] </w:t>
               </w:r>
               <w:r>
                 <w:rPr>
+                  <w:rFonts w:ascii="Times New Roman" w:hAnsi="Times New Roman" w:cs="Times New Roman"/>
                   <w:noProof/>
+                  <w:sz w:val="24"/>
                 </w:rPr>
                 <w:br/>
                 <w:t xml:space="preserve">Available at: </w:t>
               </w:r>
               <w:r>
                 <w:rPr>
+                  <w:rFonts w:ascii="Times New Roman" w:hAnsi="Times New Roman" w:cs="Times New Roman"/>
                   <w:noProof/>
+                  <w:sz w:val="24"/>
                   <w:u w:val="single"/>
                 </w:rPr>
                 <w:t>http://www.moonsharp.org/</w:t>
               </w:r>
               <w:r>
                 <w:rPr>
+                  <w:rFonts w:ascii="Times New Roman" w:hAnsi="Times New Roman" w:cs="Times New Roman"/>
                   <w:noProof/>
+                  <w:sz w:val="24"/>
                 </w:rPr>
                 <w:br/>
                 <w:t>[Accessed 13 March 2017].</w:t>
@@ -12722,26 +13564,34 @@
               <w:pPr>
                 <w:pStyle w:val="Bibliography"/>
                 <w:rPr>
+                  <w:rFonts w:ascii="Times New Roman" w:hAnsi="Times New Roman" w:cs="Times New Roman"/>
                   <w:noProof/>
+                  <w:sz w:val="24"/>
                 </w:rPr>
               </w:pPr>
               <w:r>
                 <w:rPr>
+                  <w:rFonts w:ascii="Times New Roman" w:hAnsi="Times New Roman" w:cs="Times New Roman"/>
                   <w:noProof/>
+                  <w:sz w:val="24"/>
                 </w:rPr>
                 <w:t xml:space="preserve">Moreno, J. &amp; Robles, G., 2014. </w:t>
               </w:r>
               <w:r>
                 <w:rPr>
+                  <w:rFonts w:ascii="Times New Roman" w:hAnsi="Times New Roman" w:cs="Times New Roman"/>
                   <w:i/>
                   <w:iCs/>
                   <w:noProof/>
+                  <w:sz w:val="24"/>
                 </w:rPr>
                 <w:t xml:space="preserve">Automatic Detection of Bad Programming Habits in Scratch: A Preliminary Study, </w:t>
               </w:r>
               <w:r>
                 <w:rPr>
+                  <w:rFonts w:ascii="Times New Roman" w:hAnsi="Times New Roman" w:cs="Times New Roman"/>
                   <w:noProof/>
+                  <w:sz w:val="24"/>
                 </w:rPr>
                 <w:t>s.l.: IEEE.</w:t>
               </w:r>
@@ -12750,27 +13600,34 @@
               <w:pPr>
                 <w:pStyle w:val="Bibliography"/>
                 <w:rPr>
+                  <w:rFonts w:ascii="Times New Roman" w:hAnsi="Times New Roman" w:cs="Times New Roman"/>
                   <w:noProof/>
+                  <w:sz w:val="24"/>
                 </w:rPr>
               </w:pPr>
               <w:r>
                 <w:rPr>
+                  <w:rFonts w:ascii="Times New Roman" w:hAnsi="Times New Roman" w:cs="Times New Roman"/>
                   <w:noProof/>
+                  <w:sz w:val="24"/>
                 </w:rPr>
-                <w:lastRenderedPageBreak/>
                 <w:t xml:space="preserve">Norwawi, N. M., Abdusalam, S. F., Hibadullah, C. F. &amp; Shuaibu, B. M., 2009. </w:t>
               </w:r>
               <w:r>
                 <w:rPr>
+                  <w:rFonts w:ascii="Times New Roman" w:hAnsi="Times New Roman" w:cs="Times New Roman"/>
                   <w:i/>
                   <w:iCs/>
                   <w:noProof/>
+                  <w:sz w:val="24"/>
                 </w:rPr>
                 <w:t xml:space="preserve">Classification of Students' Performance in Computer Programming Course According to Learning Style, </w:t>
               </w:r>
               <w:r>
                 <w:rPr>
+                  <w:rFonts w:ascii="Times New Roman" w:hAnsi="Times New Roman" w:cs="Times New Roman"/>
                   <w:noProof/>
+                  <w:sz w:val="24"/>
                 </w:rPr>
                 <w:t>Malaysia: IEEE.</w:t>
               </w:r>
@@ -12779,39 +13636,51 @@
               <w:pPr>
                 <w:pStyle w:val="Bibliography"/>
                 <w:rPr>
+                  <w:rFonts w:ascii="Times New Roman" w:hAnsi="Times New Roman" w:cs="Times New Roman"/>
                   <w:noProof/>
+                  <w:sz w:val="24"/>
                 </w:rPr>
               </w:pPr>
               <w:r>
                 <w:rPr>
+                  <w:rFonts w:ascii="Times New Roman" w:hAnsi="Times New Roman" w:cs="Times New Roman"/>
                   <w:noProof/>
+                  <w:sz w:val="24"/>
                 </w:rPr>
                 <w:t xml:space="preserve">pexforfun.com, n.d. </w:t>
               </w:r>
               <w:r>
                 <w:rPr>
+                  <w:rFonts w:ascii="Times New Roman" w:hAnsi="Times New Roman" w:cs="Times New Roman"/>
                   <w:i/>
                   <w:iCs/>
                   <w:noProof/>
+                  <w:sz w:val="24"/>
                 </w:rPr>
                 <w:t xml:space="preserve">Pex for fun - from Microsoft Research. </w:t>
               </w:r>
               <w:r>
                 <w:rPr>
+                  <w:rFonts w:ascii="Times New Roman" w:hAnsi="Times New Roman" w:cs="Times New Roman"/>
                   <w:noProof/>
+                  <w:sz w:val="24"/>
                 </w:rPr>
                 <w:t xml:space="preserve">[Online] </w:t>
               </w:r>
               <w:r>
                 <w:rPr>
+                  <w:rFonts w:ascii="Times New Roman" w:hAnsi="Times New Roman" w:cs="Times New Roman"/>
                   <w:noProof/>
+                  <w:sz w:val="24"/>
                 </w:rPr>
                 <w:br/>
                 <w:t xml:space="preserve">Available at: </w:t>
               </w:r>
               <w:r>
                 <w:rPr>
+                  <w:rFonts w:ascii="Times New Roman" w:hAnsi="Times New Roman" w:cs="Times New Roman"/>
                   <w:noProof/>
+                  <w:sz w:val="24"/>
                   <w:u w:val="single"/>
                 </w:rPr>
                 <w:t>http://www.pexforfun.com/</w:t>
@@ -12821,26 +13690,34 @@
               <w:pPr>
                 <w:pStyle w:val="Bibliography"/>
                 <w:rPr>
+                  <w:rFonts w:ascii="Times New Roman" w:hAnsi="Times New Roman" w:cs="Times New Roman"/>
                   <w:noProof/>
+                  <w:sz w:val="24"/>
                 </w:rPr>
               </w:pPr>
               <w:r>
                 <w:rPr>
+                  <w:rFonts w:ascii="Times New Roman" w:hAnsi="Times New Roman" w:cs="Times New Roman"/>
                   <w:noProof/>
+                  <w:sz w:val="24"/>
                 </w:rPr>
                 <w:t xml:space="preserve">Rubin, J. M., 2013. </w:t>
               </w:r>
               <w:r>
                 <w:rPr>
+                  <w:rFonts w:ascii="Times New Roman" w:hAnsi="Times New Roman" w:cs="Times New Roman"/>
                   <w:i/>
                   <w:iCs/>
                   <w:noProof/>
+                  <w:sz w:val="24"/>
                 </w:rPr>
                 <w:t xml:space="preserve">The Effectiveness of Live-Coding to Teach Introductory Programming, </w:t>
               </w:r>
               <w:r>
                 <w:rPr>
+                  <w:rFonts w:ascii="Times New Roman" w:hAnsi="Times New Roman" w:cs="Times New Roman"/>
                   <w:noProof/>
+                  <w:sz w:val="24"/>
                 </w:rPr>
                 <w:t>s.l.: ACM.</w:t>
               </w:r>
@@ -12849,26 +13726,34 @@
               <w:pPr>
                 <w:pStyle w:val="Bibliography"/>
                 <w:rPr>
+                  <w:rFonts w:ascii="Times New Roman" w:hAnsi="Times New Roman" w:cs="Times New Roman"/>
                   <w:noProof/>
+                  <w:sz w:val="24"/>
                 </w:rPr>
               </w:pPr>
               <w:r>
                 <w:rPr>
+                  <w:rFonts w:ascii="Times New Roman" w:hAnsi="Times New Roman" w:cs="Times New Roman"/>
                   <w:noProof/>
+                  <w:sz w:val="24"/>
                 </w:rPr>
                 <w:t xml:space="preserve">Salant, O. M., Armoni, M. &amp; Ari, M. B., 2011. </w:t>
               </w:r>
               <w:r>
                 <w:rPr>
+                  <w:rFonts w:ascii="Times New Roman" w:hAnsi="Times New Roman" w:cs="Times New Roman"/>
                   <w:i/>
                   <w:iCs/>
                   <w:noProof/>
+                  <w:sz w:val="24"/>
                 </w:rPr>
                 <w:t xml:space="preserve">Habits of Programming in Scratch, </w:t>
               </w:r>
               <w:r>
                 <w:rPr>
+                  <w:rFonts w:ascii="Times New Roman" w:hAnsi="Times New Roman" w:cs="Times New Roman"/>
                   <w:noProof/>
+                  <w:sz w:val="24"/>
                 </w:rPr>
                 <w:t>s.l.: Semantic Scholar.</w:t>
               </w:r>
@@ -12877,39 +13762,51 @@
               <w:pPr>
                 <w:pStyle w:val="Bibliography"/>
                 <w:rPr>
+                  <w:rFonts w:ascii="Times New Roman" w:hAnsi="Times New Roman" w:cs="Times New Roman"/>
                   <w:noProof/>
+                  <w:sz w:val="24"/>
                 </w:rPr>
               </w:pPr>
               <w:r>
                 <w:rPr>
+                  <w:rFonts w:ascii="Times New Roman" w:hAnsi="Times New Roman" w:cs="Times New Roman"/>
                   <w:noProof/>
+                  <w:sz w:val="24"/>
                 </w:rPr>
                 <w:t xml:space="preserve">scratch.mit.edu, n.d. </w:t>
               </w:r>
               <w:r>
                 <w:rPr>
+                  <w:rFonts w:ascii="Times New Roman" w:hAnsi="Times New Roman" w:cs="Times New Roman"/>
                   <w:i/>
                   <w:iCs/>
                   <w:noProof/>
+                  <w:sz w:val="24"/>
                 </w:rPr>
                 <w:t xml:space="preserve">Scratch - Imagine, Program, Share. </w:t>
               </w:r>
               <w:r>
                 <w:rPr>
+                  <w:rFonts w:ascii="Times New Roman" w:hAnsi="Times New Roman" w:cs="Times New Roman"/>
                   <w:noProof/>
+                  <w:sz w:val="24"/>
                 </w:rPr>
                 <w:t xml:space="preserve">[Online] </w:t>
               </w:r>
               <w:r>
                 <w:rPr>
+                  <w:rFonts w:ascii="Times New Roman" w:hAnsi="Times New Roman" w:cs="Times New Roman"/>
                   <w:noProof/>
+                  <w:sz w:val="24"/>
                 </w:rPr>
                 <w:br/>
                 <w:t xml:space="preserve">Available at: </w:t>
               </w:r>
               <w:r>
                 <w:rPr>
+                  <w:rFonts w:ascii="Times New Roman" w:hAnsi="Times New Roman" w:cs="Times New Roman"/>
                   <w:noProof/>
+                  <w:sz w:val="24"/>
                   <w:u w:val="single"/>
                 </w:rPr>
                 <w:t>https://scratch.mit.edu/</w:t>
@@ -12919,26 +13816,34 @@
               <w:pPr>
                 <w:pStyle w:val="Bibliography"/>
                 <w:rPr>
+                  <w:rFonts w:ascii="Times New Roman" w:hAnsi="Times New Roman" w:cs="Times New Roman"/>
                   <w:noProof/>
+                  <w:sz w:val="24"/>
                 </w:rPr>
               </w:pPr>
               <w:r>
                 <w:rPr>
+                  <w:rFonts w:ascii="Times New Roman" w:hAnsi="Times New Roman" w:cs="Times New Roman"/>
                   <w:noProof/>
+                  <w:sz w:val="24"/>
                 </w:rPr>
                 <w:t xml:space="preserve">Thomas, L., Ratcliffe, M., Woodbury, J. &amp; Jarman, E., 2002. </w:t>
               </w:r>
               <w:r>
                 <w:rPr>
+                  <w:rFonts w:ascii="Times New Roman" w:hAnsi="Times New Roman" w:cs="Times New Roman"/>
                   <w:i/>
                   <w:iCs/>
                   <w:noProof/>
+                  <w:sz w:val="24"/>
                 </w:rPr>
                 <w:t xml:space="preserve">Learning Styles and Performance in the Introductory Programming Sequence, </w:t>
               </w:r>
               <w:r>
                 <w:rPr>
+                  <w:rFonts w:ascii="Times New Roman" w:hAnsi="Times New Roman" w:cs="Times New Roman"/>
                   <w:noProof/>
+                  <w:sz w:val="24"/>
                 </w:rPr>
                 <w:t>Aberystwyth: ACM New York.</w:t>
               </w:r>
@@ -12947,46 +13852,60 @@
               <w:pPr>
                 <w:pStyle w:val="Bibliography"/>
                 <w:rPr>
+                  <w:rFonts w:ascii="Times New Roman" w:hAnsi="Times New Roman" w:cs="Times New Roman"/>
                   <w:noProof/>
+                  <w:sz w:val="24"/>
                 </w:rPr>
               </w:pPr>
               <w:r>
                 <w:rPr>
+                  <w:rFonts w:ascii="Times New Roman" w:hAnsi="Times New Roman" w:cs="Times New Roman"/>
                   <w:noProof/>
+                  <w:sz w:val="24"/>
                 </w:rPr>
                 <w:t xml:space="preserve">Unity Technologies, 2017. </w:t>
               </w:r>
               <w:r>
                 <w:rPr>
+                  <w:rFonts w:ascii="Times New Roman" w:hAnsi="Times New Roman" w:cs="Times New Roman"/>
                   <w:i/>
                   <w:iCs/>
                   <w:noProof/>
+                  <w:sz w:val="24"/>
                 </w:rPr>
                 <w:t xml:space="preserve">Unity - Game Engine. </w:t>
               </w:r>
               <w:r>
                 <w:rPr>
+                  <w:rFonts w:ascii="Times New Roman" w:hAnsi="Times New Roman" w:cs="Times New Roman"/>
                   <w:noProof/>
+                  <w:sz w:val="24"/>
                 </w:rPr>
                 <w:t xml:space="preserve">[Online] </w:t>
               </w:r>
               <w:r>
                 <w:rPr>
+                  <w:rFonts w:ascii="Times New Roman" w:hAnsi="Times New Roman" w:cs="Times New Roman"/>
                   <w:noProof/>
+                  <w:sz w:val="24"/>
                 </w:rPr>
                 <w:br/>
                 <w:t xml:space="preserve">Available at: </w:t>
               </w:r>
               <w:r>
                 <w:rPr>
+                  <w:rFonts w:ascii="Times New Roman" w:hAnsi="Times New Roman" w:cs="Times New Roman"/>
                   <w:noProof/>
+                  <w:sz w:val="24"/>
                   <w:u w:val="single"/>
                 </w:rPr>
                 <w:t>https://unity3d.com/</w:t>
               </w:r>
               <w:r>
                 <w:rPr>
+                  <w:rFonts w:ascii="Times New Roman" w:hAnsi="Times New Roman" w:cs="Times New Roman"/>
                   <w:noProof/>
+                  <w:sz w:val="24"/>
                 </w:rPr>
                 <w:br/>
                 <w:t>[Accessed 13 March 2017].</w:t>
@@ -12996,26 +13915,34 @@
               <w:pPr>
                 <w:pStyle w:val="Bibliography"/>
                 <w:rPr>
+                  <w:rFonts w:ascii="Times New Roman" w:hAnsi="Times New Roman" w:cs="Times New Roman"/>
                   <w:noProof/>
+                  <w:sz w:val="24"/>
                 </w:rPr>
               </w:pPr>
               <w:r>
                 <w:rPr>
+                  <w:rFonts w:ascii="Times New Roman" w:hAnsi="Times New Roman" w:cs="Times New Roman"/>
                   <w:noProof/>
+                  <w:sz w:val="24"/>
                 </w:rPr>
                 <w:t xml:space="preserve">Yeh, C. H. &amp; Yen, H. H., 2015. </w:t>
               </w:r>
               <w:r>
                 <w:rPr>
+                  <w:rFonts w:ascii="Times New Roman" w:hAnsi="Times New Roman" w:cs="Times New Roman"/>
                   <w:i/>
                   <w:iCs/>
                   <w:noProof/>
+                  <w:sz w:val="24"/>
                 </w:rPr>
                 <w:t xml:space="preserve">Flow Experience Research of Sensing-Intuitive Dimension Learning Styles base on Visual Programming Language, </w:t>
               </w:r>
               <w:r>
                 <w:rPr>
+                  <w:rFonts w:ascii="Times New Roman" w:hAnsi="Times New Roman" w:cs="Times New Roman"/>
                   <w:noProof/>
+                  <w:sz w:val="24"/>
                 </w:rPr>
                 <w:t>s.l.: IEEE.</w:t>
               </w:r>
@@ -13024,26 +13951,34 @@
               <w:pPr>
                 <w:pStyle w:val="Bibliography"/>
                 <w:rPr>
+                  <w:rFonts w:ascii="Times New Roman" w:hAnsi="Times New Roman" w:cs="Times New Roman"/>
                   <w:noProof/>
+                  <w:sz w:val="24"/>
                 </w:rPr>
               </w:pPr>
               <w:r>
                 <w:rPr>
+                  <w:rFonts w:ascii="Times New Roman" w:hAnsi="Times New Roman" w:cs="Times New Roman"/>
                   <w:noProof/>
+                  <w:sz w:val="24"/>
                 </w:rPr>
                 <w:t xml:space="preserve">Zualkernan, I. A., Allert, J. &amp; Qadah, G. Z., 2006. </w:t>
               </w:r>
               <w:r>
                 <w:rPr>
+                  <w:rFonts w:ascii="Times New Roman" w:hAnsi="Times New Roman" w:cs="Times New Roman"/>
                   <w:i/>
                   <w:iCs/>
                   <w:noProof/>
+                  <w:sz w:val="24"/>
                 </w:rPr>
                 <w:t xml:space="preserve">Learning Styles of Computer Programming Students: A Middle Eastern and American Comparison, </w:t>
               </w:r>
               <w:r>
                 <w:rPr>
+                  <w:rFonts w:ascii="Times New Roman" w:hAnsi="Times New Roman" w:cs="Times New Roman"/>
                   <w:noProof/>
+                  <w:sz w:val="24"/>
                 </w:rPr>
                 <w:t>s.l.: IEEE.</w:t>
               </w:r>
@@ -13060,6 +13995,7 @@
                   <w:b/>
                   <w:bCs/>
                   <w:noProof/>
+                  <w:sz w:val="24"/>
                 </w:rPr>
                 <w:fldChar w:fldCharType="end"/>
               </w:r>
@@ -13092,7 +14028,7 @@
           <w:rFonts w:ascii="Times New Roman" w:hAnsi="Times New Roman" w:cs="Times New Roman"/>
         </w:rPr>
       </w:pPr>
-      <w:bookmarkStart w:id="48" w:name="_Toc480465448"/>
+      <w:bookmarkStart w:id="51" w:name="_Toc480496055"/>
       <w:r>
         <w:rPr>
           <w:rFonts w:ascii="Times New Roman" w:hAnsi="Times New Roman" w:cs="Times New Roman"/>
@@ -13100,17 +14036,396 @@
         <w:lastRenderedPageBreak/>
         <w:t>Appendices</w:t>
       </w:r>
-      <w:bookmarkEnd w:id="48"/>
+      <w:bookmarkEnd w:id="51"/>
     </w:p>
     <w:p>
       <w:pPr>
+        <w:pStyle w:val="Heading2"/>
+        <w:numPr>
+          <w:ilvl w:val="1"/>
+          <w:numId w:val="1"/>
+        </w:numPr>
         <w:rPr>
           <w:rFonts w:ascii="Times New Roman" w:hAnsi="Times New Roman" w:cs="Times New Roman"/>
         </w:rPr>
       </w:pPr>
+      <w:bookmarkStart w:id="52" w:name="_Toc480496056"/>
+      <w:r>
+        <w:rPr>
+          <w:rFonts w:ascii="Times New Roman" w:hAnsi="Times New Roman" w:cs="Times New Roman"/>
+        </w:rPr>
+        <w:t>Appendix 1</w:t>
+      </w:r>
+      <w:bookmarkEnd w:id="52"/>
+    </w:p>
+    <w:p>
+      <w:pPr>
+        <w:ind w:left="720"/>
+        <w:rPr>
+          <w:rFonts w:ascii="Times New Roman" w:hAnsi="Times New Roman" w:cs="Times New Roman"/>
+          <w:sz w:val="24"/>
+        </w:rPr>
+      </w:pPr>
+      <w:r>
+        <w:rPr>
+          <w:rFonts w:ascii="Times New Roman" w:hAnsi="Times New Roman" w:cs="Times New Roman"/>
+          <w:sz w:val="24"/>
+        </w:rPr>
+        <w:t xml:space="preserve">Participation questionnaire URL: </w:t>
+      </w:r>
+      <w:hyperlink r:id="rId8" w:history="1">
+        <w:r>
+          <w:rPr>
+            <w:rStyle w:val="Hyperlink"/>
+            <w:rFonts w:ascii="Times New Roman" w:hAnsi="Times New Roman" w:cs="Times New Roman"/>
+            <w:sz w:val="24"/>
+          </w:rPr>
+          <w:t>https://goo.gl/forms/A9rrAXFJGeXJqCTI2</w:t>
+        </w:r>
+      </w:hyperlink>
+    </w:p>
+    <w:p>
+      <w:pPr>
+        <w:ind w:left="720"/>
+        <w:rPr>
+          <w:rFonts w:ascii="Times New Roman" w:hAnsi="Times New Roman" w:cs="Times New Roman"/>
+          <w:i/>
+          <w:sz w:val="24"/>
+        </w:rPr>
+      </w:pPr>
+      <w:r>
+        <w:rPr>
+          <w:rFonts w:ascii="Times New Roman" w:hAnsi="Times New Roman" w:cs="Times New Roman"/>
+          <w:i/>
+          <w:sz w:val="24"/>
+        </w:rPr>
+        <w:t>Q1. What style of learner are you?</w:t>
+      </w:r>
+    </w:p>
+    <w:p>
+      <w:pPr>
+        <w:ind w:left="720"/>
+        <w:rPr>
+          <w:rFonts w:ascii="Times New Roman" w:hAnsi="Times New Roman" w:cs="Times New Roman"/>
+          <w:b/>
+          <w:sz w:val="24"/>
+        </w:rPr>
+      </w:pPr>
+      <w:r>
+        <w:rPr>
+          <w:rFonts w:ascii="Times New Roman" w:hAnsi="Times New Roman" w:cs="Times New Roman"/>
+          <w:b/>
+          <w:sz w:val="24"/>
+        </w:rPr>
+        <w:t>(M</w:t>
+      </w:r>
+      <w:r>
+        <w:rPr>
+          <w:rFonts w:ascii="Times New Roman" w:hAnsi="Times New Roman" w:cs="Times New Roman"/>
+          <w:b/>
+          <w:sz w:val="24"/>
+        </w:rPr>
+        <w:t>ultiple choice: Active; Sequential; Sensing; Visual / Verbal; Don’t know)</w:t>
+      </w:r>
+    </w:p>
+    <w:p>
+      <w:pPr>
+        <w:ind w:left="720"/>
+        <w:rPr>
+          <w:rFonts w:ascii="Times New Roman" w:hAnsi="Times New Roman" w:cs="Times New Roman"/>
+          <w:i/>
+          <w:sz w:val="24"/>
+        </w:rPr>
+      </w:pPr>
+      <w:r>
+        <w:rPr>
+          <w:rFonts w:ascii="Times New Roman" w:hAnsi="Times New Roman" w:cs="Times New Roman"/>
+          <w:i/>
+          <w:sz w:val="24"/>
+        </w:rPr>
+        <w:t>Q2. Did you manage to complete each level?</w:t>
+      </w:r>
+    </w:p>
+    <w:p>
+      <w:pPr>
+        <w:ind w:left="720"/>
+        <w:rPr>
+          <w:rFonts w:ascii="Times New Roman" w:hAnsi="Times New Roman" w:cs="Times New Roman"/>
+          <w:b/>
+          <w:sz w:val="24"/>
+        </w:rPr>
+      </w:pPr>
+      <w:r>
+        <w:rPr>
+          <w:rFonts w:ascii="Times New Roman" w:hAnsi="Times New Roman" w:cs="Times New Roman"/>
+          <w:b/>
+          <w:sz w:val="24"/>
+        </w:rPr>
+        <w:t>(Multiple choice: Yes; No)</w:t>
+      </w:r>
+    </w:p>
+    <w:p>
+      <w:pPr>
+        <w:ind w:left="720"/>
+        <w:rPr>
+          <w:rFonts w:ascii="Times New Roman" w:hAnsi="Times New Roman" w:cs="Times New Roman"/>
+          <w:i/>
+          <w:sz w:val="24"/>
+        </w:rPr>
+      </w:pPr>
+      <w:r>
+        <w:rPr>
+          <w:rFonts w:ascii="Times New Roman" w:hAnsi="Times New Roman" w:cs="Times New Roman"/>
+          <w:i/>
+          <w:sz w:val="24"/>
+        </w:rPr>
+        <w:t>Q3. If you answered no to the above question, please give a short reason as to why you did not finish.</w:t>
+      </w:r>
+    </w:p>
+    <w:p>
+      <w:pPr>
+        <w:ind w:left="720"/>
+        <w:rPr>
+          <w:rFonts w:ascii="Times New Roman" w:hAnsi="Times New Roman" w:cs="Times New Roman"/>
+          <w:b/>
+          <w:sz w:val="24"/>
+        </w:rPr>
+      </w:pPr>
+      <w:r>
+        <w:rPr>
+          <w:rFonts w:ascii="Times New Roman" w:hAnsi="Times New Roman" w:cs="Times New Roman"/>
+          <w:b/>
+          <w:sz w:val="24"/>
+        </w:rPr>
+        <w:t>(Short-answer text</w:t>
+      </w:r>
+      <w:r>
+        <w:rPr>
+          <w:rFonts w:ascii="Times New Roman" w:hAnsi="Times New Roman" w:cs="Times New Roman"/>
+          <w:b/>
+          <w:sz w:val="24"/>
+        </w:rPr>
+        <w:t>, to allow participant to comment on why they didn’t complete the game if they answer no to the previous question.)</w:t>
+      </w:r>
+    </w:p>
+    <w:p>
+      <w:pPr>
+        <w:ind w:left="720"/>
+        <w:rPr>
+          <w:rFonts w:ascii="Times New Roman" w:hAnsi="Times New Roman" w:cs="Times New Roman"/>
+          <w:i/>
+          <w:sz w:val="24"/>
+        </w:rPr>
+      </w:pPr>
+      <w:r>
+        <w:rPr>
+          <w:rFonts w:ascii="Times New Roman" w:hAnsi="Times New Roman" w:cs="Times New Roman"/>
+          <w:i/>
+          <w:sz w:val="24"/>
+        </w:rPr>
+        <w:t>Q4. How enjoyable did you find the game?</w:t>
+      </w:r>
+    </w:p>
+    <w:p>
+      <w:pPr>
+        <w:ind w:left="720"/>
+        <w:rPr>
+          <w:rFonts w:ascii="Times New Roman" w:hAnsi="Times New Roman" w:cs="Times New Roman"/>
+          <w:b/>
+          <w:sz w:val="24"/>
+        </w:rPr>
+      </w:pPr>
+      <w:r>
+        <w:rPr>
+          <w:rFonts w:ascii="Times New Roman" w:hAnsi="Times New Roman" w:cs="Times New Roman"/>
+          <w:b/>
+          <w:sz w:val="24"/>
+        </w:rPr>
+        <w:t>(A linear scale: 1 being “Not Very”, 10 being “Very”)</w:t>
+      </w:r>
+    </w:p>
+    <w:p>
+      <w:pPr>
+        <w:ind w:left="720"/>
+        <w:rPr>
+          <w:rFonts w:ascii="Times New Roman" w:hAnsi="Times New Roman" w:cs="Times New Roman"/>
+          <w:i/>
+          <w:sz w:val="24"/>
+        </w:rPr>
+      </w:pPr>
+      <w:r>
+        <w:rPr>
+          <w:rFonts w:ascii="Times New Roman" w:hAnsi="Times New Roman" w:cs="Times New Roman"/>
+          <w:i/>
+          <w:sz w:val="24"/>
+        </w:rPr>
+        <w:t>Q5. How helpful did you find the tutorial for each level?</w:t>
+      </w:r>
+    </w:p>
+    <w:p>
+      <w:pPr>
+        <w:ind w:left="720"/>
+        <w:rPr>
+          <w:rFonts w:ascii="Times New Roman" w:hAnsi="Times New Roman" w:cs="Times New Roman"/>
+          <w:b/>
+          <w:sz w:val="24"/>
+        </w:rPr>
+      </w:pPr>
+      <w:r>
+        <w:rPr>
+          <w:rFonts w:ascii="Times New Roman" w:hAnsi="Times New Roman" w:cs="Times New Roman"/>
+          <w:b/>
+          <w:sz w:val="24"/>
+        </w:rPr>
+        <w:t>(A linear scale: 1 being “Not Very”, 10 being “Very”)</w:t>
+      </w:r>
+    </w:p>
+    <w:p>
+      <w:pPr>
+        <w:ind w:left="720"/>
+        <w:rPr>
+          <w:rFonts w:ascii="Times New Roman" w:hAnsi="Times New Roman" w:cs="Times New Roman"/>
+          <w:i/>
+          <w:sz w:val="24"/>
+        </w:rPr>
+      </w:pPr>
+      <w:r>
+        <w:rPr>
+          <w:rFonts w:ascii="Times New Roman" w:hAnsi="Times New Roman" w:cs="Times New Roman"/>
+          <w:i/>
+          <w:sz w:val="24"/>
+        </w:rPr>
+        <w:t>Q6. How clearly do you feel the game explained what you needed to do? (Explanation of code etc.)</w:t>
+      </w:r>
+    </w:p>
+    <w:p>
+      <w:pPr>
+        <w:ind w:left="720"/>
+        <w:rPr>
+          <w:rFonts w:ascii="Times New Roman" w:hAnsi="Times New Roman" w:cs="Times New Roman"/>
+          <w:b/>
+          <w:sz w:val="24"/>
+        </w:rPr>
+      </w:pPr>
+      <w:r>
+        <w:rPr>
+          <w:rFonts w:ascii="Times New Roman" w:hAnsi="Times New Roman" w:cs="Times New Roman"/>
+          <w:b/>
+          <w:sz w:val="24"/>
+        </w:rPr>
+        <w:t>(A linear scale: 1 being “Not Very”, 10 being “Very”)</w:t>
+      </w:r>
+    </w:p>
+    <w:p>
+      <w:pPr>
+        <w:ind w:left="720"/>
+        <w:rPr>
+          <w:rFonts w:ascii="Times New Roman" w:hAnsi="Times New Roman" w:cs="Times New Roman"/>
+          <w:i/>
+          <w:sz w:val="24"/>
+        </w:rPr>
+      </w:pPr>
+      <w:r>
+        <w:rPr>
+          <w:rFonts w:ascii="Times New Roman" w:hAnsi="Times New Roman" w:cs="Times New Roman"/>
+          <w:i/>
+          <w:sz w:val="24"/>
+        </w:rPr>
+        <w:t>Q7. Do you think the game, or others like it, could provide better motivation to students learning how to program?</w:t>
+      </w:r>
+    </w:p>
+    <w:p>
+      <w:pPr>
+        <w:ind w:left="720"/>
+        <w:rPr>
+          <w:rFonts w:ascii="Times New Roman" w:hAnsi="Times New Roman" w:cs="Times New Roman"/>
+          <w:b/>
+          <w:sz w:val="24"/>
+        </w:rPr>
+      </w:pPr>
+      <w:r>
+        <w:rPr>
+          <w:rFonts w:ascii="Times New Roman" w:hAnsi="Times New Roman" w:cs="Times New Roman"/>
+          <w:b/>
+          <w:sz w:val="24"/>
+        </w:rPr>
+        <w:t>(Multiple choice: Yes; No)</w:t>
+      </w:r>
+    </w:p>
+    <w:p>
+      <w:pPr>
+        <w:ind w:left="720"/>
+        <w:rPr>
+          <w:rFonts w:ascii="Times New Roman" w:hAnsi="Times New Roman" w:cs="Times New Roman"/>
+          <w:i/>
+          <w:sz w:val="24"/>
+        </w:rPr>
+      </w:pPr>
+      <w:r>
+        <w:rPr>
+          <w:rFonts w:ascii="Times New Roman" w:hAnsi="Times New Roman" w:cs="Times New Roman"/>
+          <w:i/>
+          <w:sz w:val="24"/>
+        </w:rPr>
+        <w:t>Q8. Do you feel the game could be used as a teaching tool?</w:t>
+      </w:r>
+    </w:p>
+    <w:p>
+      <w:pPr>
+        <w:ind w:left="720"/>
+        <w:rPr>
+          <w:rFonts w:ascii="Times New Roman" w:hAnsi="Times New Roman" w:cs="Times New Roman"/>
+          <w:b/>
+          <w:sz w:val="24"/>
+        </w:rPr>
+      </w:pPr>
+      <w:r>
+        <w:rPr>
+          <w:rFonts w:ascii="Times New Roman" w:hAnsi="Times New Roman" w:cs="Times New Roman"/>
+          <w:b/>
+          <w:sz w:val="24"/>
+        </w:rPr>
+        <w:t>(Multiple choice: Yes; Yes (With more work); No)</w:t>
+      </w:r>
+    </w:p>
+    <w:p>
+      <w:pPr>
+        <w:ind w:left="720"/>
+        <w:rPr>
+          <w:rFonts w:ascii="Times New Roman" w:hAnsi="Times New Roman" w:cs="Times New Roman"/>
+          <w:i/>
+          <w:sz w:val="24"/>
+        </w:rPr>
+      </w:pPr>
+      <w:r>
+        <w:rPr>
+          <w:rFonts w:ascii="Times New Roman" w:hAnsi="Times New Roman" w:cs="Times New Roman"/>
+          <w:i/>
+          <w:sz w:val="24"/>
+        </w:rPr>
+        <w:t>Q9. Finally, do you have any additional comments about the game? (What could be improved, etc.)</w:t>
+      </w:r>
+    </w:p>
+    <w:p>
+      <w:pPr>
+        <w:ind w:left="720"/>
+        <w:rPr>
+          <w:rFonts w:ascii="Times New Roman" w:hAnsi="Times New Roman" w:cs="Times New Roman"/>
+          <w:b/>
+          <w:sz w:val="24"/>
+        </w:rPr>
+      </w:pPr>
+      <w:r>
+        <w:rPr>
+          <w:rFonts w:ascii="Times New Roman" w:hAnsi="Times New Roman" w:cs="Times New Roman"/>
+          <w:b/>
+          <w:sz w:val="24"/>
+        </w:rPr>
+        <w:t>(Short-answer text: An optional question to allow participants to make any additional comments on the game.)</w:t>
+      </w:r>
     </w:p>
     <w:sectPr>
-      <w:footerReference w:type="default" r:id="rId8"/>
+      <w:footerReference w:type="default" r:id="rId9"/>
       <w:pgSz w:w="11906" w:h="16838"/>
       <w:pgMar w:top="1440" w:right="1440" w:bottom="1440" w:left="1440" w:header="708" w:footer="708" w:gutter="0"/>
       <w:pgNumType w:start="0"/>
@@ -13181,7 +14496,7 @@
           <w:rPr>
             <w:noProof/>
           </w:rPr>
-          <w:t>13</w:t>
+          <w:t>15</w:t>
         </w:r>
         <w:r>
           <w:rPr>
@@ -14678,6 +15993,18 @@
       <w:vertAlign w:val="superscript"/>
     </w:rPr>
   </w:style>
+  <w:style w:type="character" w:styleId="FollowedHyperlink">
+    <w:name w:val="FollowedHyperlink"/>
+    <w:basedOn w:val="DefaultParagraphFont"/>
+    <w:uiPriority w:val="99"/>
+    <w:semiHidden/>
+    <w:unhideWhenUsed/>
+    <w:rsid w:val="00D7522B"/>
+    <w:rPr>
+      <w:color w:val="954F72" w:themeColor="followedHyperlink"/>
+      <w:u w:val="single"/>
+    </w:rPr>
+  </w:style>
 </w:styles>
 </file>
 
@@ -15604,7 +16931,7 @@
 </file>
 
 <file path=customXml/itemProps1.xml><?xml version="1.0" encoding="utf-8"?>
-<ds:datastoreItem xmlns:ds="http://schemas.openxmlformats.org/officeDocument/2006/customXml" ds:itemID="{40F5254E-FC91-4D0C-9F21-3A8FBE09793F}">
+<ds:datastoreItem xmlns:ds="http://schemas.openxmlformats.org/officeDocument/2006/customXml" ds:itemID="{0DF59699-7188-4D41-8BF9-66FC14E5BB7C}">
   <ds:schemaRefs>
     <ds:schemaRef ds:uri="http://schemas.openxmlformats.org/officeDocument/2006/bibliography"/>
   </ds:schemaRefs>

</xml_diff>

<commit_message>
Fixes and write up update.
</commit_message>
<xml_diff>
--- a/Dissertation.docx
+++ b/Dissertation.docx
@@ -145,7 +145,23 @@
               <w:b/>
               <w:sz w:val="44"/>
             </w:rPr>
-            <w:t>Games – Effectivity of Tea</w:t>
+            <w:t xml:space="preserve">Games – </w:t>
+          </w:r>
+          <w:r>
+            <w:rPr>
+              <w:rFonts w:ascii="Times New Roman" w:hAnsi="Times New Roman" w:cs="Times New Roman"/>
+              <w:b/>
+              <w:sz w:val="44"/>
+            </w:rPr>
+            <w:t>Effectiveness</w:t>
+          </w:r>
+          <w:r>
+            <w:rPr>
+              <w:rFonts w:ascii="Times New Roman" w:hAnsi="Times New Roman" w:cs="Times New Roman"/>
+              <w:b/>
+              <w:sz w:val="44"/>
+            </w:rPr>
+            <w:t xml:space="preserve"> of Tea</w:t>
           </w:r>
           <w:r>
             <w:rPr>
@@ -287,7 +303,7 @@
           <w:rFonts w:ascii="Times New Roman" w:hAnsi="Times New Roman" w:cs="Times New Roman"/>
         </w:rPr>
       </w:pPr>
-      <w:bookmarkStart w:id="0" w:name="_Toc481118651"/>
+      <w:bookmarkStart w:id="0" w:name="_Toc481170744"/>
       <w:r>
         <w:rPr>
           <w:rFonts w:ascii="Times New Roman" w:hAnsi="Times New Roman" w:cs="Times New Roman"/>
@@ -301,10 +317,60 @@
       <w:pPr>
         <w:rPr>
           <w:rFonts w:ascii="Times New Roman" w:eastAsiaTheme="minorHAnsi" w:hAnsi="Times New Roman" w:cs="Times New Roman"/>
-          <w:b/>
           <w:bCs/>
-        </w:rPr>
-      </w:pPr>
+          <w:sz w:val="24"/>
+        </w:rPr>
+      </w:pPr>
+      <w:r>
+        <w:rPr>
+          <w:rFonts w:ascii="Times New Roman" w:eastAsiaTheme="minorHAnsi" w:hAnsi="Times New Roman" w:cs="Times New Roman"/>
+          <w:bCs/>
+          <w:sz w:val="24"/>
+        </w:rPr>
+        <w:t xml:space="preserve">Programming is an intimidating subject to break into, and existing teaching techniques don’t always consider different learning styles. </w:t>
+      </w:r>
+      <w:r>
+        <w:rPr>
+          <w:rFonts w:ascii="Times New Roman" w:eastAsiaTheme="minorHAnsi" w:hAnsi="Times New Roman" w:cs="Times New Roman"/>
+          <w:bCs/>
+          <w:sz w:val="24"/>
+        </w:rPr>
+        <w:t>There is an increase in the number of drop outs for computer science related courses, primarily because of students lacking either motivation or the ability to understand the complex and difficult material involved in learning programming.</w:t>
+      </w:r>
+    </w:p>
+    <w:p>
+      <w:pPr>
+        <w:rPr>
+          <w:rFonts w:ascii="Times New Roman" w:eastAsiaTheme="minorHAnsi" w:hAnsi="Times New Roman" w:cs="Times New Roman"/>
+          <w:bCs/>
+          <w:sz w:val="24"/>
+        </w:rPr>
+      </w:pPr>
+      <w:r>
+        <w:rPr>
+          <w:rFonts w:ascii="Times New Roman" w:eastAsiaTheme="minorHAnsi" w:hAnsi="Times New Roman" w:cs="Times New Roman"/>
+          <w:bCs/>
+          <w:sz w:val="24"/>
+        </w:rPr>
+        <w:t>Games have shown their ability to teach programming and engage students in ways that typical teaching techniques can’t. This project produces a new game that is designed to teach the basics of programming to complete beginners, and to determine if games could be used as an additional teaching technique in schools.</w:t>
+      </w:r>
+    </w:p>
+    <w:p>
+      <w:pPr>
+        <w:rPr>
+          <w:rFonts w:ascii="Times New Roman" w:eastAsiaTheme="minorHAnsi" w:hAnsi="Times New Roman" w:cs="Times New Roman"/>
+          <w:bCs/>
+          <w:sz w:val="24"/>
+        </w:rPr>
+      </w:pPr>
+      <w:r>
+        <w:rPr>
+          <w:rFonts w:ascii="Times New Roman" w:eastAsiaTheme="minorHAnsi" w:hAnsi="Times New Roman" w:cs="Times New Roman"/>
+          <w:bCs/>
+          <w:sz w:val="24"/>
+        </w:rPr>
+        <w:t xml:space="preserve">Once the experiment concluded, this project determined that games do have the potential to become a supplementary component in teaching environments for teaching programming. </w:t>
+      </w:r>
       <w:r>
         <w:rPr>
           <w:rFonts w:ascii="Times New Roman" w:eastAsiaTheme="minorHAnsi" w:hAnsi="Times New Roman" w:cs="Times New Roman"/>
@@ -380,7 +446,7 @@
             </w:rPr>
             <w:fldChar w:fldCharType="separate"/>
           </w:r>
-          <w:hyperlink w:anchor="_Toc481118651" w:history="1">
+          <w:hyperlink w:anchor="_Toc481170744" w:history="1">
             <w:r>
               <w:rPr>
                 <w:rStyle w:val="Hyperlink"/>
@@ -408,7 +474,7 @@
                 <w:noProof/>
                 <w:webHidden/>
               </w:rPr>
-              <w:instrText xml:space="preserve"> PAGEREF _Toc481118651 \h </w:instrText>
+              <w:instrText xml:space="preserve"> PAGEREF _Toc481170744 \h </w:instrText>
             </w:r>
             <w:r>
               <w:rPr>
@@ -451,7 +517,7 @@
               <w:lang w:eastAsia="en-GB"/>
             </w:rPr>
           </w:pPr>
-          <w:hyperlink w:anchor="_Toc481118652" w:history="1">
+          <w:hyperlink w:anchor="_Toc481170745" w:history="1">
             <w:r>
               <w:rPr>
                 <w:rStyle w:val="Hyperlink"/>
@@ -494,7 +560,7 @@
                 <w:noProof/>
                 <w:webHidden/>
               </w:rPr>
-              <w:instrText xml:space="preserve"> PAGEREF _Toc481118652 \h </w:instrText>
+              <w:instrText xml:space="preserve"> PAGEREF _Toc481170745 \h </w:instrText>
             </w:r>
             <w:r>
               <w:rPr>
@@ -537,7 +603,7 @@
               <w:lang w:eastAsia="en-GB"/>
             </w:rPr>
           </w:pPr>
-          <w:hyperlink w:anchor="_Toc481118653" w:history="1">
+          <w:hyperlink w:anchor="_Toc481170746" w:history="1">
             <w:r>
               <w:rPr>
                 <w:rStyle w:val="Hyperlink"/>
@@ -580,7 +646,7 @@
                 <w:noProof/>
                 <w:webHidden/>
               </w:rPr>
-              <w:instrText xml:space="preserve"> PAGEREF _Toc481118653 \h </w:instrText>
+              <w:instrText xml:space="preserve"> PAGEREF _Toc481170746 \h </w:instrText>
             </w:r>
             <w:r>
               <w:rPr>
@@ -623,7 +689,7 @@
               <w:lang w:eastAsia="en-GB"/>
             </w:rPr>
           </w:pPr>
-          <w:hyperlink w:anchor="_Toc481118654" w:history="1">
+          <w:hyperlink w:anchor="_Toc481170747" w:history="1">
             <w:r>
               <w:rPr>
                 <w:rStyle w:val="Hyperlink"/>
@@ -666,7 +732,7 @@
                 <w:noProof/>
                 <w:webHidden/>
               </w:rPr>
-              <w:instrText xml:space="preserve"> PAGEREF _Toc481118654 \h </w:instrText>
+              <w:instrText xml:space="preserve"> PAGEREF _Toc481170747 \h </w:instrText>
             </w:r>
             <w:r>
               <w:rPr>
@@ -709,7 +775,7 @@
               <w:lang w:eastAsia="en-GB"/>
             </w:rPr>
           </w:pPr>
-          <w:hyperlink w:anchor="_Toc481118655" w:history="1">
+          <w:hyperlink w:anchor="_Toc481170748" w:history="1">
             <w:r>
               <w:rPr>
                 <w:rStyle w:val="Hyperlink"/>
@@ -752,7 +818,7 @@
                 <w:noProof/>
                 <w:webHidden/>
               </w:rPr>
-              <w:instrText xml:space="preserve"> PAGEREF _Toc481118655 \h </w:instrText>
+              <w:instrText xml:space="preserve"> PAGEREF _Toc481170748 \h </w:instrText>
             </w:r>
             <w:r>
               <w:rPr>
@@ -795,7 +861,7 @@
               <w:lang w:eastAsia="en-GB"/>
             </w:rPr>
           </w:pPr>
-          <w:hyperlink w:anchor="_Toc481118656" w:history="1">
+          <w:hyperlink w:anchor="_Toc481170749" w:history="1">
             <w:r>
               <w:rPr>
                 <w:rStyle w:val="Hyperlink"/>
@@ -838,7 +904,7 @@
                 <w:noProof/>
                 <w:webHidden/>
               </w:rPr>
-              <w:instrText xml:space="preserve"> PAGEREF _Toc481118656 \h </w:instrText>
+              <w:instrText xml:space="preserve"> PAGEREF _Toc481170749 \h </w:instrText>
             </w:r>
             <w:r>
               <w:rPr>
@@ -881,7 +947,7 @@
               <w:lang w:eastAsia="en-GB"/>
             </w:rPr>
           </w:pPr>
-          <w:hyperlink w:anchor="_Toc481118657" w:history="1">
+          <w:hyperlink w:anchor="_Toc481170750" w:history="1">
             <w:r>
               <w:rPr>
                 <w:rStyle w:val="Hyperlink"/>
@@ -924,7 +990,7 @@
                 <w:noProof/>
                 <w:webHidden/>
               </w:rPr>
-              <w:instrText xml:space="preserve"> PAGEREF _Toc481118657 \h </w:instrText>
+              <w:instrText xml:space="preserve"> PAGEREF _Toc481170750 \h </w:instrText>
             </w:r>
             <w:r>
               <w:rPr>
@@ -967,7 +1033,7 @@
               <w:lang w:eastAsia="en-GB"/>
             </w:rPr>
           </w:pPr>
-          <w:hyperlink w:anchor="_Toc481118658" w:history="1">
+          <w:hyperlink w:anchor="_Toc481170751" w:history="1">
             <w:r>
               <w:rPr>
                 <w:rStyle w:val="Hyperlink"/>
@@ -1010,7 +1076,7 @@
                 <w:noProof/>
                 <w:webHidden/>
               </w:rPr>
-              <w:instrText xml:space="preserve"> PAGEREF _Toc481118658 \h </w:instrText>
+              <w:instrText xml:space="preserve"> PAGEREF _Toc481170751 \h </w:instrText>
             </w:r>
             <w:r>
               <w:rPr>
@@ -1053,7 +1119,7 @@
               <w:lang w:eastAsia="en-GB"/>
             </w:rPr>
           </w:pPr>
-          <w:hyperlink w:anchor="_Toc481118659" w:history="1">
+          <w:hyperlink w:anchor="_Toc481170752" w:history="1">
             <w:r>
               <w:rPr>
                 <w:rStyle w:val="Hyperlink"/>
@@ -1096,7 +1162,7 @@
                 <w:noProof/>
                 <w:webHidden/>
               </w:rPr>
-              <w:instrText xml:space="preserve"> PAGEREF _Toc481118659 \h </w:instrText>
+              <w:instrText xml:space="preserve"> PAGEREF _Toc481170752 \h </w:instrText>
             </w:r>
             <w:r>
               <w:rPr>
@@ -1139,7 +1205,7 @@
               <w:lang w:eastAsia="en-GB"/>
             </w:rPr>
           </w:pPr>
-          <w:hyperlink w:anchor="_Toc481118660" w:history="1">
+          <w:hyperlink w:anchor="_Toc481170753" w:history="1">
             <w:r>
               <w:rPr>
                 <w:rStyle w:val="Hyperlink"/>
@@ -1182,7 +1248,7 @@
                 <w:noProof/>
                 <w:webHidden/>
               </w:rPr>
-              <w:instrText xml:space="preserve"> PAGEREF _Toc481118660 \h </w:instrText>
+              <w:instrText xml:space="preserve"> PAGEREF _Toc481170753 \h </w:instrText>
             </w:r>
             <w:r>
               <w:rPr>
@@ -1217,6 +1283,7 @@
           <w:pPr>
             <w:pStyle w:val="TOC3"/>
             <w:tabs>
+              <w:tab w:val="left" w:pos="1320"/>
               <w:tab w:val="right" w:leader="dot" w:pos="9016"/>
             </w:tabs>
             <w:rPr>
@@ -1224,24 +1291,39 @@
               <w:lang w:eastAsia="en-GB"/>
             </w:rPr>
           </w:pPr>
-          <w:hyperlink w:anchor="_Toc481118661" w:history="1">
+          <w:hyperlink w:anchor="_Toc481170754" w:history="1">
             <w:r>
               <w:rPr>
                 <w:rStyle w:val="Hyperlink"/>
                 <w:rFonts w:ascii="Times New Roman" w:hAnsi="Times New Roman" w:cs="Times New Roman"/>
                 <w:noProof/>
               </w:rPr>
-              <w:t>2.2.1.1 Lectures</w:t>
-            </w:r>
-            <w:r>
-              <w:rPr>
-                <w:noProof/>
-                <w:webHidden/>
+              <w:t>2.2.1.1</w:t>
+            </w:r>
+            <w:r>
+              <w:rPr>
+                <w:noProof/>
+                <w:lang w:eastAsia="en-GB"/>
               </w:rPr>
               <w:tab/>
             </w:r>
             <w:r>
               <w:rPr>
+                <w:rStyle w:val="Hyperlink"/>
+                <w:rFonts w:ascii="Times New Roman" w:hAnsi="Times New Roman" w:cs="Times New Roman"/>
+                <w:noProof/>
+              </w:rPr>
+              <w:t>Lectures</w:t>
+            </w:r>
+            <w:r>
+              <w:rPr>
+                <w:noProof/>
+                <w:webHidden/>
+              </w:rPr>
+              <w:tab/>
+            </w:r>
+            <w:r>
+              <w:rPr>
                 <w:noProof/>
                 <w:webHidden/>
               </w:rPr>
@@ -1252,7 +1334,7 @@
                 <w:noProof/>
                 <w:webHidden/>
               </w:rPr>
-              <w:instrText xml:space="preserve"> PAGEREF _Toc481118661 \h </w:instrText>
+              <w:instrText xml:space="preserve"> PAGEREF _Toc481170754 \h </w:instrText>
             </w:r>
             <w:r>
               <w:rPr>
@@ -1287,6 +1369,7 @@
           <w:pPr>
             <w:pStyle w:val="TOC3"/>
             <w:tabs>
+              <w:tab w:val="left" w:pos="1320"/>
               <w:tab w:val="right" w:leader="dot" w:pos="9016"/>
             </w:tabs>
             <w:rPr>
@@ -1294,24 +1377,39 @@
               <w:lang w:eastAsia="en-GB"/>
             </w:rPr>
           </w:pPr>
-          <w:hyperlink w:anchor="_Toc481118662" w:history="1">
+          <w:hyperlink w:anchor="_Toc481170755" w:history="1">
             <w:r>
               <w:rPr>
                 <w:rStyle w:val="Hyperlink"/>
                 <w:rFonts w:ascii="Times New Roman" w:hAnsi="Times New Roman" w:cs="Times New Roman"/>
                 <w:noProof/>
               </w:rPr>
-              <w:t>2.2.1.2 Scaffolding Technique</w:t>
-            </w:r>
-            <w:r>
-              <w:rPr>
-                <w:noProof/>
-                <w:webHidden/>
+              <w:t>2.2.1.2</w:t>
+            </w:r>
+            <w:r>
+              <w:rPr>
+                <w:noProof/>
+                <w:lang w:eastAsia="en-GB"/>
               </w:rPr>
               <w:tab/>
             </w:r>
             <w:r>
               <w:rPr>
+                <w:rStyle w:val="Hyperlink"/>
+                <w:rFonts w:ascii="Times New Roman" w:hAnsi="Times New Roman" w:cs="Times New Roman"/>
+                <w:noProof/>
+              </w:rPr>
+              <w:t>Scaffolding Technique</w:t>
+            </w:r>
+            <w:r>
+              <w:rPr>
+                <w:noProof/>
+                <w:webHidden/>
+              </w:rPr>
+              <w:tab/>
+            </w:r>
+            <w:r>
+              <w:rPr>
                 <w:noProof/>
                 <w:webHidden/>
               </w:rPr>
@@ -1322,7 +1420,7 @@
                 <w:noProof/>
                 <w:webHidden/>
               </w:rPr>
-              <w:instrText xml:space="preserve"> PAGEREF _Toc481118662 \h </w:instrText>
+              <w:instrText xml:space="preserve"> PAGEREF _Toc481170755 \h </w:instrText>
             </w:r>
             <w:r>
               <w:rPr>
@@ -1357,6 +1455,7 @@
           <w:pPr>
             <w:pStyle w:val="TOC3"/>
             <w:tabs>
+              <w:tab w:val="left" w:pos="1320"/>
               <w:tab w:val="right" w:leader="dot" w:pos="9016"/>
             </w:tabs>
             <w:rPr>
@@ -1364,24 +1463,39 @@
               <w:lang w:eastAsia="en-GB"/>
             </w:rPr>
           </w:pPr>
-          <w:hyperlink w:anchor="_Toc481118663" w:history="1">
+          <w:hyperlink w:anchor="_Toc481170756" w:history="1">
             <w:r>
               <w:rPr>
                 <w:rStyle w:val="Hyperlink"/>
                 <w:rFonts w:ascii="Times New Roman" w:hAnsi="Times New Roman" w:cs="Times New Roman"/>
                 <w:noProof/>
               </w:rPr>
-              <w:t>2.2.1.3 Concept Mapping</w:t>
-            </w:r>
-            <w:r>
-              <w:rPr>
-                <w:noProof/>
-                <w:webHidden/>
+              <w:t>2.2.1.3</w:t>
+            </w:r>
+            <w:r>
+              <w:rPr>
+                <w:noProof/>
+                <w:lang w:eastAsia="en-GB"/>
               </w:rPr>
               <w:tab/>
             </w:r>
             <w:r>
               <w:rPr>
+                <w:rStyle w:val="Hyperlink"/>
+                <w:rFonts w:ascii="Times New Roman" w:hAnsi="Times New Roman" w:cs="Times New Roman"/>
+                <w:noProof/>
+              </w:rPr>
+              <w:t>Concept Mapping</w:t>
+            </w:r>
+            <w:r>
+              <w:rPr>
+                <w:noProof/>
+                <w:webHidden/>
+              </w:rPr>
+              <w:tab/>
+            </w:r>
+            <w:r>
+              <w:rPr>
                 <w:noProof/>
                 <w:webHidden/>
               </w:rPr>
@@ -1392,7 +1506,7 @@
                 <w:noProof/>
                 <w:webHidden/>
               </w:rPr>
-              <w:instrText xml:space="preserve"> PAGEREF _Toc481118663 \h </w:instrText>
+              <w:instrText xml:space="preserve"> PAGEREF _Toc481170756 \h </w:instrText>
             </w:r>
             <w:r>
               <w:rPr>
@@ -1427,6 +1541,7 @@
           <w:pPr>
             <w:pStyle w:val="TOC3"/>
             <w:tabs>
+              <w:tab w:val="left" w:pos="1320"/>
               <w:tab w:val="right" w:leader="dot" w:pos="9016"/>
             </w:tabs>
             <w:rPr>
@@ -1434,24 +1549,39 @@
               <w:lang w:eastAsia="en-GB"/>
             </w:rPr>
           </w:pPr>
-          <w:hyperlink w:anchor="_Toc481118664" w:history="1">
+          <w:hyperlink w:anchor="_Toc481170757" w:history="1">
             <w:r>
               <w:rPr>
                 <w:rStyle w:val="Hyperlink"/>
                 <w:rFonts w:ascii="Times New Roman" w:hAnsi="Times New Roman" w:cs="Times New Roman"/>
                 <w:noProof/>
               </w:rPr>
-              <w:t>2.2.1.4 Constructivism Technique</w:t>
-            </w:r>
-            <w:r>
-              <w:rPr>
-                <w:noProof/>
-                <w:webHidden/>
+              <w:t>2.2.1.4</w:t>
+            </w:r>
+            <w:r>
+              <w:rPr>
+                <w:noProof/>
+                <w:lang w:eastAsia="en-GB"/>
               </w:rPr>
               <w:tab/>
             </w:r>
             <w:r>
               <w:rPr>
+                <w:rStyle w:val="Hyperlink"/>
+                <w:rFonts w:ascii="Times New Roman" w:hAnsi="Times New Roman" w:cs="Times New Roman"/>
+                <w:noProof/>
+              </w:rPr>
+              <w:t>Constructivism Technique</w:t>
+            </w:r>
+            <w:r>
+              <w:rPr>
+                <w:noProof/>
+                <w:webHidden/>
+              </w:rPr>
+              <w:tab/>
+            </w:r>
+            <w:r>
+              <w:rPr>
                 <w:noProof/>
                 <w:webHidden/>
               </w:rPr>
@@ -1462,7 +1592,7 @@
                 <w:noProof/>
                 <w:webHidden/>
               </w:rPr>
-              <w:instrText xml:space="preserve"> PAGEREF _Toc481118664 \h </w:instrText>
+              <w:instrText xml:space="preserve"> PAGEREF _Toc481170757 \h </w:instrText>
             </w:r>
             <w:r>
               <w:rPr>
@@ -1505,7 +1635,7 @@
               <w:lang w:eastAsia="en-GB"/>
             </w:rPr>
           </w:pPr>
-          <w:hyperlink w:anchor="_Toc481118665" w:history="1">
+          <w:hyperlink w:anchor="_Toc481170758" w:history="1">
             <w:r>
               <w:rPr>
                 <w:rStyle w:val="Hyperlink"/>
@@ -1548,7 +1678,7 @@
                 <w:noProof/>
                 <w:webHidden/>
               </w:rPr>
-              <w:instrText xml:space="preserve"> PAGEREF _Toc481118665 \h </w:instrText>
+              <w:instrText xml:space="preserve"> PAGEREF _Toc481170758 \h </w:instrText>
             </w:r>
             <w:r>
               <w:rPr>
@@ -1591,7 +1721,7 @@
               <w:lang w:eastAsia="en-GB"/>
             </w:rPr>
           </w:pPr>
-          <w:hyperlink w:anchor="_Toc481118666" w:history="1">
+          <w:hyperlink w:anchor="_Toc481170759" w:history="1">
             <w:r>
               <w:rPr>
                 <w:rStyle w:val="Hyperlink"/>
@@ -1634,7 +1764,7 @@
                 <w:noProof/>
                 <w:webHidden/>
               </w:rPr>
-              <w:instrText xml:space="preserve"> PAGEREF _Toc481118666 \h </w:instrText>
+              <w:instrText xml:space="preserve"> PAGEREF _Toc481170759 \h </w:instrText>
             </w:r>
             <w:r>
               <w:rPr>
@@ -1677,7 +1807,7 @@
               <w:lang w:eastAsia="en-GB"/>
             </w:rPr>
           </w:pPr>
-          <w:hyperlink w:anchor="_Toc481118667" w:history="1">
+          <w:hyperlink w:anchor="_Toc481170760" w:history="1">
             <w:r>
               <w:rPr>
                 <w:rStyle w:val="Hyperlink"/>
@@ -1720,7 +1850,7 @@
                 <w:noProof/>
                 <w:webHidden/>
               </w:rPr>
-              <w:instrText xml:space="preserve"> PAGEREF _Toc481118667 \h </w:instrText>
+              <w:instrText xml:space="preserve"> PAGEREF _Toc481170760 \h </w:instrText>
             </w:r>
             <w:r>
               <w:rPr>
@@ -1763,7 +1893,7 @@
               <w:lang w:eastAsia="en-GB"/>
             </w:rPr>
           </w:pPr>
-          <w:hyperlink w:anchor="_Toc481118668" w:history="1">
+          <w:hyperlink w:anchor="_Toc481170761" w:history="1">
             <w:r>
               <w:rPr>
                 <w:rStyle w:val="Hyperlink"/>
@@ -1806,7 +1936,7 @@
                 <w:noProof/>
                 <w:webHidden/>
               </w:rPr>
-              <w:instrText xml:space="preserve"> PAGEREF _Toc481118668 \h </w:instrText>
+              <w:instrText xml:space="preserve"> PAGEREF _Toc481170761 \h </w:instrText>
             </w:r>
             <w:r>
               <w:rPr>
@@ -1849,7 +1979,7 @@
               <w:lang w:eastAsia="en-GB"/>
             </w:rPr>
           </w:pPr>
-          <w:hyperlink w:anchor="_Toc481118669" w:history="1">
+          <w:hyperlink w:anchor="_Toc481170762" w:history="1">
             <w:r>
               <w:rPr>
                 <w:rStyle w:val="Hyperlink"/>
@@ -1892,7 +2022,7 @@
                 <w:noProof/>
                 <w:webHidden/>
               </w:rPr>
-              <w:instrText xml:space="preserve"> PAGEREF _Toc481118669 \h </w:instrText>
+              <w:instrText xml:space="preserve"> PAGEREF _Toc481170762 \h </w:instrText>
             </w:r>
             <w:r>
               <w:rPr>
@@ -1935,7 +2065,7 @@
               <w:lang w:eastAsia="en-GB"/>
             </w:rPr>
           </w:pPr>
-          <w:hyperlink w:anchor="_Toc481118670" w:history="1">
+          <w:hyperlink w:anchor="_Toc481170763" w:history="1">
             <w:r>
               <w:rPr>
                 <w:rStyle w:val="Hyperlink"/>
@@ -1978,7 +2108,7 @@
                 <w:noProof/>
                 <w:webHidden/>
               </w:rPr>
-              <w:instrText xml:space="preserve"> PAGEREF _Toc481118670 \h </w:instrText>
+              <w:instrText xml:space="preserve"> PAGEREF _Toc481170763 \h </w:instrText>
             </w:r>
             <w:r>
               <w:rPr>
@@ -2021,7 +2151,7 @@
               <w:lang w:eastAsia="en-GB"/>
             </w:rPr>
           </w:pPr>
-          <w:hyperlink w:anchor="_Toc481118671" w:history="1">
+          <w:hyperlink w:anchor="_Toc481170764" w:history="1">
             <w:r>
               <w:rPr>
                 <w:rStyle w:val="Hyperlink"/>
@@ -2064,7 +2194,7 @@
                 <w:noProof/>
                 <w:webHidden/>
               </w:rPr>
-              <w:instrText xml:space="preserve"> PAGEREF _Toc481118671 \h </w:instrText>
+              <w:instrText xml:space="preserve"> PAGEREF _Toc481170764 \h </w:instrText>
             </w:r>
             <w:r>
               <w:rPr>
@@ -2107,7 +2237,7 @@
               <w:lang w:eastAsia="en-GB"/>
             </w:rPr>
           </w:pPr>
-          <w:hyperlink w:anchor="_Toc481118672" w:history="1">
+          <w:hyperlink w:anchor="_Toc481170765" w:history="1">
             <w:r>
               <w:rPr>
                 <w:rStyle w:val="Hyperlink"/>
@@ -2150,7 +2280,7 @@
                 <w:noProof/>
                 <w:webHidden/>
               </w:rPr>
-              <w:instrText xml:space="preserve"> PAGEREF _Toc481118672 \h </w:instrText>
+              <w:instrText xml:space="preserve"> PAGEREF _Toc481170765 \h </w:instrText>
             </w:r>
             <w:r>
               <w:rPr>
@@ -2193,7 +2323,7 @@
               <w:lang w:eastAsia="en-GB"/>
             </w:rPr>
           </w:pPr>
-          <w:hyperlink w:anchor="_Toc481118673" w:history="1">
+          <w:hyperlink w:anchor="_Toc481170766" w:history="1">
             <w:r>
               <w:rPr>
                 <w:rStyle w:val="Hyperlink"/>
@@ -2236,7 +2366,7 @@
                 <w:noProof/>
                 <w:webHidden/>
               </w:rPr>
-              <w:instrText xml:space="preserve"> PAGEREF _Toc481118673 \h </w:instrText>
+              <w:instrText xml:space="preserve"> PAGEREF _Toc481170766 \h </w:instrText>
             </w:r>
             <w:r>
               <w:rPr>
@@ -2279,7 +2409,7 @@
               <w:lang w:eastAsia="en-GB"/>
             </w:rPr>
           </w:pPr>
-          <w:hyperlink w:anchor="_Toc481118674" w:history="1">
+          <w:hyperlink w:anchor="_Toc481170767" w:history="1">
             <w:r>
               <w:rPr>
                 <w:rStyle w:val="Hyperlink"/>
@@ -2322,7 +2452,7 @@
                 <w:noProof/>
                 <w:webHidden/>
               </w:rPr>
-              <w:instrText xml:space="preserve"> PAGEREF _Toc481118674 \h </w:instrText>
+              <w:instrText xml:space="preserve"> PAGEREF _Toc481170767 \h </w:instrText>
             </w:r>
             <w:r>
               <w:rPr>
@@ -2365,7 +2495,7 @@
               <w:lang w:eastAsia="en-GB"/>
             </w:rPr>
           </w:pPr>
-          <w:hyperlink w:anchor="_Toc481118675" w:history="1">
+          <w:hyperlink w:anchor="_Toc481170768" w:history="1">
             <w:r>
               <w:rPr>
                 <w:rStyle w:val="Hyperlink"/>
@@ -2408,7 +2538,7 @@
                 <w:noProof/>
                 <w:webHidden/>
               </w:rPr>
-              <w:instrText xml:space="preserve"> PAGEREF _Toc481118675 \h </w:instrText>
+              <w:instrText xml:space="preserve"> PAGEREF _Toc481170768 \h </w:instrText>
             </w:r>
             <w:r>
               <w:rPr>
@@ -2451,7 +2581,7 @@
               <w:lang w:eastAsia="en-GB"/>
             </w:rPr>
           </w:pPr>
-          <w:hyperlink w:anchor="_Toc481118676" w:history="1">
+          <w:hyperlink w:anchor="_Toc481170769" w:history="1">
             <w:r>
               <w:rPr>
                 <w:rStyle w:val="Hyperlink"/>
@@ -2494,7 +2624,7 @@
                 <w:noProof/>
                 <w:webHidden/>
               </w:rPr>
-              <w:instrText xml:space="preserve"> PAGEREF _Toc481118676 \h </w:instrText>
+              <w:instrText xml:space="preserve"> PAGEREF _Toc481170769 \h </w:instrText>
             </w:r>
             <w:r>
               <w:rPr>
@@ -2537,7 +2667,7 @@
               <w:lang w:eastAsia="en-GB"/>
             </w:rPr>
           </w:pPr>
-          <w:hyperlink w:anchor="_Toc481118677" w:history="1">
+          <w:hyperlink w:anchor="_Toc481170770" w:history="1">
             <w:r>
               <w:rPr>
                 <w:rStyle w:val="Hyperlink"/>
@@ -2580,7 +2710,7 @@
                 <w:noProof/>
                 <w:webHidden/>
               </w:rPr>
-              <w:instrText xml:space="preserve"> PAGEREF _Toc481118677 \h </w:instrText>
+              <w:instrText xml:space="preserve"> PAGEREF _Toc481170770 \h </w:instrText>
             </w:r>
             <w:r>
               <w:rPr>
@@ -2623,7 +2753,7 @@
               <w:lang w:eastAsia="en-GB"/>
             </w:rPr>
           </w:pPr>
-          <w:hyperlink w:anchor="_Toc481118678" w:history="1">
+          <w:hyperlink w:anchor="_Toc481170771" w:history="1">
             <w:r>
               <w:rPr>
                 <w:rStyle w:val="Hyperlink"/>
@@ -2666,7 +2796,7 @@
                 <w:noProof/>
                 <w:webHidden/>
               </w:rPr>
-              <w:instrText xml:space="preserve"> PAGEREF _Toc481118678 \h </w:instrText>
+              <w:instrText xml:space="preserve"> PAGEREF _Toc481170771 \h </w:instrText>
             </w:r>
             <w:r>
               <w:rPr>
@@ -2709,7 +2839,7 @@
               <w:lang w:eastAsia="en-GB"/>
             </w:rPr>
           </w:pPr>
-          <w:hyperlink w:anchor="_Toc481118679" w:history="1">
+          <w:hyperlink w:anchor="_Toc481170772" w:history="1">
             <w:r>
               <w:rPr>
                 <w:rStyle w:val="Hyperlink"/>
@@ -2752,7 +2882,7 @@
                 <w:noProof/>
                 <w:webHidden/>
               </w:rPr>
-              <w:instrText xml:space="preserve"> PAGEREF _Toc481118679 \h </w:instrText>
+              <w:instrText xml:space="preserve"> PAGEREF _Toc481170772 \h </w:instrText>
             </w:r>
             <w:r>
               <w:rPr>
@@ -2795,7 +2925,7 @@
               <w:lang w:eastAsia="en-GB"/>
             </w:rPr>
           </w:pPr>
-          <w:hyperlink w:anchor="_Toc481118680" w:history="1">
+          <w:hyperlink w:anchor="_Toc481170773" w:history="1">
             <w:r>
               <w:rPr>
                 <w:rStyle w:val="Hyperlink"/>
@@ -2838,7 +2968,7 @@
                 <w:noProof/>
                 <w:webHidden/>
               </w:rPr>
-              <w:instrText xml:space="preserve"> PAGEREF _Toc481118680 \h </w:instrText>
+              <w:instrText xml:space="preserve"> PAGEREF _Toc481170773 \h </w:instrText>
             </w:r>
             <w:r>
               <w:rPr>
@@ -2881,7 +3011,7 @@
               <w:lang w:eastAsia="en-GB"/>
             </w:rPr>
           </w:pPr>
-          <w:hyperlink w:anchor="_Toc481118681" w:history="1">
+          <w:hyperlink w:anchor="_Toc481170774" w:history="1">
             <w:r>
               <w:rPr>
                 <w:rStyle w:val="Hyperlink"/>
@@ -2924,7 +3054,7 @@
                 <w:noProof/>
                 <w:webHidden/>
               </w:rPr>
-              <w:instrText xml:space="preserve"> PAGEREF _Toc481118681 \h </w:instrText>
+              <w:instrText xml:space="preserve"> PAGEREF _Toc481170774 \h </w:instrText>
             </w:r>
             <w:r>
               <w:rPr>
@@ -2967,7 +3097,7 @@
               <w:lang w:eastAsia="en-GB"/>
             </w:rPr>
           </w:pPr>
-          <w:hyperlink w:anchor="_Toc481118682" w:history="1">
+          <w:hyperlink w:anchor="_Toc481170775" w:history="1">
             <w:r>
               <w:rPr>
                 <w:rStyle w:val="Hyperlink"/>
@@ -3010,7 +3140,7 @@
                 <w:noProof/>
                 <w:webHidden/>
               </w:rPr>
-              <w:instrText xml:space="preserve"> PAGEREF _Toc481118682 \h </w:instrText>
+              <w:instrText xml:space="preserve"> PAGEREF _Toc481170775 \h </w:instrText>
             </w:r>
             <w:r>
               <w:rPr>
@@ -3053,7 +3183,7 @@
               <w:lang w:eastAsia="en-GB"/>
             </w:rPr>
           </w:pPr>
-          <w:hyperlink w:anchor="_Toc481118683" w:history="1">
+          <w:hyperlink w:anchor="_Toc481170776" w:history="1">
             <w:r>
               <w:rPr>
                 <w:rStyle w:val="Hyperlink"/>
@@ -3096,7 +3226,7 @@
                 <w:noProof/>
                 <w:webHidden/>
               </w:rPr>
-              <w:instrText xml:space="preserve"> PAGEREF _Toc481118683 \h </w:instrText>
+              <w:instrText xml:space="preserve"> PAGEREF _Toc481170776 \h </w:instrText>
             </w:r>
             <w:r>
               <w:rPr>
@@ -3139,7 +3269,7 @@
               <w:lang w:eastAsia="en-GB"/>
             </w:rPr>
           </w:pPr>
-          <w:hyperlink w:anchor="_Toc481118684" w:history="1">
+          <w:hyperlink w:anchor="_Toc481170777" w:history="1">
             <w:r>
               <w:rPr>
                 <w:rStyle w:val="Hyperlink"/>
@@ -3182,7 +3312,7 @@
                 <w:noProof/>
                 <w:webHidden/>
               </w:rPr>
-              <w:instrText xml:space="preserve"> PAGEREF _Toc481118684 \h </w:instrText>
+              <w:instrText xml:space="preserve"> PAGEREF _Toc481170777 \h </w:instrText>
             </w:r>
             <w:r>
               <w:rPr>
@@ -3225,7 +3355,7 @@
               <w:lang w:eastAsia="en-GB"/>
             </w:rPr>
           </w:pPr>
-          <w:hyperlink w:anchor="_Toc481118685" w:history="1">
+          <w:hyperlink w:anchor="_Toc481170778" w:history="1">
             <w:r>
               <w:rPr>
                 <w:rStyle w:val="Hyperlink"/>
@@ -3268,7 +3398,7 @@
                 <w:noProof/>
                 <w:webHidden/>
               </w:rPr>
-              <w:instrText xml:space="preserve"> PAGEREF _Toc481118685 \h </w:instrText>
+              <w:instrText xml:space="preserve"> PAGEREF _Toc481170778 \h </w:instrText>
             </w:r>
             <w:r>
               <w:rPr>
@@ -3311,7 +3441,7 @@
               <w:lang w:eastAsia="en-GB"/>
             </w:rPr>
           </w:pPr>
-          <w:hyperlink w:anchor="_Toc481118686" w:history="1">
+          <w:hyperlink w:anchor="_Toc481170779" w:history="1">
             <w:r>
               <w:rPr>
                 <w:rStyle w:val="Hyperlink"/>
@@ -3354,7 +3484,7 @@
                 <w:noProof/>
                 <w:webHidden/>
               </w:rPr>
-              <w:instrText xml:space="preserve"> PAGEREF _Toc481118686 \h </w:instrText>
+              <w:instrText xml:space="preserve"> PAGEREF _Toc481170779 \h </w:instrText>
             </w:r>
             <w:r>
               <w:rPr>
@@ -3397,7 +3527,7 @@
               <w:lang w:eastAsia="en-GB"/>
             </w:rPr>
           </w:pPr>
-          <w:hyperlink w:anchor="_Toc481118687" w:history="1">
+          <w:hyperlink w:anchor="_Toc481170780" w:history="1">
             <w:r>
               <w:rPr>
                 <w:rStyle w:val="Hyperlink"/>
@@ -3440,7 +3570,7 @@
                 <w:noProof/>
                 <w:webHidden/>
               </w:rPr>
-              <w:instrText xml:space="preserve"> PAGEREF _Toc481118687 \h </w:instrText>
+              <w:instrText xml:space="preserve"> PAGEREF _Toc481170780 \h </w:instrText>
             </w:r>
             <w:r>
               <w:rPr>
@@ -3483,7 +3613,7 @@
               <w:lang w:eastAsia="en-GB"/>
             </w:rPr>
           </w:pPr>
-          <w:hyperlink w:anchor="_Toc481118688" w:history="1">
+          <w:hyperlink w:anchor="_Toc481170781" w:history="1">
             <w:r>
               <w:rPr>
                 <w:rStyle w:val="Hyperlink"/>
@@ -3526,7 +3656,7 @@
                 <w:noProof/>
                 <w:webHidden/>
               </w:rPr>
-              <w:instrText xml:space="preserve"> PAGEREF _Toc481118688 \h </w:instrText>
+              <w:instrText xml:space="preserve"> PAGEREF _Toc481170781 \h </w:instrText>
             </w:r>
             <w:r>
               <w:rPr>
@@ -3569,7 +3699,7 @@
               <w:lang w:eastAsia="en-GB"/>
             </w:rPr>
           </w:pPr>
-          <w:hyperlink w:anchor="_Toc481118689" w:history="1">
+          <w:hyperlink w:anchor="_Toc481170782" w:history="1">
             <w:r>
               <w:rPr>
                 <w:rStyle w:val="Hyperlink"/>
@@ -3612,7 +3742,7 @@
                 <w:noProof/>
                 <w:webHidden/>
               </w:rPr>
-              <w:instrText xml:space="preserve"> PAGEREF _Toc481118689 \h </w:instrText>
+              <w:instrText xml:space="preserve"> PAGEREF _Toc481170782 \h </w:instrText>
             </w:r>
             <w:r>
               <w:rPr>
@@ -3655,7 +3785,7 @@
               <w:lang w:eastAsia="en-GB"/>
             </w:rPr>
           </w:pPr>
-          <w:hyperlink w:anchor="_Toc481118690" w:history="1">
+          <w:hyperlink w:anchor="_Toc481170783" w:history="1">
             <w:r>
               <w:rPr>
                 <w:rStyle w:val="Hyperlink"/>
@@ -3698,7 +3828,7 @@
                 <w:noProof/>
                 <w:webHidden/>
               </w:rPr>
-              <w:instrText xml:space="preserve"> PAGEREF _Toc481118690 \h </w:instrText>
+              <w:instrText xml:space="preserve"> PAGEREF _Toc481170783 \h </w:instrText>
             </w:r>
             <w:r>
               <w:rPr>
@@ -3741,7 +3871,7 @@
               <w:lang w:eastAsia="en-GB"/>
             </w:rPr>
           </w:pPr>
-          <w:hyperlink w:anchor="_Toc481118691" w:history="1">
+          <w:hyperlink w:anchor="_Toc481170784" w:history="1">
             <w:r>
               <w:rPr>
                 <w:rStyle w:val="Hyperlink"/>
@@ -3784,7 +3914,7 @@
                 <w:noProof/>
                 <w:webHidden/>
               </w:rPr>
-              <w:instrText xml:space="preserve"> PAGEREF _Toc481118691 \h </w:instrText>
+              <w:instrText xml:space="preserve"> PAGEREF _Toc481170784 \h </w:instrText>
             </w:r>
             <w:r>
               <w:rPr>
@@ -3827,7 +3957,7 @@
               <w:lang w:eastAsia="en-GB"/>
             </w:rPr>
           </w:pPr>
-          <w:hyperlink w:anchor="_Toc481118692" w:history="1">
+          <w:hyperlink w:anchor="_Toc481170785" w:history="1">
             <w:r>
               <w:rPr>
                 <w:rStyle w:val="Hyperlink"/>
@@ -3870,7 +4000,7 @@
                 <w:noProof/>
                 <w:webHidden/>
               </w:rPr>
-              <w:instrText xml:space="preserve"> PAGEREF _Toc481118692 \h </w:instrText>
+              <w:instrText xml:space="preserve"> PAGEREF _Toc481170785 \h </w:instrText>
             </w:r>
             <w:r>
               <w:rPr>
@@ -3913,7 +4043,7 @@
               <w:lang w:eastAsia="en-GB"/>
             </w:rPr>
           </w:pPr>
-          <w:hyperlink w:anchor="_Toc481118693" w:history="1">
+          <w:hyperlink w:anchor="_Toc481170786" w:history="1">
             <w:r>
               <w:rPr>
                 <w:rStyle w:val="Hyperlink"/>
@@ -3956,7 +4086,7 @@
                 <w:noProof/>
                 <w:webHidden/>
               </w:rPr>
-              <w:instrText xml:space="preserve"> PAGEREF _Toc481118693 \h </w:instrText>
+              <w:instrText xml:space="preserve"> PAGEREF _Toc481170786 \h </w:instrText>
             </w:r>
             <w:r>
               <w:rPr>
@@ -3999,7 +4129,7 @@
               <w:lang w:eastAsia="en-GB"/>
             </w:rPr>
           </w:pPr>
-          <w:hyperlink w:anchor="_Toc481118694" w:history="1">
+          <w:hyperlink w:anchor="_Toc481170787" w:history="1">
             <w:r>
               <w:rPr>
                 <w:rStyle w:val="Hyperlink"/>
@@ -4042,7 +4172,7 @@
                 <w:noProof/>
                 <w:webHidden/>
               </w:rPr>
-              <w:instrText xml:space="preserve"> PAGEREF _Toc481118694 \h </w:instrText>
+              <w:instrText xml:space="preserve"> PAGEREF _Toc481170787 \h </w:instrText>
             </w:r>
             <w:r>
               <w:rPr>
@@ -4085,7 +4215,7 @@
               <w:lang w:eastAsia="en-GB"/>
             </w:rPr>
           </w:pPr>
-          <w:hyperlink w:anchor="_Toc481118695" w:history="1">
+          <w:hyperlink w:anchor="_Toc481170788" w:history="1">
             <w:r>
               <w:rPr>
                 <w:rStyle w:val="Hyperlink"/>
@@ -4128,7 +4258,7 @@
                 <w:noProof/>
                 <w:webHidden/>
               </w:rPr>
-              <w:instrText xml:space="preserve"> PAGEREF _Toc481118695 \h </w:instrText>
+              <w:instrText xml:space="preserve"> PAGEREF _Toc481170788 \h </w:instrText>
             </w:r>
             <w:r>
               <w:rPr>
@@ -4171,7 +4301,7 @@
               <w:lang w:eastAsia="en-GB"/>
             </w:rPr>
           </w:pPr>
-          <w:hyperlink w:anchor="_Toc481118696" w:history="1">
+          <w:hyperlink w:anchor="_Toc481170789" w:history="1">
             <w:r>
               <w:rPr>
                 <w:rStyle w:val="Hyperlink"/>
@@ -4214,7 +4344,7 @@
                 <w:noProof/>
                 <w:webHidden/>
               </w:rPr>
-              <w:instrText xml:space="preserve"> PAGEREF _Toc481118696 \h </w:instrText>
+              <w:instrText xml:space="preserve"> PAGEREF _Toc481170789 \h </w:instrText>
             </w:r>
             <w:r>
               <w:rPr>
@@ -4257,7 +4387,7 @@
               <w:lang w:eastAsia="en-GB"/>
             </w:rPr>
           </w:pPr>
-          <w:hyperlink w:anchor="_Toc481118697" w:history="1">
+          <w:hyperlink w:anchor="_Toc481170790" w:history="1">
             <w:r>
               <w:rPr>
                 <w:rStyle w:val="Hyperlink"/>
@@ -4300,7 +4430,7 @@
                 <w:noProof/>
                 <w:webHidden/>
               </w:rPr>
-              <w:instrText xml:space="preserve"> PAGEREF _Toc481118697 \h </w:instrText>
+              <w:instrText xml:space="preserve"> PAGEREF _Toc481170790 \h </w:instrText>
             </w:r>
             <w:r>
               <w:rPr>
@@ -4343,7 +4473,7 @@
               <w:lang w:eastAsia="en-GB"/>
             </w:rPr>
           </w:pPr>
-          <w:hyperlink w:anchor="_Toc481118698" w:history="1">
+          <w:hyperlink w:anchor="_Toc481170791" w:history="1">
             <w:r>
               <w:rPr>
                 <w:rStyle w:val="Hyperlink"/>
@@ -4386,7 +4516,7 @@
                 <w:noProof/>
                 <w:webHidden/>
               </w:rPr>
-              <w:instrText xml:space="preserve"> PAGEREF _Toc481118698 \h </w:instrText>
+              <w:instrText xml:space="preserve"> PAGEREF _Toc481170791 \h </w:instrText>
             </w:r>
             <w:r>
               <w:rPr>
@@ -4406,7 +4536,7 @@
                 <w:noProof/>
                 <w:webHidden/>
               </w:rPr>
-              <w:t>21</w:t>
+              <w:t>23</w:t>
             </w:r>
             <w:r>
               <w:rPr>
@@ -4429,7 +4559,7 @@
               <w:lang w:eastAsia="en-GB"/>
             </w:rPr>
           </w:pPr>
-          <w:hyperlink w:anchor="_Toc481118699" w:history="1">
+          <w:hyperlink w:anchor="_Toc481170792" w:history="1">
             <w:r>
               <w:rPr>
                 <w:rStyle w:val="Hyperlink"/>
@@ -4472,7 +4602,7 @@
                 <w:noProof/>
                 <w:webHidden/>
               </w:rPr>
-              <w:instrText xml:space="preserve"> PAGEREF _Toc481118699 \h </w:instrText>
+              <w:instrText xml:space="preserve"> PAGEREF _Toc481170792 \h </w:instrText>
             </w:r>
             <w:r>
               <w:rPr>
@@ -4492,7 +4622,7 @@
                 <w:noProof/>
                 <w:webHidden/>
               </w:rPr>
-              <w:t>21</w:t>
+              <w:t>23</w:t>
             </w:r>
             <w:r>
               <w:rPr>
@@ -4515,7 +4645,7 @@
               <w:lang w:eastAsia="en-GB"/>
             </w:rPr>
           </w:pPr>
-          <w:hyperlink w:anchor="_Toc481118700" w:history="1">
+          <w:hyperlink w:anchor="_Toc481170793" w:history="1">
             <w:r>
               <w:rPr>
                 <w:rStyle w:val="Hyperlink"/>
@@ -4558,7 +4688,7 @@
                 <w:noProof/>
                 <w:webHidden/>
               </w:rPr>
-              <w:instrText xml:space="preserve"> PAGEREF _Toc481118700 \h </w:instrText>
+              <w:instrText xml:space="preserve"> PAGEREF _Toc481170793 \h </w:instrText>
             </w:r>
             <w:r>
               <w:rPr>
@@ -4578,7 +4708,7 @@
                 <w:noProof/>
                 <w:webHidden/>
               </w:rPr>
-              <w:t>21</w:t>
+              <w:t>23</w:t>
             </w:r>
             <w:r>
               <w:rPr>
@@ -4601,7 +4731,7 @@
               <w:lang w:eastAsia="en-GB"/>
             </w:rPr>
           </w:pPr>
-          <w:hyperlink w:anchor="_Toc481118701" w:history="1">
+          <w:hyperlink w:anchor="_Toc481170794" w:history="1">
             <w:r>
               <w:rPr>
                 <w:rStyle w:val="Hyperlink"/>
@@ -4644,7 +4774,7 @@
                 <w:noProof/>
                 <w:webHidden/>
               </w:rPr>
-              <w:instrText xml:space="preserve"> PAGEREF _Toc481118701 \h </w:instrText>
+              <w:instrText xml:space="preserve"> PAGEREF _Toc481170794 \h </w:instrText>
             </w:r>
             <w:r>
               <w:rPr>
@@ -4664,7 +4794,7 @@
                 <w:noProof/>
                 <w:webHidden/>
               </w:rPr>
-              <w:t>21</w:t>
+              <w:t>23</w:t>
             </w:r>
             <w:r>
               <w:rPr>
@@ -4687,7 +4817,7 @@
               <w:lang w:eastAsia="en-GB"/>
             </w:rPr>
           </w:pPr>
-          <w:hyperlink w:anchor="_Toc481118702" w:history="1">
+          <w:hyperlink w:anchor="_Toc481170795" w:history="1">
             <w:r>
               <w:rPr>
                 <w:rStyle w:val="Hyperlink"/>
@@ -4730,7 +4860,7 @@
                 <w:noProof/>
                 <w:webHidden/>
               </w:rPr>
-              <w:instrText xml:space="preserve"> PAGEREF _Toc481118702 \h </w:instrText>
+              <w:instrText xml:space="preserve"> PAGEREF _Toc481170795 \h </w:instrText>
             </w:r>
             <w:r>
               <w:rPr>
@@ -4750,7 +4880,265 @@
                 <w:noProof/>
                 <w:webHidden/>
               </w:rPr>
-              <w:t>21</w:t>
+              <w:t>23</w:t>
+            </w:r>
+            <w:r>
+              <w:rPr>
+                <w:noProof/>
+                <w:webHidden/>
+              </w:rPr>
+              <w:fldChar w:fldCharType="end"/>
+            </w:r>
+          </w:hyperlink>
+        </w:p>
+        <w:p>
+          <w:pPr>
+            <w:pStyle w:val="TOC3"/>
+            <w:tabs>
+              <w:tab w:val="left" w:pos="1320"/>
+              <w:tab w:val="right" w:leader="dot" w:pos="9016"/>
+            </w:tabs>
+            <w:rPr>
+              <w:noProof/>
+              <w:lang w:eastAsia="en-GB"/>
+            </w:rPr>
+          </w:pPr>
+          <w:hyperlink w:anchor="_Toc481170796" w:history="1">
+            <w:r>
+              <w:rPr>
+                <w:rStyle w:val="Hyperlink"/>
+                <w:rFonts w:ascii="Times New Roman" w:hAnsi="Times New Roman" w:cs="Times New Roman"/>
+                <w:noProof/>
+              </w:rPr>
+              <w:t>6.4.1</w:t>
+            </w:r>
+            <w:r>
+              <w:rPr>
+                <w:noProof/>
+                <w:lang w:eastAsia="en-GB"/>
+              </w:rPr>
+              <w:tab/>
+            </w:r>
+            <w:r>
+              <w:rPr>
+                <w:rStyle w:val="Hyperlink"/>
+                <w:rFonts w:ascii="Times New Roman" w:hAnsi="Times New Roman" w:cs="Times New Roman"/>
+                <w:noProof/>
+              </w:rPr>
+              <w:t>Automatic Code Formatting</w:t>
+            </w:r>
+            <w:r>
+              <w:rPr>
+                <w:noProof/>
+                <w:webHidden/>
+              </w:rPr>
+              <w:tab/>
+            </w:r>
+            <w:r>
+              <w:rPr>
+                <w:noProof/>
+                <w:webHidden/>
+              </w:rPr>
+              <w:fldChar w:fldCharType="begin"/>
+            </w:r>
+            <w:r>
+              <w:rPr>
+                <w:noProof/>
+                <w:webHidden/>
+              </w:rPr>
+              <w:instrText xml:space="preserve"> PAGEREF _Toc481170796 \h </w:instrText>
+            </w:r>
+            <w:r>
+              <w:rPr>
+                <w:noProof/>
+                <w:webHidden/>
+              </w:rPr>
+            </w:r>
+            <w:r>
+              <w:rPr>
+                <w:noProof/>
+                <w:webHidden/>
+              </w:rPr>
+              <w:fldChar w:fldCharType="separate"/>
+            </w:r>
+            <w:r>
+              <w:rPr>
+                <w:noProof/>
+                <w:webHidden/>
+              </w:rPr>
+              <w:t>23</w:t>
+            </w:r>
+            <w:r>
+              <w:rPr>
+                <w:noProof/>
+                <w:webHidden/>
+              </w:rPr>
+              <w:fldChar w:fldCharType="end"/>
+            </w:r>
+          </w:hyperlink>
+        </w:p>
+        <w:p>
+          <w:pPr>
+            <w:pStyle w:val="TOC3"/>
+            <w:tabs>
+              <w:tab w:val="left" w:pos="1320"/>
+              <w:tab w:val="right" w:leader="dot" w:pos="9016"/>
+            </w:tabs>
+            <w:rPr>
+              <w:noProof/>
+              <w:lang w:eastAsia="en-GB"/>
+            </w:rPr>
+          </w:pPr>
+          <w:hyperlink w:anchor="_Toc481170797" w:history="1">
+            <w:r>
+              <w:rPr>
+                <w:rStyle w:val="Hyperlink"/>
+                <w:rFonts w:ascii="Times New Roman" w:hAnsi="Times New Roman" w:cs="Times New Roman"/>
+                <w:noProof/>
+              </w:rPr>
+              <w:t>6.4.2</w:t>
+            </w:r>
+            <w:r>
+              <w:rPr>
+                <w:noProof/>
+                <w:lang w:eastAsia="en-GB"/>
+              </w:rPr>
+              <w:tab/>
+            </w:r>
+            <w:r>
+              <w:rPr>
+                <w:rStyle w:val="Hyperlink"/>
+                <w:rFonts w:ascii="Times New Roman" w:hAnsi="Times New Roman" w:cs="Times New Roman"/>
+                <w:noProof/>
+              </w:rPr>
+              <w:t>Syntax Highlighting</w:t>
+            </w:r>
+            <w:r>
+              <w:rPr>
+                <w:noProof/>
+                <w:webHidden/>
+              </w:rPr>
+              <w:tab/>
+            </w:r>
+            <w:r>
+              <w:rPr>
+                <w:noProof/>
+                <w:webHidden/>
+              </w:rPr>
+              <w:fldChar w:fldCharType="begin"/>
+            </w:r>
+            <w:r>
+              <w:rPr>
+                <w:noProof/>
+                <w:webHidden/>
+              </w:rPr>
+              <w:instrText xml:space="preserve"> PAGEREF _Toc481170797 \h </w:instrText>
+            </w:r>
+            <w:r>
+              <w:rPr>
+                <w:noProof/>
+                <w:webHidden/>
+              </w:rPr>
+            </w:r>
+            <w:r>
+              <w:rPr>
+                <w:noProof/>
+                <w:webHidden/>
+              </w:rPr>
+              <w:fldChar w:fldCharType="separate"/>
+            </w:r>
+            <w:r>
+              <w:rPr>
+                <w:noProof/>
+                <w:webHidden/>
+              </w:rPr>
+              <w:t>24</w:t>
+            </w:r>
+            <w:r>
+              <w:rPr>
+                <w:noProof/>
+                <w:webHidden/>
+              </w:rPr>
+              <w:fldChar w:fldCharType="end"/>
+            </w:r>
+          </w:hyperlink>
+        </w:p>
+        <w:p>
+          <w:pPr>
+            <w:pStyle w:val="TOC3"/>
+            <w:tabs>
+              <w:tab w:val="left" w:pos="1320"/>
+              <w:tab w:val="right" w:leader="dot" w:pos="9016"/>
+            </w:tabs>
+            <w:rPr>
+              <w:noProof/>
+              <w:lang w:eastAsia="en-GB"/>
+            </w:rPr>
+          </w:pPr>
+          <w:hyperlink w:anchor="_Toc481170798" w:history="1">
+            <w:r>
+              <w:rPr>
+                <w:rStyle w:val="Hyperlink"/>
+                <w:rFonts w:ascii="Times New Roman" w:hAnsi="Times New Roman" w:cs="Times New Roman"/>
+                <w:noProof/>
+              </w:rPr>
+              <w:t>6.4.3</w:t>
+            </w:r>
+            <w:r>
+              <w:rPr>
+                <w:noProof/>
+                <w:lang w:eastAsia="en-GB"/>
+              </w:rPr>
+              <w:tab/>
+            </w:r>
+            <w:r>
+              <w:rPr>
+                <w:rStyle w:val="Hyperlink"/>
+                <w:rFonts w:ascii="Times New Roman" w:hAnsi="Times New Roman" w:cs="Times New Roman"/>
+                <w:noProof/>
+              </w:rPr>
+              <w:t>Integrated Level Editor</w:t>
+            </w:r>
+            <w:r>
+              <w:rPr>
+                <w:noProof/>
+                <w:webHidden/>
+              </w:rPr>
+              <w:tab/>
+            </w:r>
+            <w:r>
+              <w:rPr>
+                <w:noProof/>
+                <w:webHidden/>
+              </w:rPr>
+              <w:fldChar w:fldCharType="begin"/>
+            </w:r>
+            <w:r>
+              <w:rPr>
+                <w:noProof/>
+                <w:webHidden/>
+              </w:rPr>
+              <w:instrText xml:space="preserve"> PAGEREF _Toc481170798 \h </w:instrText>
+            </w:r>
+            <w:r>
+              <w:rPr>
+                <w:noProof/>
+                <w:webHidden/>
+              </w:rPr>
+            </w:r>
+            <w:r>
+              <w:rPr>
+                <w:noProof/>
+                <w:webHidden/>
+              </w:rPr>
+              <w:fldChar w:fldCharType="separate"/>
+            </w:r>
+            <w:r>
+              <w:rPr>
+                <w:noProof/>
+                <w:webHidden/>
+              </w:rPr>
+              <w:t>24</w:t>
             </w:r>
             <w:r>
               <w:rPr>
@@ -4773,7 +5161,7 @@
               <w:lang w:eastAsia="en-GB"/>
             </w:rPr>
           </w:pPr>
-          <w:hyperlink w:anchor="_Toc481118703" w:history="1">
+          <w:hyperlink w:anchor="_Toc481170799" w:history="1">
             <w:r>
               <w:rPr>
                 <w:rStyle w:val="Hyperlink"/>
@@ -4816,7 +5204,7 @@
                 <w:noProof/>
                 <w:webHidden/>
               </w:rPr>
-              <w:instrText xml:space="preserve"> PAGEREF _Toc481118703 \h </w:instrText>
+              <w:instrText xml:space="preserve"> PAGEREF _Toc481170799 \h </w:instrText>
             </w:r>
             <w:r>
               <w:rPr>
@@ -4836,7 +5224,7 @@
                 <w:noProof/>
                 <w:webHidden/>
               </w:rPr>
-              <w:t>22</w:t>
+              <w:t>25</w:t>
             </w:r>
             <w:r>
               <w:rPr>
@@ -4859,7 +5247,7 @@
               <w:lang w:eastAsia="en-GB"/>
             </w:rPr>
           </w:pPr>
-          <w:hyperlink w:anchor="_Toc481118704" w:history="1">
+          <w:hyperlink w:anchor="_Toc481170800" w:history="1">
             <w:r>
               <w:rPr>
                 <w:rStyle w:val="Hyperlink"/>
@@ -4902,7 +5290,7 @@
                 <w:noProof/>
                 <w:webHidden/>
               </w:rPr>
-              <w:instrText xml:space="preserve"> PAGEREF _Toc481118704 \h </w:instrText>
+              <w:instrText xml:space="preserve"> PAGEREF _Toc481170800 \h </w:instrText>
             </w:r>
             <w:r>
               <w:rPr>
@@ -4922,7 +5310,7 @@
                 <w:noProof/>
                 <w:webHidden/>
               </w:rPr>
-              <w:t>24</w:t>
+              <w:t>27</w:t>
             </w:r>
             <w:r>
               <w:rPr>
@@ -4945,7 +5333,7 @@
               <w:lang w:eastAsia="en-GB"/>
             </w:rPr>
           </w:pPr>
-          <w:hyperlink w:anchor="_Toc481118705" w:history="1">
+          <w:hyperlink w:anchor="_Toc481170801" w:history="1">
             <w:r>
               <w:rPr>
                 <w:rStyle w:val="Hyperlink"/>
@@ -4988,7 +5376,7 @@
                 <w:noProof/>
                 <w:webHidden/>
               </w:rPr>
-              <w:instrText xml:space="preserve"> PAGEREF _Toc481118705 \h </w:instrText>
+              <w:instrText xml:space="preserve"> PAGEREF _Toc481170801 \h </w:instrText>
             </w:r>
             <w:r>
               <w:rPr>
@@ -5008,7 +5396,7 @@
                 <w:noProof/>
                 <w:webHidden/>
               </w:rPr>
-              <w:t>24</w:t>
+              <w:t>27</w:t>
             </w:r>
             <w:r>
               <w:rPr>
@@ -5031,7 +5419,7 @@
               <w:lang w:eastAsia="en-GB"/>
             </w:rPr>
           </w:pPr>
-          <w:hyperlink w:anchor="_Toc481118706" w:history="1">
+          <w:hyperlink w:anchor="_Toc481170802" w:history="1">
             <w:r>
               <w:rPr>
                 <w:rStyle w:val="Hyperlink"/>
@@ -5074,7 +5462,7 @@
                 <w:noProof/>
                 <w:webHidden/>
               </w:rPr>
-              <w:instrText xml:space="preserve"> PAGEREF _Toc481118706 \h </w:instrText>
+              <w:instrText xml:space="preserve"> PAGEREF _Toc481170802 \h </w:instrText>
             </w:r>
             <w:r>
               <w:rPr>
@@ -5094,7 +5482,93 @@
                 <w:noProof/>
                 <w:webHidden/>
               </w:rPr>
-              <w:t>25</w:t>
+              <w:t>28</w:t>
+            </w:r>
+            <w:r>
+              <w:rPr>
+                <w:noProof/>
+                <w:webHidden/>
+              </w:rPr>
+              <w:fldChar w:fldCharType="end"/>
+            </w:r>
+          </w:hyperlink>
+        </w:p>
+        <w:p>
+          <w:pPr>
+            <w:pStyle w:val="TOC2"/>
+            <w:tabs>
+              <w:tab w:val="left" w:pos="880"/>
+              <w:tab w:val="right" w:leader="dot" w:pos="9016"/>
+            </w:tabs>
+            <w:rPr>
+              <w:noProof/>
+              <w:lang w:eastAsia="en-GB"/>
+            </w:rPr>
+          </w:pPr>
+          <w:hyperlink w:anchor="_Toc481170803" w:history="1">
+            <w:r>
+              <w:rPr>
+                <w:rStyle w:val="Hyperlink"/>
+                <w:rFonts w:ascii="Times New Roman" w:hAnsi="Times New Roman" w:cs="Times New Roman"/>
+                <w:noProof/>
+              </w:rPr>
+              <w:t>8.3</w:t>
+            </w:r>
+            <w:r>
+              <w:rPr>
+                <w:noProof/>
+                <w:lang w:eastAsia="en-GB"/>
+              </w:rPr>
+              <w:tab/>
+            </w:r>
+            <w:r>
+              <w:rPr>
+                <w:rStyle w:val="Hyperlink"/>
+                <w:rFonts w:ascii="Times New Roman" w:hAnsi="Times New Roman" w:cs="Times New Roman"/>
+                <w:noProof/>
+              </w:rPr>
+              <w:t>Appendix 3</w:t>
+            </w:r>
+            <w:r>
+              <w:rPr>
+                <w:noProof/>
+                <w:webHidden/>
+              </w:rPr>
+              <w:tab/>
+            </w:r>
+            <w:r>
+              <w:rPr>
+                <w:noProof/>
+                <w:webHidden/>
+              </w:rPr>
+              <w:fldChar w:fldCharType="begin"/>
+            </w:r>
+            <w:r>
+              <w:rPr>
+                <w:noProof/>
+                <w:webHidden/>
+              </w:rPr>
+              <w:instrText xml:space="preserve"> PAGEREF _Toc481170803 \h </w:instrText>
+            </w:r>
+            <w:r>
+              <w:rPr>
+                <w:noProof/>
+                <w:webHidden/>
+              </w:rPr>
+            </w:r>
+            <w:r>
+              <w:rPr>
+                <w:noProof/>
+                <w:webHidden/>
+              </w:rPr>
+              <w:fldChar w:fldCharType="separate"/>
+            </w:r>
+            <w:r>
+              <w:rPr>
+                <w:noProof/>
+                <w:webHidden/>
+              </w:rPr>
+              <w:t>29</w:t>
             </w:r>
             <w:r>
               <w:rPr>
@@ -5147,7 +5621,7 @@
           <w:rFonts w:ascii="Times New Roman" w:hAnsi="Times New Roman" w:cs="Times New Roman"/>
         </w:rPr>
       </w:pPr>
-      <w:bookmarkStart w:id="1" w:name="_Toc481118652"/>
+      <w:bookmarkStart w:id="1" w:name="_Toc481170745"/>
       <w:r>
         <w:rPr>
           <w:rFonts w:ascii="Times New Roman" w:hAnsi="Times New Roman" w:cs="Times New Roman"/>
@@ -5168,7 +5642,7 @@
           <w:rFonts w:ascii="Times New Roman" w:hAnsi="Times New Roman" w:cs="Times New Roman"/>
         </w:rPr>
       </w:pPr>
-      <w:bookmarkStart w:id="2" w:name="_Toc481118653"/>
+      <w:bookmarkStart w:id="2" w:name="_Toc481170746"/>
       <w:r>
         <w:rPr>
           <w:rFonts w:ascii="Times New Roman" w:hAnsi="Times New Roman" w:cs="Times New Roman"/>
@@ -5487,7 +5961,7 @@
           <w:rFonts w:ascii="Times New Roman" w:hAnsi="Times New Roman" w:cs="Times New Roman"/>
         </w:rPr>
       </w:pPr>
-      <w:bookmarkStart w:id="3" w:name="_Toc481118654"/>
+      <w:bookmarkStart w:id="3" w:name="_Toc481170747"/>
       <w:r>
         <w:rPr>
           <w:rFonts w:ascii="Times New Roman" w:hAnsi="Times New Roman" w:cs="Times New Roman"/>
@@ -5713,7 +6187,7 @@
           <w:rFonts w:ascii="Times New Roman" w:hAnsi="Times New Roman" w:cs="Times New Roman"/>
         </w:rPr>
       </w:pPr>
-      <w:bookmarkStart w:id="4" w:name="_Toc481118655"/>
+      <w:bookmarkStart w:id="4" w:name="_Toc481170748"/>
       <w:r>
         <w:rPr>
           <w:rFonts w:ascii="Times New Roman" w:hAnsi="Times New Roman" w:cs="Times New Roman"/>
@@ -5751,7 +6225,7 @@
           <w:rFonts w:ascii="Times New Roman" w:hAnsi="Times New Roman" w:cs="Times New Roman"/>
         </w:rPr>
       </w:pPr>
-      <w:bookmarkStart w:id="5" w:name="_Toc481118656"/>
+      <w:bookmarkStart w:id="5" w:name="_Toc481170749"/>
       <w:r>
         <w:rPr>
           <w:rFonts w:ascii="Times New Roman" w:hAnsi="Times New Roman" w:cs="Times New Roman"/>
@@ -5824,23 +6298,15 @@
           <w:szCs w:val="24"/>
         </w:rPr>
         <w:lastRenderedPageBreak/>
-        <w:t xml:space="preserve">basic concepts of writing code, and improve the learning experience of the user. This paper will look to prove whether using games as a learning tool </w:t>
-      </w:r>
-      <w:r>
-        <w:rPr>
-          <w:rFonts w:ascii="Times New Roman" w:hAnsi="Times New Roman" w:cs="Times New Roman"/>
-          <w:sz w:val="24"/>
-          <w:szCs w:val="24"/>
-        </w:rPr>
-        <w:t xml:space="preserve">could provide an alternative to </w:t>
-      </w:r>
-      <w:r>
-        <w:rPr>
-          <w:rFonts w:ascii="Times New Roman" w:hAnsi="Times New Roman" w:cs="Times New Roman"/>
-          <w:sz w:val="24"/>
-          <w:szCs w:val="24"/>
-        </w:rPr>
-        <w:t>traditional teaching methods found in classrooms today.</w:t>
+        <w:t xml:space="preserve">basic concepts of writing code, and improve the learning experience of the user. This paper will look to prove whether using games </w:t>
+      </w:r>
+      <w:r>
+        <w:rPr>
+          <w:rFonts w:ascii="Times New Roman" w:hAnsi="Times New Roman" w:cs="Times New Roman"/>
+          <w:sz w:val="24"/>
+          <w:szCs w:val="24"/>
+        </w:rPr>
+        <w:t>are an effective tool for teaching beginners how to code, and whether they can be used as a supplementary component in classrooms.</w:t>
       </w:r>
       <w:r>
         <w:rPr>
@@ -5862,7 +6328,7 @@
           <w:rFonts w:ascii="Times New Roman" w:hAnsi="Times New Roman" w:cs="Times New Roman"/>
         </w:rPr>
       </w:pPr>
-      <w:bookmarkStart w:id="6" w:name="_Toc481118657"/>
+      <w:bookmarkStart w:id="6" w:name="_Toc481170750"/>
       <w:r>
         <w:rPr>
           <w:rFonts w:ascii="Times New Roman" w:hAnsi="Times New Roman" w:cs="Times New Roman"/>
@@ -5883,7 +6349,7 @@
           <w:rFonts w:ascii="Times New Roman" w:hAnsi="Times New Roman" w:cs="Times New Roman"/>
         </w:rPr>
       </w:pPr>
-      <w:bookmarkStart w:id="7" w:name="_Toc481118658"/>
+      <w:bookmarkStart w:id="7" w:name="_Toc481170751"/>
       <w:r>
         <w:rPr>
           <w:rFonts w:ascii="Times New Roman" w:hAnsi="Times New Roman" w:cs="Times New Roman"/>
@@ -5993,7 +6459,7 @@
           <w:rFonts w:ascii="Times New Roman" w:hAnsi="Times New Roman" w:cs="Times New Roman"/>
         </w:rPr>
       </w:pPr>
-      <w:bookmarkStart w:id="8" w:name="_Toc481118659"/>
+      <w:bookmarkStart w:id="8" w:name="_Toc481170752"/>
       <w:r>
         <w:rPr>
           <w:rFonts w:ascii="Times New Roman" w:hAnsi="Times New Roman" w:cs="Times New Roman"/>
@@ -6022,7 +6488,7 @@
           <w:szCs w:val="26"/>
         </w:rPr>
       </w:pPr>
-      <w:bookmarkStart w:id="9" w:name="_Toc481118660"/>
+      <w:bookmarkStart w:id="9" w:name="_Toc481170753"/>
       <w:r>
         <w:rPr>
           <w:rFonts w:ascii="Times New Roman" w:hAnsi="Times New Roman" w:cs="Times New Roman"/>
@@ -6189,27 +6655,25 @@
     <w:p>
       <w:pPr>
         <w:pStyle w:val="Heading3"/>
-        <w:ind w:left="720"/>
+        <w:numPr>
+          <w:ilvl w:val="3"/>
+          <w:numId w:val="1"/>
+        </w:numPr>
         <w:rPr>
           <w:rFonts w:ascii="Times New Roman" w:hAnsi="Times New Roman" w:cs="Times New Roman"/>
           <w:sz w:val="26"/>
           <w:szCs w:val="26"/>
         </w:rPr>
       </w:pPr>
-      <w:bookmarkStart w:id="10" w:name="_Toc481118661"/>
-      <w:r>
-        <w:rPr>
-          <w:rFonts w:ascii="Times New Roman" w:hAnsi="Times New Roman" w:cs="Times New Roman"/>
-        </w:rPr>
-        <w:t>2.2.1.</w:t>
-      </w:r>
-      <w:r>
-        <w:rPr>
-          <w:rFonts w:ascii="Times New Roman" w:hAnsi="Times New Roman" w:cs="Times New Roman"/>
-          <w:sz w:val="24"/>
-        </w:rPr>
-        <w:t xml:space="preserve">1 </w:t>
-      </w:r>
+      <w:r>
+        <w:rPr>
+          <w:rFonts w:ascii="Times New Roman" w:hAnsi="Times New Roman" w:cs="Times New Roman"/>
+          <w:sz w:val="26"/>
+          <w:szCs w:val="26"/>
+        </w:rPr>
+        <w:t xml:space="preserve"> </w:t>
+      </w:r>
+      <w:bookmarkStart w:id="10" w:name="_Toc481170754"/>
       <w:r>
         <w:rPr>
           <w:rFonts w:ascii="Times New Roman" w:hAnsi="Times New Roman" w:cs="Times New Roman"/>
@@ -6569,19 +7033,25 @@
     <w:p>
       <w:pPr>
         <w:pStyle w:val="Heading3"/>
-        <w:ind w:left="720"/>
-        <w:rPr>
-          <w:rFonts w:ascii="Times New Roman" w:hAnsi="Times New Roman" w:cs="Times New Roman"/>
-          <w:sz w:val="24"/>
-        </w:rPr>
-      </w:pPr>
-      <w:bookmarkStart w:id="11" w:name="_Toc481118662"/>
-      <w:r>
-        <w:rPr>
-          <w:rFonts w:ascii="Times New Roman" w:hAnsi="Times New Roman" w:cs="Times New Roman"/>
-        </w:rPr>
-        <w:t xml:space="preserve">2.2.1.2 </w:t>
-      </w:r>
+        <w:numPr>
+          <w:ilvl w:val="3"/>
+          <w:numId w:val="1"/>
+        </w:numPr>
+        <w:rPr>
+          <w:rFonts w:ascii="Times New Roman" w:hAnsi="Times New Roman" w:cs="Times New Roman"/>
+          <w:sz w:val="26"/>
+          <w:szCs w:val="26"/>
+        </w:rPr>
+      </w:pPr>
+      <w:r>
+        <w:rPr>
+          <w:rFonts w:ascii="Times New Roman" w:hAnsi="Times New Roman" w:cs="Times New Roman"/>
+          <w:sz w:val="26"/>
+          <w:szCs w:val="26"/>
+        </w:rPr>
+        <w:t xml:space="preserve"> </w:t>
+      </w:r>
+      <w:bookmarkStart w:id="11" w:name="_Toc481170755"/>
       <w:r>
         <w:rPr>
           <w:rFonts w:ascii="Times New Roman" w:hAnsi="Times New Roman" w:cs="Times New Roman"/>
@@ -6936,19 +7406,25 @@
     <w:p>
       <w:pPr>
         <w:pStyle w:val="Heading3"/>
-        <w:ind w:left="720"/>
-        <w:rPr>
-          <w:rFonts w:ascii="Times New Roman" w:hAnsi="Times New Roman" w:cs="Times New Roman"/>
-          <w:sz w:val="24"/>
-        </w:rPr>
-      </w:pPr>
-      <w:bookmarkStart w:id="12" w:name="_Toc481118663"/>
-      <w:r>
-        <w:rPr>
-          <w:rFonts w:ascii="Times New Roman" w:hAnsi="Times New Roman" w:cs="Times New Roman"/>
-        </w:rPr>
-        <w:t xml:space="preserve">2.2.1.3 </w:t>
-      </w:r>
+        <w:numPr>
+          <w:ilvl w:val="3"/>
+          <w:numId w:val="1"/>
+        </w:numPr>
+        <w:rPr>
+          <w:rFonts w:ascii="Times New Roman" w:hAnsi="Times New Roman" w:cs="Times New Roman"/>
+          <w:sz w:val="26"/>
+          <w:szCs w:val="26"/>
+        </w:rPr>
+      </w:pPr>
+      <w:r>
+        <w:rPr>
+          <w:rFonts w:ascii="Times New Roman" w:hAnsi="Times New Roman" w:cs="Times New Roman"/>
+          <w:sz w:val="26"/>
+          <w:szCs w:val="26"/>
+        </w:rPr>
+        <w:t xml:space="preserve"> </w:t>
+      </w:r>
+      <w:bookmarkStart w:id="12" w:name="_Toc481170756"/>
       <w:r>
         <w:rPr>
           <w:rFonts w:ascii="Times New Roman" w:hAnsi="Times New Roman" w:cs="Times New Roman"/>
@@ -7042,33 +7518,32 @@
     <w:p>
       <w:pPr>
         <w:pStyle w:val="Heading3"/>
-        <w:ind w:left="720"/>
-        <w:rPr>
-          <w:rFonts w:ascii="Times New Roman" w:hAnsi="Times New Roman" w:cs="Times New Roman"/>
-        </w:rPr>
-      </w:pPr>
-      <w:bookmarkStart w:id="13" w:name="_Toc481118664"/>
-      <w:r>
-        <w:rPr>
-          <w:rFonts w:ascii="Times New Roman" w:hAnsi="Times New Roman" w:cs="Times New Roman"/>
-        </w:rPr>
-        <w:t xml:space="preserve">2.2.1.4 </w:t>
-      </w:r>
-      <w:r>
+        <w:numPr>
+          <w:ilvl w:val="3"/>
+          <w:numId w:val="1"/>
+        </w:numPr>
         <w:rPr>
           <w:rFonts w:ascii="Times New Roman" w:hAnsi="Times New Roman" w:cs="Times New Roman"/>
           <w:sz w:val="26"/>
           <w:szCs w:val="26"/>
         </w:rPr>
-        <w:t>Constructivism</w:t>
-      </w:r>
+      </w:pPr>
       <w:r>
         <w:rPr>
           <w:rFonts w:ascii="Times New Roman" w:hAnsi="Times New Roman" w:cs="Times New Roman"/>
           <w:sz w:val="26"/>
           <w:szCs w:val="26"/>
         </w:rPr>
-        <w:t xml:space="preserve"> Technique</w:t>
+        <w:t xml:space="preserve"> </w:t>
+      </w:r>
+      <w:bookmarkStart w:id="13" w:name="_Toc481170757"/>
+      <w:r>
+        <w:rPr>
+          <w:rFonts w:ascii="Times New Roman" w:hAnsi="Times New Roman" w:cs="Times New Roman"/>
+          <w:sz w:val="26"/>
+          <w:szCs w:val="26"/>
+        </w:rPr>
+        <w:t>Constructivism Technique</w:t>
       </w:r>
       <w:bookmarkEnd w:id="13"/>
     </w:p>
@@ -7163,7 +7638,7 @@
           <w:rFonts w:ascii="Times New Roman" w:hAnsi="Times New Roman" w:cs="Times New Roman"/>
         </w:rPr>
       </w:pPr>
-      <w:bookmarkStart w:id="14" w:name="_Toc481118665"/>
+      <w:bookmarkStart w:id="14" w:name="_Toc481170758"/>
       <w:r>
         <w:rPr>
           <w:rFonts w:ascii="Times New Roman" w:hAnsi="Times New Roman" w:cs="Times New Roman"/>
@@ -7555,7 +8030,7 @@
           <w:szCs w:val="26"/>
         </w:rPr>
       </w:pPr>
-      <w:bookmarkStart w:id="15" w:name="_Toc481118666"/>
+      <w:bookmarkStart w:id="15" w:name="_Toc481170759"/>
       <w:r>
         <w:rPr>
           <w:rFonts w:ascii="Times New Roman" w:hAnsi="Times New Roman" w:cs="Times New Roman"/>
@@ -7818,7 +8293,7 @@
           <w:szCs w:val="26"/>
         </w:rPr>
       </w:pPr>
-      <w:bookmarkStart w:id="16" w:name="_Toc481118667"/>
+      <w:bookmarkStart w:id="16" w:name="_Toc481170760"/>
       <w:r>
         <w:rPr>
           <w:rFonts w:ascii="Times New Roman" w:hAnsi="Times New Roman" w:cs="Times New Roman"/>
@@ -8271,7 +8746,7 @@
           <w:szCs w:val="26"/>
         </w:rPr>
       </w:pPr>
-      <w:bookmarkStart w:id="17" w:name="_Toc481118668"/>
+      <w:bookmarkStart w:id="17" w:name="_Toc481170761"/>
       <w:r>
         <w:rPr>
           <w:rFonts w:ascii="Times New Roman" w:hAnsi="Times New Roman" w:cs="Times New Roman"/>
@@ -8532,7 +9007,7 @@
           <w:szCs w:val="26"/>
         </w:rPr>
       </w:pPr>
-      <w:bookmarkStart w:id="18" w:name="_Toc481118669"/>
+      <w:bookmarkStart w:id="18" w:name="_Toc481170762"/>
       <w:r>
         <w:rPr>
           <w:rFonts w:ascii="Times New Roman" w:hAnsi="Times New Roman" w:cs="Times New Roman"/>
@@ -8865,7 +9340,7 @@
           <w:szCs w:val="26"/>
         </w:rPr>
       </w:pPr>
-      <w:bookmarkStart w:id="19" w:name="_Toc481118670"/>
+      <w:bookmarkStart w:id="19" w:name="_Toc481170763"/>
       <w:r>
         <w:rPr>
           <w:rFonts w:ascii="Times New Roman" w:hAnsi="Times New Roman" w:cs="Times New Roman"/>
@@ -9174,7 +9649,7 @@
           <w:rFonts w:ascii="Times New Roman" w:hAnsi="Times New Roman" w:cs="Times New Roman"/>
         </w:rPr>
       </w:pPr>
-      <w:bookmarkStart w:id="20" w:name="_Toc481118671"/>
+      <w:bookmarkStart w:id="20" w:name="_Toc481170764"/>
       <w:r>
         <w:rPr>
           <w:rFonts w:ascii="Times New Roman" w:hAnsi="Times New Roman" w:cs="Times New Roman"/>
@@ -9203,7 +9678,7 @@
           <w:szCs w:val="26"/>
         </w:rPr>
       </w:pPr>
-      <w:bookmarkStart w:id="21" w:name="_Toc481118672"/>
+      <w:bookmarkStart w:id="21" w:name="_Toc481170765"/>
       <w:r>
         <w:rPr>
           <w:rFonts w:ascii="Times New Roman" w:hAnsi="Times New Roman" w:cs="Times New Roman"/>
@@ -10136,7 +10611,7 @@
           <w:szCs w:val="26"/>
         </w:rPr>
       </w:pPr>
-      <w:bookmarkStart w:id="22" w:name="_Toc481118673"/>
+      <w:bookmarkStart w:id="22" w:name="_Toc481170766"/>
       <w:r>
         <w:rPr>
           <w:rFonts w:ascii="Times New Roman" w:hAnsi="Times New Roman" w:cs="Times New Roman"/>
@@ -10555,7 +11030,7 @@
           <w:szCs w:val="26"/>
         </w:rPr>
       </w:pPr>
-      <w:bookmarkStart w:id="23" w:name="_Toc481118674"/>
+      <w:bookmarkStart w:id="23" w:name="_Toc481170767"/>
       <w:r>
         <w:rPr>
           <w:rFonts w:ascii="Times New Roman" w:hAnsi="Times New Roman" w:cs="Times New Roman"/>
@@ -10606,7 +11081,16 @@
               <w:sz w:val="26"/>
               <w:szCs w:val="26"/>
             </w:rPr>
-            <w:t xml:space="preserve"> (codecombat.com, n.d.)</w:t>
+            <w:t xml:space="preserve"> </w:t>
+          </w:r>
+          <w:r>
+            <w:rPr>
+              <w:rFonts w:ascii="Times New Roman" w:hAnsi="Times New Roman" w:cs="Times New Roman"/>
+              <w:noProof/>
+              <w:sz w:val="26"/>
+              <w:szCs w:val="26"/>
+            </w:rPr>
+            <w:t>(codecombat.com, n.d.)</w:t>
           </w:r>
           <w:r>
             <w:rPr>
@@ -11007,7 +11491,7 @@
           <w:rFonts w:ascii="Times New Roman" w:hAnsi="Times New Roman" w:cs="Times New Roman"/>
         </w:rPr>
       </w:pPr>
-      <w:bookmarkStart w:id="24" w:name="_Toc481118675"/>
+      <w:bookmarkStart w:id="24" w:name="_Toc481170768"/>
       <w:r>
         <w:rPr>
           <w:rFonts w:ascii="Times New Roman" w:hAnsi="Times New Roman" w:cs="Times New Roman"/>
@@ -11069,7 +11553,7 @@
           <w:rFonts w:ascii="Times New Roman" w:hAnsi="Times New Roman" w:cs="Times New Roman"/>
         </w:rPr>
       </w:pPr>
-      <w:bookmarkStart w:id="25" w:name="_Toc481118676"/>
+      <w:bookmarkStart w:id="25" w:name="_Toc481170769"/>
       <w:r>
         <w:rPr>
           <w:rFonts w:ascii="Times New Roman" w:hAnsi="Times New Roman" w:cs="Times New Roman"/>
@@ -11195,7 +11679,7 @@
           <w:rFonts w:ascii="Times New Roman" w:hAnsi="Times New Roman" w:cs="Times New Roman"/>
         </w:rPr>
       </w:pPr>
-      <w:bookmarkStart w:id="26" w:name="_Toc481118677"/>
+      <w:bookmarkStart w:id="26" w:name="_Toc481170770"/>
       <w:r>
         <w:rPr>
           <w:rFonts w:ascii="Times New Roman" w:hAnsi="Times New Roman" w:cs="Times New Roman"/>
@@ -11290,7 +11774,7 @@
           <w:rFonts w:ascii="Times New Roman" w:hAnsi="Times New Roman" w:cs="Times New Roman"/>
         </w:rPr>
       </w:pPr>
-      <w:bookmarkStart w:id="27" w:name="_Toc481118678"/>
+      <w:bookmarkStart w:id="27" w:name="_Toc481170771"/>
       <w:r>
         <w:rPr>
           <w:rFonts w:ascii="Times New Roman" w:hAnsi="Times New Roman" w:cs="Times New Roman"/>
@@ -11311,7 +11795,7 @@
           <w:rFonts w:ascii="Times New Roman" w:hAnsi="Times New Roman" w:cs="Times New Roman"/>
         </w:rPr>
       </w:pPr>
-      <w:bookmarkStart w:id="28" w:name="_Toc481118679"/>
+      <w:bookmarkStart w:id="28" w:name="_Toc481170772"/>
       <w:r>
         <w:rPr>
           <w:rFonts w:ascii="Times New Roman" w:hAnsi="Times New Roman" w:cs="Times New Roman"/>
@@ -11403,7 +11887,7 @@
           <w:rFonts w:ascii="Times New Roman" w:hAnsi="Times New Roman" w:cs="Times New Roman"/>
         </w:rPr>
       </w:pPr>
-      <w:bookmarkStart w:id="29" w:name="_Toc481118680"/>
+      <w:bookmarkStart w:id="29" w:name="_Toc481170773"/>
       <w:r>
         <w:rPr>
           <w:rFonts w:ascii="Times New Roman" w:hAnsi="Times New Roman" w:cs="Times New Roman"/>
@@ -11543,7 +12027,7 @@
           <w:rFonts w:ascii="Times New Roman" w:hAnsi="Times New Roman" w:cs="Times New Roman"/>
         </w:rPr>
       </w:pPr>
-      <w:bookmarkStart w:id="30" w:name="_Toc481118681"/>
+      <w:bookmarkStart w:id="30" w:name="_Toc481170774"/>
       <w:r>
         <w:rPr>
           <w:rFonts w:ascii="Times New Roman" w:hAnsi="Times New Roman" w:cs="Times New Roman"/>
@@ -11817,7 +12301,7 @@
           <w:rFonts w:ascii="Times New Roman" w:hAnsi="Times New Roman" w:cs="Times New Roman"/>
         </w:rPr>
       </w:pPr>
-      <w:bookmarkStart w:id="31" w:name="_Toc481118682"/>
+      <w:bookmarkStart w:id="31" w:name="_Toc481170775"/>
       <w:r>
         <w:rPr>
           <w:rFonts w:ascii="Times New Roman" w:hAnsi="Times New Roman" w:cs="Times New Roman"/>
@@ -12256,7 +12740,7 @@
           <w:rFonts w:ascii="Times New Roman" w:hAnsi="Times New Roman" w:cs="Times New Roman"/>
         </w:rPr>
       </w:pPr>
-      <w:bookmarkStart w:id="32" w:name="_Toc481118683"/>
+      <w:bookmarkStart w:id="32" w:name="_Toc481170776"/>
       <w:r>
         <w:rPr>
           <w:rFonts w:ascii="Times New Roman" w:hAnsi="Times New Roman" w:cs="Times New Roman"/>
@@ -12524,7 +13008,7 @@
           <w:rFonts w:ascii="Times New Roman" w:hAnsi="Times New Roman" w:cs="Times New Roman"/>
         </w:rPr>
       </w:pPr>
-      <w:bookmarkStart w:id="33" w:name="_Toc481118684"/>
+      <w:bookmarkStart w:id="33" w:name="_Toc481170777"/>
       <w:r>
         <w:rPr>
           <w:rFonts w:ascii="Times New Roman" w:hAnsi="Times New Roman" w:cs="Times New Roman"/>
@@ -12562,7 +13046,7 @@
           <w:rFonts w:ascii="Times New Roman" w:hAnsi="Times New Roman" w:cs="Times New Roman"/>
         </w:rPr>
       </w:pPr>
-      <w:bookmarkStart w:id="34" w:name="_Toc481118685"/>
+      <w:bookmarkStart w:id="34" w:name="_Toc481170778"/>
       <w:r>
         <w:rPr>
           <w:rFonts w:ascii="Times New Roman" w:hAnsi="Times New Roman" w:cs="Times New Roman"/>
@@ -12731,7 +13215,7 @@
           <w:rFonts w:ascii="Times New Roman" w:hAnsi="Times New Roman" w:cs="Times New Roman"/>
         </w:rPr>
       </w:pPr>
-      <w:bookmarkStart w:id="35" w:name="_Toc481118686"/>
+      <w:bookmarkStart w:id="35" w:name="_Toc481170779"/>
       <w:r>
         <w:rPr>
           <w:rFonts w:ascii="Times New Roman" w:hAnsi="Times New Roman" w:cs="Times New Roman"/>
@@ -12862,7 +13346,7 @@
           <w:rFonts w:ascii="Times New Roman" w:hAnsi="Times New Roman" w:cs="Times New Roman"/>
         </w:rPr>
       </w:pPr>
-      <w:bookmarkStart w:id="36" w:name="_Toc481118687"/>
+      <w:bookmarkStart w:id="36" w:name="_Toc481170780"/>
       <w:r>
         <w:rPr>
           <w:rFonts w:ascii="Times New Roman" w:hAnsi="Times New Roman" w:cs="Times New Roman"/>
@@ -13234,7 +13718,7 @@
           <w:rFonts w:ascii="Times New Roman" w:hAnsi="Times New Roman" w:cs="Times New Roman"/>
         </w:rPr>
       </w:pPr>
-      <w:bookmarkStart w:id="37" w:name="_Toc481118688"/>
+      <w:bookmarkStart w:id="37" w:name="_Toc481170781"/>
       <w:r>
         <w:rPr>
           <w:rFonts w:ascii="Times New Roman" w:hAnsi="Times New Roman" w:cs="Times New Roman"/>
@@ -13285,7 +13769,7 @@
           <w:rFonts w:ascii="Times New Roman" w:hAnsi="Times New Roman" w:cs="Times New Roman"/>
         </w:rPr>
       </w:pPr>
-      <w:bookmarkStart w:id="38" w:name="_Toc481118689"/>
+      <w:bookmarkStart w:id="38" w:name="_Toc481170782"/>
       <w:r>
         <w:rPr>
           <w:rFonts w:ascii="Times New Roman" w:hAnsi="Times New Roman" w:cs="Times New Roman"/>
@@ -13384,7 +13868,7 @@
           <w:rFonts w:ascii="Times New Roman" w:hAnsi="Times New Roman" w:cs="Times New Roman"/>
         </w:rPr>
       </w:pPr>
-      <w:bookmarkStart w:id="39" w:name="_Toc481118690"/>
+      <w:bookmarkStart w:id="39" w:name="_Toc481170783"/>
       <w:r>
         <w:rPr>
           <w:rFonts w:ascii="Times New Roman" w:hAnsi="Times New Roman" w:cs="Times New Roman"/>
@@ -13405,7 +13889,7 @@
           <w:rFonts w:ascii="Times New Roman" w:hAnsi="Times New Roman" w:cs="Times New Roman"/>
         </w:rPr>
       </w:pPr>
-      <w:bookmarkStart w:id="40" w:name="_Toc481118691"/>
+      <w:bookmarkStart w:id="40" w:name="_Toc481170784"/>
       <w:r>
         <w:rPr>
           <w:rFonts w:ascii="Times New Roman" w:hAnsi="Times New Roman" w:cs="Times New Roman"/>
@@ -13474,7 +13958,7 @@
           <w:rFonts w:ascii="Times New Roman" w:hAnsi="Times New Roman" w:cs="Times New Roman"/>
         </w:rPr>
       </w:pPr>
-      <w:bookmarkStart w:id="41" w:name="_Toc481118692"/>
+      <w:bookmarkStart w:id="41" w:name="_Toc481170785"/>
       <w:r>
         <w:rPr>
           <w:rFonts w:ascii="Times New Roman" w:hAnsi="Times New Roman" w:cs="Times New Roman"/>
@@ -13504,7 +13988,7 @@
           <w:szCs w:val="26"/>
         </w:rPr>
       </w:pPr>
-      <w:bookmarkStart w:id="42" w:name="_Toc481118693"/>
+      <w:bookmarkStart w:id="42" w:name="_Toc481170786"/>
       <w:r>
         <w:rPr>
           <w:rFonts w:ascii="Times New Roman" w:hAnsi="Times New Roman" w:cs="Times New Roman"/>
@@ -14449,7 +14933,7 @@
           <w:szCs w:val="26"/>
         </w:rPr>
       </w:pPr>
-      <w:bookmarkStart w:id="43" w:name="_Toc481118694"/>
+      <w:bookmarkStart w:id="43" w:name="_Toc481170787"/>
       <w:r>
         <w:rPr>
           <w:rFonts w:ascii="Times New Roman" w:hAnsi="Times New Roman" w:cs="Times New Roman"/>
@@ -14539,7 +15023,7 @@
           <w:rFonts w:ascii="Times New Roman" w:hAnsi="Times New Roman" w:cs="Times New Roman"/>
         </w:rPr>
       </w:pPr>
-      <w:bookmarkStart w:id="44" w:name="_Toc481118695"/>
+      <w:bookmarkStart w:id="44" w:name="_Toc481170788"/>
       <w:r>
         <w:rPr>
           <w:rFonts w:ascii="Times New Roman" w:hAnsi="Times New Roman" w:cs="Times New Roman"/>
@@ -14560,7 +15044,7 @@
           <w:rFonts w:ascii="Times New Roman" w:hAnsi="Times New Roman" w:cs="Times New Roman"/>
         </w:rPr>
       </w:pPr>
-      <w:bookmarkStart w:id="45" w:name="_Toc481118696"/>
+      <w:bookmarkStart w:id="45" w:name="_Toc481170789"/>
       <w:r>
         <w:rPr>
           <w:rFonts w:ascii="Times New Roman" w:hAnsi="Times New Roman" w:cs="Times New Roman"/>
@@ -14603,7 +15087,7 @@
           <w:rFonts w:ascii="Times New Roman" w:hAnsi="Times New Roman" w:cs="Times New Roman"/>
         </w:rPr>
       </w:pPr>
-      <w:bookmarkStart w:id="46" w:name="_Toc481118697"/>
+      <w:bookmarkStart w:id="46" w:name="_Toc481170790"/>
       <w:r>
         <w:rPr>
           <w:rFonts w:ascii="Times New Roman" w:hAnsi="Times New Roman" w:cs="Times New Roman"/>
@@ -14913,8 +15397,615 @@
         </w:rPr>
         <w:t xml:space="preserve"> An important factor of games being an effective teaching tool is ensuring that they are enjoyable to the user. If the game isn’t enjoyable, it will struggle to grab the full attention of students. </w:t>
       </w:r>
-      <w:bookmarkStart w:id="47" w:name="_GoBack"/>
-      <w:bookmarkEnd w:id="47"/>
+    </w:p>
+    <w:p>
+      <w:pPr>
+        <w:ind w:left="720"/>
+        <w:rPr>
+          <w:rFonts w:ascii="Times New Roman" w:hAnsi="Times New Roman" w:cs="Times New Roman"/>
+          <w:sz w:val="24"/>
+        </w:rPr>
+      </w:pPr>
+      <w:r>
+        <w:rPr>
+          <w:rFonts w:ascii="Times New Roman" w:hAnsi="Times New Roman" w:cs="Times New Roman"/>
+          <w:sz w:val="24"/>
+        </w:rPr>
+        <w:t>Q5, which asks participants to rate the helpfulness of each level tutorial, produced mixed resu</w:t>
+      </w:r>
+      <w:r>
+        <w:rPr>
+          <w:rFonts w:ascii="Times New Roman" w:hAnsi="Times New Roman" w:cs="Times New Roman"/>
+          <w:sz w:val="24"/>
+        </w:rPr>
+        <w:t xml:space="preserve">lts, with the majority (50%) rating the helpfulness a 3 of 5. </w:t>
+      </w:r>
+      <w:r>
+        <w:rPr>
+          <w:rFonts w:ascii="Times New Roman" w:hAnsi="Times New Roman" w:cs="Times New Roman"/>
+          <w:sz w:val="24"/>
+        </w:rPr>
+        <w:t xml:space="preserve">Considering the </w:t>
+      </w:r>
+      <w:r>
+        <w:rPr>
+          <w:rFonts w:ascii="Times New Roman" w:hAnsi="Times New Roman" w:cs="Times New Roman"/>
+          <w:sz w:val="24"/>
+        </w:rPr>
+        <w:lastRenderedPageBreak/>
+        <w:t xml:space="preserve">tutorial is the part of the game where the user is taught what is necessary to complete the level, it is important that it appropriately explains what needs to be done and is written so that it is easy to understand. Based on the results, </w:t>
+      </w:r>
+      <w:r>
+        <w:rPr>
+          <w:rFonts w:ascii="Times New Roman" w:hAnsi="Times New Roman" w:cs="Times New Roman"/>
+          <w:sz w:val="24"/>
+        </w:rPr>
+        <w:t>it seems the tutorial for each level could have been better to make the explanations easier to understand. In fact, Q9 asks for participants to comment on what they feel could have been improved about the game, one participant said the following:</w:t>
+      </w:r>
+    </w:p>
+    <w:p>
+      <w:pPr>
+        <w:ind w:left="360"/>
+      </w:pPr>
+      <w:r>
+        <w:rPr>
+          <w:noProof/>
+          <w:lang w:eastAsia="en-GB"/>
+        </w:rPr>
+        <w:drawing>
+          <wp:inline distT="0" distB="0" distL="0" distR="0" wp14:anchorId="64E1C21A" wp14:editId="6CBE2075">
+            <wp:extent cx="5731510" cy="320675"/>
+            <wp:effectExtent l="0" t="0" r="2540" b="3175"/>
+            <wp:docPr id="12" name="Picture 12"/>
+            <wp:cNvGraphicFramePr>
+              <a:graphicFrameLocks xmlns:a="http://schemas.openxmlformats.org/drawingml/2006/main" noChangeAspect="1"/>
+            </wp:cNvGraphicFramePr>
+            <a:graphic xmlns:a="http://schemas.openxmlformats.org/drawingml/2006/main">
+              <a:graphicData uri="http://schemas.openxmlformats.org/drawingml/2006/picture">
+                <pic:pic xmlns:pic="http://schemas.openxmlformats.org/drawingml/2006/picture">
+                  <pic:nvPicPr>
+                    <pic:cNvPr id="1" name=""/>
+                    <pic:cNvPicPr/>
+                  </pic:nvPicPr>
+                  <pic:blipFill>
+                    <a:blip r:embed="rId18"/>
+                    <a:stretch>
+                      <a:fillRect/>
+                    </a:stretch>
+                  </pic:blipFill>
+                  <pic:spPr>
+                    <a:xfrm>
+                      <a:off x="0" y="0"/>
+                      <a:ext cx="5731510" cy="320675"/>
+                    </a:xfrm>
+                    <a:prstGeom prst="rect">
+                      <a:avLst/>
+                    </a:prstGeom>
+                  </pic:spPr>
+                </pic:pic>
+              </a:graphicData>
+            </a:graphic>
+          </wp:inline>
+        </w:drawing>
+      </w:r>
+    </w:p>
+    <w:p>
+      <w:pPr>
+        <w:ind w:left="720"/>
+        <w:rPr>
+          <w:rFonts w:ascii="Times New Roman" w:hAnsi="Times New Roman" w:cs="Times New Roman"/>
+          <w:sz w:val="24"/>
+        </w:rPr>
+      </w:pPr>
+      <w:r>
+        <w:rPr>
+          <w:rFonts w:ascii="Times New Roman" w:hAnsi="Times New Roman" w:cs="Times New Roman"/>
+          <w:sz w:val="24"/>
+        </w:rPr>
+        <w:t xml:space="preserve">This can be interpreted as making the level objectives clearer (what you need to do to complete the level), or the actual programming tutorial. Either way, both are </w:t>
+      </w:r>
+      <w:r>
+        <w:rPr>
+          <w:rFonts w:ascii="Times New Roman" w:hAnsi="Times New Roman" w:cs="Times New Roman"/>
+          <w:sz w:val="24"/>
+        </w:rPr>
+        <w:t>required to be clearly stated and in a way that a beginner programmer will understand.</w:t>
+      </w:r>
+    </w:p>
+    <w:p>
+      <w:pPr>
+        <w:ind w:left="720"/>
+        <w:rPr>
+          <w:rFonts w:ascii="Times New Roman" w:hAnsi="Times New Roman" w:cs="Times New Roman"/>
+          <w:sz w:val="24"/>
+        </w:rPr>
+      </w:pPr>
+      <w:r>
+        <w:rPr>
+          <w:rFonts w:ascii="Times New Roman" w:hAnsi="Times New Roman" w:cs="Times New Roman"/>
+          <w:sz w:val="24"/>
+        </w:rPr>
+        <w:t xml:space="preserve">Q6 expands slightly from Q5, which asks the participant to rate how they clearly the game explained what you needed to do. </w:t>
+      </w:r>
+      <w:r>
+        <w:rPr>
+          <w:rFonts w:ascii="Times New Roman" w:hAnsi="Times New Roman" w:cs="Times New Roman"/>
+          <w:sz w:val="24"/>
+        </w:rPr>
+        <w:t>The focus of this question was aimed towards how the game explained overall objectives, and not just the programming tutorial part of the game. The results show that participants felt that the general objectives of the game were explained in an acceptable way, with room for improvement.</w:t>
+      </w:r>
+    </w:p>
+    <w:p>
+      <w:pPr>
+        <w:ind w:left="720"/>
+        <w:rPr>
+          <w:rFonts w:ascii="Times New Roman" w:hAnsi="Times New Roman" w:cs="Times New Roman"/>
+          <w:sz w:val="24"/>
+        </w:rPr>
+      </w:pPr>
+      <w:r>
+        <w:rPr>
+          <w:rFonts w:ascii="Times New Roman" w:hAnsi="Times New Roman" w:cs="Times New Roman"/>
+          <w:sz w:val="24"/>
+        </w:rPr>
+        <w:t>It is important that the game provides additional motivation to beginners learning how to program; Students that are motivated are more likely to pick up programming faster.</w:t>
+      </w:r>
+      <w:r>
+        <w:rPr>
+          <w:rFonts w:ascii="Times New Roman" w:hAnsi="Times New Roman" w:cs="Times New Roman"/>
+          <w:sz w:val="24"/>
+        </w:rPr>
+        <w:t xml:space="preserve"> Q7 asks participants to answer yes or no to whether they think the game produced in this project, or other games that exist like this one, could provide better motivation to students learning how to program.</w:t>
+      </w:r>
+      <w:r>
+        <w:rPr>
+          <w:rFonts w:ascii="Times New Roman" w:hAnsi="Times New Roman" w:cs="Times New Roman"/>
+          <w:sz w:val="24"/>
+        </w:rPr>
+        <w:t xml:space="preserve"> 100% of participants voted yes to this questi</w:t>
+      </w:r>
+      <w:r>
+        <w:rPr>
+          <w:rFonts w:ascii="Times New Roman" w:hAnsi="Times New Roman" w:cs="Times New Roman"/>
+          <w:sz w:val="24"/>
+        </w:rPr>
+        <w:t>on. This shows that games could help with reducing the drop out percentage of first year programming students at University, with motivation to learn material being the biggest reason for drop outs.</w:t>
+      </w:r>
+    </w:p>
+    <w:p>
+      <w:pPr>
+        <w:ind w:left="720"/>
+        <w:rPr>
+          <w:rFonts w:ascii="Times New Roman" w:hAnsi="Times New Roman" w:cs="Times New Roman"/>
+          <w:sz w:val="24"/>
+        </w:rPr>
+      </w:pPr>
+      <w:r>
+        <w:rPr>
+          <w:rFonts w:ascii="Times New Roman" w:hAnsi="Times New Roman" w:cs="Times New Roman"/>
+          <w:sz w:val="24"/>
+        </w:rPr>
+        <w:t>Participants were also asked to answer yes, yes (with more work), or no to whether they think the game could be used as a teaching tool. 87.5% of participants voted yes (with more work) to this question, and 12.5% voting just yes. Based on these results it’s clear the game requires additional work before it could be used as a teaching tool, but the fact that participants feel it could be used as a teaching tool goes a long way towards proving the hypothesis of this project.</w:t>
+      </w:r>
+      <w:r>
+        <w:rPr>
+          <w:rFonts w:ascii="Times New Roman" w:hAnsi="Times New Roman" w:cs="Times New Roman"/>
+          <w:sz w:val="24"/>
+        </w:rPr>
+        <w:t xml:space="preserve"> </w:t>
+      </w:r>
+    </w:p>
+    <w:p>
+      <w:pPr>
+        <w:ind w:left="720"/>
+        <w:rPr>
+          <w:rFonts w:ascii="Times New Roman" w:hAnsi="Times New Roman" w:cs="Times New Roman"/>
+          <w:sz w:val="24"/>
+        </w:rPr>
+      </w:pPr>
+      <w:r>
+        <w:rPr>
+          <w:rFonts w:ascii="Times New Roman" w:hAnsi="Times New Roman" w:cs="Times New Roman"/>
+          <w:sz w:val="24"/>
+        </w:rPr>
+        <w:t xml:space="preserve">The final question asked participants to comment on what the thought could be improved. </w:t>
+      </w:r>
+      <w:r>
+        <w:rPr>
+          <w:rFonts w:ascii="Times New Roman" w:hAnsi="Times New Roman" w:cs="Times New Roman"/>
+          <w:sz w:val="24"/>
+        </w:rPr>
+        <w:t>There was a range of feedback providing general comments on what they thought of the game, and what they feel could be added to improve the game.</w:t>
+      </w:r>
+      <w:r>
+        <w:rPr>
+          <w:rFonts w:ascii="Times New Roman" w:hAnsi="Times New Roman" w:cs="Times New Roman"/>
+          <w:sz w:val="24"/>
+        </w:rPr>
+        <w:t xml:space="preserve"> </w:t>
+      </w:r>
+      <w:r>
+        <w:rPr>
+          <w:rFonts w:ascii="Times New Roman" w:hAnsi="Times New Roman" w:cs="Times New Roman"/>
+          <w:sz w:val="24"/>
+        </w:rPr>
+        <w:t>An interesting suggestion from one participant was:</w:t>
+      </w:r>
+    </w:p>
+    <w:p>
+      <w:pPr>
+        <w:ind w:left="720"/>
+        <w:rPr>
+          <w:rFonts w:ascii="Times New Roman" w:hAnsi="Times New Roman" w:cs="Times New Roman"/>
+          <w:sz w:val="24"/>
+        </w:rPr>
+      </w:pPr>
+      <w:r>
+        <w:rPr>
+          <w:noProof/>
+          <w:lang w:eastAsia="en-GB"/>
+        </w:rPr>
+        <w:drawing>
+          <wp:inline distT="0" distB="0" distL="0" distR="0" wp14:anchorId="60D6D1B5" wp14:editId="7FA5C7BB">
+            <wp:extent cx="3943350" cy="371475"/>
+            <wp:effectExtent l="0" t="0" r="0" b="9525"/>
+            <wp:docPr id="13" name="Picture 13"/>
+            <wp:cNvGraphicFramePr>
+              <a:graphicFrameLocks xmlns:a="http://schemas.openxmlformats.org/drawingml/2006/main" noChangeAspect="1"/>
+            </wp:cNvGraphicFramePr>
+            <a:graphic xmlns:a="http://schemas.openxmlformats.org/drawingml/2006/main">
+              <a:graphicData uri="http://schemas.openxmlformats.org/drawingml/2006/picture">
+                <pic:pic xmlns:pic="http://schemas.openxmlformats.org/drawingml/2006/picture">
+                  <pic:nvPicPr>
+                    <pic:cNvPr id="1" name=""/>
+                    <pic:cNvPicPr/>
+                  </pic:nvPicPr>
+                  <pic:blipFill>
+                    <a:blip r:embed="rId19"/>
+                    <a:stretch>
+                      <a:fillRect/>
+                    </a:stretch>
+                  </pic:blipFill>
+                  <pic:spPr>
+                    <a:xfrm>
+                      <a:off x="0" y="0"/>
+                      <a:ext cx="3943350" cy="371475"/>
+                    </a:xfrm>
+                    <a:prstGeom prst="rect">
+                      <a:avLst/>
+                    </a:prstGeom>
+                  </pic:spPr>
+                </pic:pic>
+              </a:graphicData>
+            </a:graphic>
+          </wp:inline>
+        </w:drawing>
+      </w:r>
+    </w:p>
+    <w:p>
+      <w:pPr>
+        <w:ind w:left="720"/>
+        <w:rPr>
+          <w:rFonts w:ascii="Times New Roman" w:hAnsi="Times New Roman" w:cs="Times New Roman"/>
+          <w:sz w:val="24"/>
+        </w:rPr>
+      </w:pPr>
+      <w:r>
+        <w:rPr>
+          <w:rFonts w:ascii="Times New Roman" w:hAnsi="Times New Roman" w:cs="Times New Roman"/>
+          <w:sz w:val="24"/>
+        </w:rPr>
+        <w:t xml:space="preserve">This is a reasonable suggestion for the game as it would potentially increase the number of successful completions of the game by supporting students with small hints on how to complete parts of the level. It would be important however to ensure the </w:t>
+      </w:r>
+      <w:r>
+        <w:rPr>
+          <w:rFonts w:ascii="Times New Roman" w:hAnsi="Times New Roman" w:cs="Times New Roman"/>
+          <w:sz w:val="24"/>
+        </w:rPr>
+        <w:lastRenderedPageBreak/>
+        <w:t xml:space="preserve">hints wouldn’t make the solution to each level too obvious and keeps the game challenging. Hints could be provided in the form of popup examples related or like the objective of the level they are currently on. For example, </w:t>
+      </w:r>
+      <w:r>
+        <w:rPr>
+          <w:rFonts w:ascii="Times New Roman" w:hAnsi="Times New Roman" w:cs="Times New Roman"/>
+          <w:sz w:val="24"/>
+        </w:rPr>
+        <w:t>whilst observing participants playing the game, all of them struggled to understand the requirements of level 3 (Appendix 3).</w:t>
+      </w:r>
+      <w:r>
+        <w:rPr>
+          <w:rFonts w:ascii="Times New Roman" w:hAnsi="Times New Roman" w:cs="Times New Roman"/>
+          <w:sz w:val="24"/>
+        </w:rPr>
+        <w:t xml:space="preserve"> Understanding how while loops worked was the issue with this level, as the example provided during the tutorial didn’t explain in detail enough how commands written inside a while loop worked. Participants would typically only write movement commands once, thinking that would be enough.</w:t>
+      </w:r>
+      <w:r>
+        <w:rPr>
+          <w:rFonts w:ascii="Times New Roman" w:hAnsi="Times New Roman" w:cs="Times New Roman"/>
+          <w:sz w:val="24"/>
+        </w:rPr>
+        <w:t xml:space="preserve"> As a dynamic hint for this level, an example using a different maze style could have been shown to show how movement commands behave inside the while loop.</w:t>
+      </w:r>
+    </w:p>
+    <w:p>
+      <w:pPr>
+        <w:ind w:left="720"/>
+        <w:rPr>
+          <w:rFonts w:ascii="Times New Roman" w:hAnsi="Times New Roman" w:cs="Times New Roman"/>
+          <w:sz w:val="24"/>
+        </w:rPr>
+      </w:pPr>
+      <w:r>
+        <w:rPr>
+          <w:rFonts w:ascii="Times New Roman" w:hAnsi="Times New Roman" w:cs="Times New Roman"/>
+          <w:sz w:val="24"/>
+        </w:rPr>
+        <w:t>Another participant answered the following to this question:</w:t>
+      </w:r>
+    </w:p>
+    <w:p>
+      <w:pPr>
+        <w:ind w:left="720"/>
+        <w:rPr>
+          <w:rFonts w:ascii="Times New Roman" w:hAnsi="Times New Roman" w:cs="Times New Roman"/>
+          <w:sz w:val="24"/>
+        </w:rPr>
+      </w:pPr>
+      <w:r>
+        <w:rPr>
+          <w:noProof/>
+          <w:lang w:eastAsia="en-GB"/>
+        </w:rPr>
+        <w:drawing>
+          <wp:inline distT="0" distB="0" distL="0" distR="0" wp14:anchorId="4A412C56" wp14:editId="6A6BD606">
+            <wp:extent cx="5731510" cy="391795"/>
+            <wp:effectExtent l="0" t="0" r="2540" b="8255"/>
+            <wp:docPr id="15" name="Picture 15"/>
+            <wp:cNvGraphicFramePr>
+              <a:graphicFrameLocks xmlns:a="http://schemas.openxmlformats.org/drawingml/2006/main" noChangeAspect="1"/>
+            </wp:cNvGraphicFramePr>
+            <a:graphic xmlns:a="http://schemas.openxmlformats.org/drawingml/2006/main">
+              <a:graphicData uri="http://schemas.openxmlformats.org/drawingml/2006/picture">
+                <pic:pic xmlns:pic="http://schemas.openxmlformats.org/drawingml/2006/picture">
+                  <pic:nvPicPr>
+                    <pic:cNvPr id="1" name=""/>
+                    <pic:cNvPicPr/>
+                  </pic:nvPicPr>
+                  <pic:blipFill>
+                    <a:blip r:embed="rId20"/>
+                    <a:stretch>
+                      <a:fillRect/>
+                    </a:stretch>
+                  </pic:blipFill>
+                  <pic:spPr>
+                    <a:xfrm>
+                      <a:off x="0" y="0"/>
+                      <a:ext cx="5731510" cy="391795"/>
+                    </a:xfrm>
+                    <a:prstGeom prst="rect">
+                      <a:avLst/>
+                    </a:prstGeom>
+                  </pic:spPr>
+                </pic:pic>
+              </a:graphicData>
+            </a:graphic>
+          </wp:inline>
+        </w:drawing>
+      </w:r>
+    </w:p>
+    <w:p>
+      <w:pPr>
+        <w:ind w:left="720"/>
+        <w:rPr>
+          <w:rFonts w:ascii="Times New Roman" w:hAnsi="Times New Roman" w:cs="Times New Roman"/>
+          <w:sz w:val="24"/>
+        </w:rPr>
+      </w:pPr>
+      <w:r>
+        <w:rPr>
+          <w:rFonts w:ascii="Times New Roman" w:hAnsi="Times New Roman" w:cs="Times New Roman"/>
+          <w:sz w:val="24"/>
+        </w:rPr>
+        <w:t>This is</w:t>
+      </w:r>
+      <w:r>
+        <w:rPr>
+          <w:rFonts w:ascii="Times New Roman" w:hAnsi="Times New Roman" w:cs="Times New Roman"/>
+          <w:sz w:val="24"/>
+        </w:rPr>
+        <w:t xml:space="preserve"> </w:t>
+      </w:r>
+      <w:r>
+        <w:rPr>
+          <w:rFonts w:ascii="Times New Roman" w:hAnsi="Times New Roman" w:cs="Times New Roman"/>
+          <w:sz w:val="24"/>
+        </w:rPr>
+        <w:t>a</w:t>
+      </w:r>
+      <w:r>
+        <w:rPr>
+          <w:rFonts w:ascii="Times New Roman" w:hAnsi="Times New Roman" w:cs="Times New Roman"/>
+          <w:sz w:val="24"/>
+        </w:rPr>
+        <w:t xml:space="preserve"> very good idea as it would ease the user into the game, rather than throwing them straigh</w:t>
+      </w:r>
+      <w:r>
+        <w:rPr>
+          <w:rFonts w:ascii="Times New Roman" w:hAnsi="Times New Roman" w:cs="Times New Roman"/>
+          <w:sz w:val="24"/>
+        </w:rPr>
+        <w:t>t into programming from the first level.</w:t>
+      </w:r>
+      <w:r>
+        <w:rPr>
+          <w:rFonts w:ascii="Times New Roman" w:hAnsi="Times New Roman" w:cs="Times New Roman"/>
+          <w:sz w:val="24"/>
+        </w:rPr>
+        <w:t xml:space="preserve"> Basic examples, such as moving</w:t>
+      </w:r>
+      <w:r>
+        <w:rPr>
+          <w:rFonts w:ascii="Times New Roman" w:hAnsi="Times New Roman" w:cs="Times New Roman"/>
+          <w:sz w:val="24"/>
+        </w:rPr>
+        <w:t xml:space="preserve"> the player in simple d</w:t>
+      </w:r>
+      <w:r>
+        <w:rPr>
+          <w:rFonts w:ascii="Times New Roman" w:hAnsi="Times New Roman" w:cs="Times New Roman"/>
+          <w:sz w:val="24"/>
+        </w:rPr>
+        <w:t>irections and then progressing into more advanced movements would probably help demonstrate how code is written and what the player needs to write to do specific actions.</w:t>
+      </w:r>
+      <w:r>
+        <w:rPr>
+          <w:rFonts w:ascii="Times New Roman" w:hAnsi="Times New Roman" w:cs="Times New Roman"/>
+          <w:sz w:val="24"/>
+        </w:rPr>
+        <w:t xml:space="preserve"> </w:t>
+      </w:r>
+    </w:p>
+    <w:p>
+      <w:pPr>
+        <w:ind w:left="720"/>
+        <w:rPr>
+          <w:rFonts w:ascii="Times New Roman" w:hAnsi="Times New Roman" w:cs="Times New Roman"/>
+          <w:sz w:val="24"/>
+        </w:rPr>
+      </w:pPr>
+      <w:r>
+        <w:rPr>
+          <w:rFonts w:ascii="Times New Roman" w:hAnsi="Times New Roman" w:cs="Times New Roman"/>
+          <w:sz w:val="24"/>
+        </w:rPr>
+        <w:t>Another participant also commented the following:</w:t>
+      </w:r>
+    </w:p>
+    <w:p>
+      <w:pPr>
+        <w:ind w:left="720"/>
+        <w:rPr>
+          <w:rFonts w:ascii="Times New Roman" w:hAnsi="Times New Roman" w:cs="Times New Roman"/>
+          <w:sz w:val="24"/>
+        </w:rPr>
+      </w:pPr>
+      <w:r>
+        <w:rPr>
+          <w:noProof/>
+          <w:lang w:eastAsia="en-GB"/>
+        </w:rPr>
+        <w:drawing>
+          <wp:inline distT="0" distB="0" distL="0" distR="0" wp14:anchorId="727E043C" wp14:editId="5579CD9C">
+            <wp:extent cx="5731510" cy="345440"/>
+            <wp:effectExtent l="0" t="0" r="2540" b="0"/>
+            <wp:docPr id="16" name="Picture 16"/>
+            <wp:cNvGraphicFramePr>
+              <a:graphicFrameLocks xmlns:a="http://schemas.openxmlformats.org/drawingml/2006/main" noChangeAspect="1"/>
+            </wp:cNvGraphicFramePr>
+            <a:graphic xmlns:a="http://schemas.openxmlformats.org/drawingml/2006/main">
+              <a:graphicData uri="http://schemas.openxmlformats.org/drawingml/2006/picture">
+                <pic:pic xmlns:pic="http://schemas.openxmlformats.org/drawingml/2006/picture">
+                  <pic:nvPicPr>
+                    <pic:cNvPr id="1" name=""/>
+                    <pic:cNvPicPr/>
+                  </pic:nvPicPr>
+                  <pic:blipFill>
+                    <a:blip r:embed="rId21"/>
+                    <a:stretch>
+                      <a:fillRect/>
+                    </a:stretch>
+                  </pic:blipFill>
+                  <pic:spPr>
+                    <a:xfrm>
+                      <a:off x="0" y="0"/>
+                      <a:ext cx="5731510" cy="345440"/>
+                    </a:xfrm>
+                    <a:prstGeom prst="rect">
+                      <a:avLst/>
+                    </a:prstGeom>
+                  </pic:spPr>
+                </pic:pic>
+              </a:graphicData>
+            </a:graphic>
+          </wp:inline>
+        </w:drawing>
+      </w:r>
+    </w:p>
+    <w:p>
+      <w:pPr>
+        <w:ind w:left="720"/>
+        <w:rPr>
+          <w:rFonts w:ascii="Times New Roman" w:hAnsi="Times New Roman" w:cs="Times New Roman"/>
+          <w:sz w:val="24"/>
+        </w:rPr>
+      </w:pPr>
+      <w:r>
+        <w:rPr>
+          <w:rFonts w:ascii="Times New Roman" w:hAnsi="Times New Roman" w:cs="Times New Roman"/>
+          <w:sz w:val="24"/>
+        </w:rPr>
+        <w:t>This would work nicely with the</w:t>
+      </w:r>
+      <w:r>
+        <w:rPr>
+          <w:rFonts w:ascii="Times New Roman" w:hAnsi="Times New Roman" w:cs="Times New Roman"/>
+          <w:sz w:val="24"/>
+        </w:rPr>
+        <w:t xml:space="preserve"> suggestion about dynamic hints, as animated examples could be provided inside of these hints to visually demonstrate what cod</w:t>
+      </w:r>
+      <w:r>
+        <w:rPr>
+          <w:rFonts w:ascii="Times New Roman" w:hAnsi="Times New Roman" w:cs="Times New Roman"/>
+          <w:sz w:val="24"/>
+        </w:rPr>
+        <w:t xml:space="preserve">e is doing. </w:t>
+      </w:r>
+      <w:r>
+        <w:rPr>
+          <w:rFonts w:ascii="Times New Roman" w:hAnsi="Times New Roman" w:cs="Times New Roman"/>
+          <w:sz w:val="24"/>
+        </w:rPr>
+        <w:t>This comment also shows that participants potentially found the tutorial for each level confusing or poo</w:t>
+      </w:r>
+      <w:r>
+        <w:rPr>
+          <w:rFonts w:ascii="Times New Roman" w:hAnsi="Times New Roman" w:cs="Times New Roman"/>
+          <w:sz w:val="24"/>
+        </w:rPr>
+        <w:t>rly written.</w:t>
+      </w:r>
+    </w:p>
+    <w:p>
+      <w:pPr>
+        <w:ind w:left="720"/>
+        <w:rPr>
+          <w:rFonts w:ascii="Times New Roman" w:hAnsi="Times New Roman" w:cs="Times New Roman"/>
+          <w:sz w:val="24"/>
+        </w:rPr>
+      </w:pPr>
+      <w:r>
+        <w:rPr>
+          <w:rFonts w:ascii="Times New Roman" w:hAnsi="Times New Roman" w:cs="Times New Roman"/>
+          <w:sz w:val="24"/>
+        </w:rPr>
+        <w:t xml:space="preserve">Based on the results of the questionnaire, and the discussion of those results in this section, </w:t>
+      </w:r>
+      <w:r>
+        <w:rPr>
+          <w:rFonts w:ascii="Times New Roman" w:hAnsi="Times New Roman" w:cs="Times New Roman"/>
+          <w:sz w:val="24"/>
+        </w:rPr>
+        <w:t>although the project developed for this project may not be a perfect example of using games for teaching, it still shows that participants enjoyed the experience and agreed that games have the potential to be used as teaching tools in a classroom. Therefore, the hypothesis for this project was correct.</w:t>
+      </w:r>
+    </w:p>
+    <w:p>
+      <w:pPr>
+        <w:ind w:left="720"/>
+        <w:rPr>
+          <w:rFonts w:ascii="Times New Roman" w:hAnsi="Times New Roman" w:cs="Times New Roman"/>
+          <w:sz w:val="24"/>
+        </w:rPr>
+      </w:pPr>
       <w:r>
         <w:br w:type="page"/>
       </w:r>
@@ -14930,7 +16021,7 @@
           <w:rFonts w:ascii="Times New Roman" w:hAnsi="Times New Roman" w:cs="Times New Roman"/>
         </w:rPr>
       </w:pPr>
-      <w:bookmarkStart w:id="48" w:name="_Toc481118698"/>
+      <w:bookmarkStart w:id="47" w:name="_Toc481170791"/>
       <w:r>
         <w:rPr>
           <w:rFonts w:ascii="Times New Roman" w:hAnsi="Times New Roman" w:cs="Times New Roman"/>
@@ -14938,7 +16029,7 @@
         <w:lastRenderedPageBreak/>
         <w:t>Conclusions and Recommendations</w:t>
       </w:r>
-      <w:bookmarkEnd w:id="48"/>
+      <w:bookmarkEnd w:id="47"/>
     </w:p>
     <w:p>
       <w:pPr>
@@ -14951,14 +16042,14 @@
           <w:rFonts w:ascii="Times New Roman" w:hAnsi="Times New Roman" w:cs="Times New Roman"/>
         </w:rPr>
       </w:pPr>
-      <w:bookmarkStart w:id="49" w:name="_Toc481118699"/>
+      <w:bookmarkStart w:id="48" w:name="_Toc481170792"/>
       <w:r>
         <w:rPr>
           <w:rFonts w:ascii="Times New Roman" w:hAnsi="Times New Roman" w:cs="Times New Roman"/>
         </w:rPr>
         <w:t>Introduction</w:t>
       </w:r>
-      <w:bookmarkEnd w:id="49"/>
+      <w:bookmarkEnd w:id="48"/>
     </w:p>
     <w:p>
       <w:pPr>
@@ -15008,14 +16099,14 @@
           <w:rFonts w:ascii="Times New Roman" w:hAnsi="Times New Roman" w:cs="Times New Roman"/>
         </w:rPr>
       </w:pPr>
-      <w:bookmarkStart w:id="50" w:name="_Toc481118700"/>
+      <w:bookmarkStart w:id="49" w:name="_Toc481170793"/>
       <w:r>
         <w:rPr>
           <w:rFonts w:ascii="Times New Roman" w:hAnsi="Times New Roman" w:cs="Times New Roman"/>
         </w:rPr>
         <w:t>Conclusion</w:t>
       </w:r>
-      <w:bookmarkEnd w:id="50"/>
+      <w:bookmarkEnd w:id="49"/>
     </w:p>
     <w:p>
       <w:pPr>
@@ -15031,6 +16122,43 @@
           <w:sz w:val="24"/>
         </w:rPr>
         <w:t xml:space="preserve">Overall, based on the research carried out in this project, it demonstrates that games can be used as effective teaching tools if well designed. </w:t>
+      </w:r>
+      <w:r>
+        <w:rPr>
+          <w:rFonts w:ascii="Times New Roman" w:hAnsi="Times New Roman" w:cs="Times New Roman"/>
+          <w:sz w:val="24"/>
+        </w:rPr>
+        <w:t xml:space="preserve">Games can help in increasing student motivation, which is a primary reason for student drop outs in computer science courses. </w:t>
+      </w:r>
+    </w:p>
+    <w:p>
+      <w:pPr>
+        <w:ind w:left="720"/>
+        <w:rPr>
+          <w:rFonts w:ascii="Times New Roman" w:hAnsi="Times New Roman" w:cs="Times New Roman"/>
+          <w:sz w:val="24"/>
+        </w:rPr>
+      </w:pPr>
+      <w:r>
+        <w:rPr>
+          <w:rFonts w:ascii="Times New Roman" w:hAnsi="Times New Roman" w:cs="Times New Roman"/>
+          <w:sz w:val="24"/>
+        </w:rPr>
+        <w:t xml:space="preserve">The developed solution proposes by this paper has achieved the aims and objectives </w:t>
+      </w:r>
+      <w:r>
+        <w:rPr>
+          <w:rFonts w:ascii="Times New Roman" w:hAnsi="Times New Roman" w:cs="Times New Roman"/>
+          <w:sz w:val="24"/>
+        </w:rPr>
+        <w:t>set in this paper. The solution however in its current state would require additional work in before it could be used in a teaching environment based on the feedback received from participants of this study.</w:t>
+      </w:r>
+      <w:r>
+        <w:rPr>
+          <w:rFonts w:ascii="Times New Roman" w:hAnsi="Times New Roman" w:cs="Times New Roman"/>
+          <w:sz w:val="24"/>
+        </w:rPr>
+        <w:t xml:space="preserve"> The solution developed provides a strong starting point however for future work, and if additional fixes and features are implemented, the game could be used as a teaching tool in classes, and prove the project hypothesis.</w:t>
       </w:r>
     </w:p>
     <w:p>
@@ -15044,22 +16172,60 @@
           <w:rFonts w:ascii="Times New Roman" w:hAnsi="Times New Roman" w:cs="Times New Roman"/>
         </w:rPr>
       </w:pPr>
-      <w:bookmarkStart w:id="51" w:name="_Toc481118701"/>
+      <w:bookmarkStart w:id="50" w:name="_Toc481170794"/>
       <w:r>
         <w:rPr>
           <w:rFonts w:ascii="Times New Roman" w:hAnsi="Times New Roman" w:cs="Times New Roman"/>
         </w:rPr>
         <w:t>Recommendations</w:t>
       </w:r>
-      <w:bookmarkEnd w:id="51"/>
+      <w:bookmarkEnd w:id="50"/>
     </w:p>
     <w:p>
       <w:pPr>
-        <w:ind w:left="720"/>
-        <w:rPr>
-          <w:rFonts w:ascii="Times New Roman" w:hAnsi="Times New Roman" w:cs="Times New Roman"/>
-        </w:rPr>
-      </w:pPr>
+        <w:ind w:left="1080"/>
+        <w:rPr>
+          <w:rFonts w:ascii="Times New Roman" w:hAnsi="Times New Roman" w:cs="Times New Roman"/>
+          <w:sz w:val="24"/>
+        </w:rPr>
+      </w:pPr>
+      <w:r>
+        <w:rPr>
+          <w:rFonts w:ascii="Times New Roman" w:hAnsi="Times New Roman" w:cs="Times New Roman"/>
+          <w:sz w:val="24"/>
+        </w:rPr>
+        <w:t xml:space="preserve">The game requires further improvements in the form of </w:t>
+      </w:r>
+      <w:r>
+        <w:rPr>
+          <w:rFonts w:ascii="Times New Roman" w:hAnsi="Times New Roman" w:cs="Times New Roman"/>
+          <w:sz w:val="24"/>
+        </w:rPr>
+        <w:t>tutorial quality and gameplay flow. Current tutorials have proven to be not as helpful as intended based on the results of the questionnaire in the above section. To improve these tutorials more research should be done into how programming is taught to beginners, and ways of explaining the concepts to beginners in a way that is easy to understand.</w:t>
+      </w:r>
+    </w:p>
+    <w:p>
+      <w:pPr>
+        <w:ind w:left="1080"/>
+        <w:rPr>
+          <w:rFonts w:ascii="Times New Roman" w:hAnsi="Times New Roman" w:cs="Times New Roman"/>
+          <w:sz w:val="24"/>
+        </w:rPr>
+      </w:pPr>
+      <w:r>
+        <w:rPr>
+          <w:rFonts w:ascii="Times New Roman" w:hAnsi="Times New Roman" w:cs="Times New Roman"/>
+          <w:sz w:val="24"/>
+        </w:rPr>
+        <w:t xml:space="preserve">Gameplay flow also needs improving, as mentions by one of the participants in Q9. </w:t>
+      </w:r>
+      <w:r>
+        <w:rPr>
+          <w:rFonts w:ascii="Times New Roman" w:hAnsi="Times New Roman" w:cs="Times New Roman"/>
+          <w:sz w:val="24"/>
+        </w:rPr>
+        <w:t>The game currently doesn’t count movement commands that would move the player into a wall as a failure, and make it possible to create solutions that are unintended to work. This will require changes to the character C# API to reset the level if the player moves into a wall.</w:t>
+      </w:r>
     </w:p>
     <w:p>
       <w:pPr>
@@ -15072,22 +16238,163 @@
           <w:rFonts w:ascii="Times New Roman" w:hAnsi="Times New Roman" w:cs="Times New Roman"/>
         </w:rPr>
       </w:pPr>
-      <w:bookmarkStart w:id="52" w:name="_Toc481118702"/>
+      <w:bookmarkStart w:id="51" w:name="_Toc481170795"/>
       <w:r>
         <w:rPr>
           <w:rFonts w:ascii="Times New Roman" w:hAnsi="Times New Roman" w:cs="Times New Roman"/>
         </w:rPr>
         <w:t>Future Work</w:t>
+      </w:r>
+      <w:bookmarkEnd w:id="51"/>
+    </w:p>
+    <w:p>
+      <w:pPr>
+        <w:pStyle w:val="Heading3"/>
+        <w:numPr>
+          <w:ilvl w:val="2"/>
+          <w:numId w:val="1"/>
+        </w:numPr>
+        <w:rPr>
+          <w:rFonts w:ascii="Times New Roman" w:hAnsi="Times New Roman" w:cs="Times New Roman"/>
+          <w:sz w:val="26"/>
+          <w:szCs w:val="26"/>
+        </w:rPr>
+      </w:pPr>
+      <w:bookmarkStart w:id="52" w:name="_Toc481170796"/>
+      <w:r>
+        <w:rPr>
+          <w:rFonts w:ascii="Times New Roman" w:hAnsi="Times New Roman" w:cs="Times New Roman"/>
+          <w:sz w:val="26"/>
+          <w:szCs w:val="26"/>
+        </w:rPr>
+        <w:t>Automatic Code Formatting</w:t>
       </w:r>
       <w:bookmarkEnd w:id="52"/>
     </w:p>
     <w:p>
       <w:pPr>
-        <w:ind w:left="720"/>
-        <w:rPr>
-          <w:rFonts w:ascii="Times New Roman" w:hAnsi="Times New Roman" w:cs="Times New Roman"/>
-        </w:rPr>
-      </w:pPr>
+        <w:ind w:left="1080"/>
+        <w:rPr>
+          <w:rFonts w:ascii="Times New Roman" w:hAnsi="Times New Roman" w:cs="Times New Roman"/>
+          <w:sz w:val="24"/>
+        </w:rPr>
+      </w:pPr>
+      <w:r>
+        <w:rPr>
+          <w:rFonts w:ascii="Times New Roman" w:hAnsi="Times New Roman" w:cs="Times New Roman"/>
+          <w:sz w:val="24"/>
+        </w:rPr>
+        <w:t>Automated formatting of the code written by the user would help in making the code written more readable, and introduce the user to programming writing standards. Formatting should include automated tab insertion on new lines where necessary inside of statements, and spacing between symbols.</w:t>
+      </w:r>
+      <w:r>
+        <w:rPr>
+          <w:rFonts w:ascii="Times New Roman" w:hAnsi="Times New Roman" w:cs="Times New Roman"/>
+          <w:sz w:val="24"/>
+        </w:rPr>
+        <w:t xml:space="preserve"> Further research will need to be carried out </w:t>
+      </w:r>
+      <w:r>
+        <w:rPr>
+          <w:rFonts w:ascii="Times New Roman" w:hAnsi="Times New Roman" w:cs="Times New Roman"/>
+          <w:sz w:val="24"/>
+        </w:rPr>
+        <w:t>to</w:t>
+      </w:r>
+      <w:r>
+        <w:rPr>
+          <w:rFonts w:ascii="Times New Roman" w:hAnsi="Times New Roman" w:cs="Times New Roman"/>
+          <w:sz w:val="24"/>
+        </w:rPr>
+        <w:t xml:space="preserve"> figure out how to implement this functionality into Unity’s input fields.</w:t>
+      </w:r>
+    </w:p>
+    <w:p>
+      <w:pPr>
+        <w:pStyle w:val="Heading3"/>
+        <w:numPr>
+          <w:ilvl w:val="2"/>
+          <w:numId w:val="1"/>
+        </w:numPr>
+        <w:rPr>
+          <w:rFonts w:ascii="Times New Roman" w:hAnsi="Times New Roman" w:cs="Times New Roman"/>
+          <w:sz w:val="26"/>
+          <w:szCs w:val="26"/>
+        </w:rPr>
+      </w:pPr>
+      <w:bookmarkStart w:id="53" w:name="_Toc481170797"/>
+      <w:r>
+        <w:rPr>
+          <w:rFonts w:ascii="Times New Roman" w:hAnsi="Times New Roman" w:cs="Times New Roman"/>
+          <w:sz w:val="26"/>
+          <w:szCs w:val="26"/>
+        </w:rPr>
+        <w:lastRenderedPageBreak/>
+        <w:t>Syntax Highlighting</w:t>
+      </w:r>
+      <w:bookmarkEnd w:id="53"/>
+    </w:p>
+    <w:p>
+      <w:pPr>
+        <w:ind w:left="1080"/>
+        <w:rPr>
+          <w:rFonts w:ascii="Times New Roman" w:hAnsi="Times New Roman" w:cs="Times New Roman"/>
+          <w:sz w:val="24"/>
+        </w:rPr>
+      </w:pPr>
+      <w:r>
+        <w:rPr>
+          <w:rFonts w:ascii="Times New Roman" w:hAnsi="Times New Roman" w:cs="Times New Roman"/>
+          <w:sz w:val="24"/>
+        </w:rPr>
+        <w:t>Syntax highlighting would also make reading code easier. Currently, all code, including comments are displayed in the same colour.</w:t>
+      </w:r>
+      <w:r>
+        <w:rPr>
+          <w:rFonts w:ascii="Times New Roman" w:hAnsi="Times New Roman" w:cs="Times New Roman"/>
+          <w:sz w:val="24"/>
+        </w:rPr>
+        <w:t xml:space="preserve"> Highlighting keywords and statements would make the overall readability better. Research will need to be carried out to figure out how this functionality could be implemented effectively within Unity input fields. Rich text would be a starting point for this implementation.</w:t>
+      </w:r>
+    </w:p>
+    <w:p>
+      <w:pPr>
+        <w:pStyle w:val="Heading3"/>
+        <w:numPr>
+          <w:ilvl w:val="2"/>
+          <w:numId w:val="1"/>
+        </w:numPr>
+        <w:rPr>
+          <w:rFonts w:ascii="Times New Roman" w:hAnsi="Times New Roman" w:cs="Times New Roman"/>
+          <w:sz w:val="26"/>
+          <w:szCs w:val="26"/>
+        </w:rPr>
+      </w:pPr>
+      <w:bookmarkStart w:id="54" w:name="_Toc481170798"/>
+      <w:r>
+        <w:rPr>
+          <w:rFonts w:ascii="Times New Roman" w:hAnsi="Times New Roman" w:cs="Times New Roman"/>
+          <w:sz w:val="26"/>
+          <w:szCs w:val="26"/>
+        </w:rPr>
+        <w:t>Integrated Level Editor</w:t>
+      </w:r>
+      <w:bookmarkEnd w:id="54"/>
+    </w:p>
+    <w:p>
+      <w:pPr>
+        <w:ind w:left="1080"/>
+        <w:rPr>
+          <w:rFonts w:ascii="Times New Roman" w:hAnsi="Times New Roman" w:cs="Times New Roman"/>
+          <w:sz w:val="24"/>
+        </w:rPr>
+      </w:pPr>
+      <w:r>
+        <w:rPr>
+          <w:rFonts w:ascii="Times New Roman" w:hAnsi="Times New Roman" w:cs="Times New Roman"/>
+          <w:sz w:val="24"/>
+        </w:rPr>
+        <w:t>One suggestion made by a participant was to create a level editor (Section 4.2.1, Question 9). During the development of this project, a level editor was developed and used to create the levels found in the game, but lacked the ability to design tutorials for the levels, and each tutorial had to be manually written in the Unity editor. As an improvement to the existing project, packaging the level editor with the distributed game, and implementing a system that allowed custom tutorials to be written for each level would make the game much more useful to teachers, and would allow them to create their own levels for the content they wish to teach very quick and easy. Another limitation however would be the character API that is written in C#; This would need to be expanded upon to make more complex interactions with the game.</w:t>
+      </w:r>
     </w:p>
     <w:p>
       <w:pPr>
@@ -15116,7 +16423,7 @@
         <w:br w:type="page"/>
       </w:r>
     </w:p>
-    <w:bookmarkStart w:id="53" w:name="_Toc481118703" w:displacedByCustomXml="next"/>
+    <w:bookmarkStart w:id="55" w:name="_Toc481170799" w:displacedByCustomXml="next"/>
     <w:sdt>
       <w:sdtPr>
         <w:rPr>
@@ -15154,9 +16461,17 @@
             <w:rPr>
               <w:rFonts w:ascii="Times New Roman" w:hAnsi="Times New Roman" w:cs="Times New Roman"/>
             </w:rPr>
-            <w:t>References</w:t>
-          </w:r>
-          <w:bookmarkEnd w:id="53"/>
+            <w:t>Referenc</w:t>
+          </w:r>
+          <w:bookmarkStart w:id="56" w:name="_GoBack"/>
+          <w:bookmarkEnd w:id="56"/>
+          <w:r>
+            <w:rPr>
+              <w:rFonts w:ascii="Times New Roman" w:hAnsi="Times New Roman" w:cs="Times New Roman"/>
+            </w:rPr>
+            <w:t>es</w:t>
+          </w:r>
+          <w:bookmarkEnd w:id="55"/>
         </w:p>
         <w:sdt>
           <w:sdtPr>
@@ -16181,7 +17496,7 @@
           <w:rFonts w:ascii="Times New Roman" w:hAnsi="Times New Roman" w:cs="Times New Roman"/>
         </w:rPr>
       </w:pPr>
-      <w:bookmarkStart w:id="54" w:name="_Toc481118704"/>
+      <w:bookmarkStart w:id="57" w:name="_Toc481170800"/>
       <w:r>
         <w:rPr>
           <w:rFonts w:ascii="Times New Roman" w:hAnsi="Times New Roman" w:cs="Times New Roman"/>
@@ -16189,7 +17504,7 @@
         <w:lastRenderedPageBreak/>
         <w:t>Appendices</w:t>
       </w:r>
-      <w:bookmarkEnd w:id="54"/>
+      <w:bookmarkEnd w:id="57"/>
     </w:p>
     <w:p>
       <w:pPr>
@@ -16202,14 +17517,14 @@
           <w:rFonts w:ascii="Times New Roman" w:hAnsi="Times New Roman" w:cs="Times New Roman"/>
         </w:rPr>
       </w:pPr>
-      <w:bookmarkStart w:id="55" w:name="_Toc481118705"/>
+      <w:bookmarkStart w:id="58" w:name="_Toc481170801"/>
       <w:r>
         <w:rPr>
           <w:rFonts w:ascii="Times New Roman" w:hAnsi="Times New Roman" w:cs="Times New Roman"/>
         </w:rPr>
         <w:t>Appendix 1</w:t>
       </w:r>
-      <w:bookmarkEnd w:id="55"/>
+      <w:bookmarkEnd w:id="58"/>
     </w:p>
     <w:p>
       <w:pPr>
@@ -16226,7 +17541,7 @@
         </w:rPr>
         <w:t xml:space="preserve">Participation questionnaire URL: </w:t>
       </w:r>
-      <w:hyperlink r:id="rId18" w:history="1">
+      <w:hyperlink r:id="rId22" w:history="1">
         <w:r>
           <w:rPr>
             <w:rStyle w:val="Hyperlink"/>
@@ -16394,7 +17709,23 @@
           <w:b/>
           <w:sz w:val="24"/>
         </w:rPr>
-        <w:t>(A linear scale: 1 being “Not Very”, 10 being “Very”)</w:t>
+        <w:t xml:space="preserve">(A linear scale: 1 being “Not Very”, </w:t>
+      </w:r>
+      <w:r>
+        <w:rPr>
+          <w:rFonts w:ascii="Times New Roman" w:hAnsi="Times New Roman" w:cs="Times New Roman"/>
+          <w:b/>
+          <w:sz w:val="24"/>
+        </w:rPr>
+        <w:t>5</w:t>
+      </w:r>
+      <w:r>
+        <w:rPr>
+          <w:rFonts w:ascii="Times New Roman" w:hAnsi="Times New Roman" w:cs="Times New Roman"/>
+          <w:b/>
+          <w:sz w:val="24"/>
+        </w:rPr>
+        <w:t xml:space="preserve"> being “Very”)</w:t>
       </w:r>
     </w:p>
     <w:p>
@@ -16430,7 +17761,23 @@
           <w:b/>
           <w:sz w:val="24"/>
         </w:rPr>
-        <w:t>(A linear scale: 1 being “Not Very”, 10 being “Very”)</w:t>
+        <w:t xml:space="preserve">(A linear scale: 1 being “Not Very”, </w:t>
+      </w:r>
+      <w:r>
+        <w:rPr>
+          <w:rFonts w:ascii="Times New Roman" w:hAnsi="Times New Roman" w:cs="Times New Roman"/>
+          <w:b/>
+          <w:sz w:val="24"/>
+        </w:rPr>
+        <w:t>5</w:t>
+      </w:r>
+      <w:r>
+        <w:rPr>
+          <w:rFonts w:ascii="Times New Roman" w:hAnsi="Times New Roman" w:cs="Times New Roman"/>
+          <w:b/>
+          <w:sz w:val="24"/>
+        </w:rPr>
+        <w:t xml:space="preserve"> being “Very”)</w:t>
       </w:r>
     </w:p>
     <w:p>
@@ -16466,7 +17813,23 @@
           <w:b/>
           <w:sz w:val="24"/>
         </w:rPr>
-        <w:t>(A linear scale: 1 being “Not Very”, 10 being “Very”)</w:t>
+        <w:t xml:space="preserve">(A linear scale: 1 being “Not Very”, </w:t>
+      </w:r>
+      <w:r>
+        <w:rPr>
+          <w:rFonts w:ascii="Times New Roman" w:hAnsi="Times New Roman" w:cs="Times New Roman"/>
+          <w:b/>
+          <w:sz w:val="24"/>
+        </w:rPr>
+        <w:t>5</w:t>
+      </w:r>
+      <w:r>
+        <w:rPr>
+          <w:rFonts w:ascii="Times New Roman" w:hAnsi="Times New Roman" w:cs="Times New Roman"/>
+          <w:b/>
+          <w:sz w:val="24"/>
+        </w:rPr>
+        <w:t xml:space="preserve"> being “Very”)</w:t>
       </w:r>
     </w:p>
     <w:p>
@@ -16605,7 +17968,7 @@
           <w:rFonts w:ascii="Times New Roman" w:hAnsi="Times New Roman" w:cs="Times New Roman"/>
         </w:rPr>
       </w:pPr>
-      <w:bookmarkStart w:id="56" w:name="_Toc481118706"/>
+      <w:bookmarkStart w:id="59" w:name="_Toc481170802"/>
       <w:r>
         <w:rPr>
           <w:rFonts w:ascii="Times New Roman" w:hAnsi="Times New Roman" w:cs="Times New Roman"/>
@@ -16613,7 +17976,7 @@
         <w:lastRenderedPageBreak/>
         <w:t>Appendix 2</w:t>
       </w:r>
-      <w:bookmarkEnd w:id="56"/>
+      <w:bookmarkEnd w:id="59"/>
     </w:p>
     <w:p>
       <w:pPr>
@@ -18040,8 +19403,94 @@
         </w:rPr>
       </w:pPr>
     </w:p>
+    <w:p>
+      <w:pPr>
+        <w:pStyle w:val="Heading2"/>
+        <w:numPr>
+          <w:ilvl w:val="1"/>
+          <w:numId w:val="1"/>
+        </w:numPr>
+        <w:rPr>
+          <w:rFonts w:ascii="Times New Roman" w:hAnsi="Times New Roman" w:cs="Times New Roman"/>
+        </w:rPr>
+      </w:pPr>
+      <w:bookmarkStart w:id="60" w:name="_Toc481170803"/>
+      <w:r>
+        <w:rPr>
+          <w:rFonts w:ascii="Times New Roman" w:hAnsi="Times New Roman" w:cs="Times New Roman"/>
+        </w:rPr>
+        <w:t>Appendix 3</w:t>
+      </w:r>
+      <w:bookmarkEnd w:id="60"/>
+    </w:p>
+    <w:p>
+      <w:pPr>
+        <w:ind w:left="720"/>
+        <w:rPr>
+          <w:rFonts w:ascii="Times New Roman" w:hAnsi="Times New Roman" w:cs="Times New Roman"/>
+          <w:sz w:val="24"/>
+        </w:rPr>
+      </w:pPr>
+      <w:r>
+        <w:rPr>
+          <w:rFonts w:ascii="Times New Roman" w:hAnsi="Times New Roman" w:cs="Times New Roman"/>
+          <w:sz w:val="24"/>
+        </w:rPr>
+        <w:t>Level 3 of the game; The level where every participant struggled to understand the functionality of ‘while’ loops.</w:t>
+      </w:r>
+    </w:p>
+    <w:p>
+      <w:pPr>
+        <w:jc w:val="center"/>
+        <w:rPr>
+          <w:rFonts w:ascii="Times New Roman" w:hAnsi="Times New Roman" w:cs="Times New Roman"/>
+          <w:sz w:val="24"/>
+        </w:rPr>
+      </w:pPr>
+      <w:r>
+        <w:rPr>
+          <w:noProof/>
+          <w:lang w:eastAsia="en-GB"/>
+        </w:rPr>
+        <w:drawing>
+          <wp:inline distT="0" distB="0" distL="0" distR="0" wp14:anchorId="574D92DE" wp14:editId="108CFD6B">
+            <wp:extent cx="5731510" cy="1989455"/>
+            <wp:effectExtent l="0" t="0" r="2540" b="0"/>
+            <wp:docPr id="14" name="Picture 14"/>
+            <wp:cNvGraphicFramePr>
+              <a:graphicFrameLocks xmlns:a="http://schemas.openxmlformats.org/drawingml/2006/main" noChangeAspect="1"/>
+            </wp:cNvGraphicFramePr>
+            <a:graphic xmlns:a="http://schemas.openxmlformats.org/drawingml/2006/main">
+              <a:graphicData uri="http://schemas.openxmlformats.org/drawingml/2006/picture">
+                <pic:pic xmlns:pic="http://schemas.openxmlformats.org/drawingml/2006/picture">
+                  <pic:nvPicPr>
+                    <pic:cNvPr id="1" name=""/>
+                    <pic:cNvPicPr/>
+                  </pic:nvPicPr>
+                  <pic:blipFill>
+                    <a:blip r:embed="rId23"/>
+                    <a:stretch>
+                      <a:fillRect/>
+                    </a:stretch>
+                  </pic:blipFill>
+                  <pic:spPr>
+                    <a:xfrm>
+                      <a:off x="0" y="0"/>
+                      <a:ext cx="5731510" cy="1989455"/>
+                    </a:xfrm>
+                    <a:prstGeom prst="rect">
+                      <a:avLst/>
+                    </a:prstGeom>
+                  </pic:spPr>
+                </pic:pic>
+              </a:graphicData>
+            </a:graphic>
+          </wp:inline>
+        </w:drawing>
+      </w:r>
+    </w:p>
     <w:sectPr>
-      <w:footerReference w:type="default" r:id="rId19"/>
+      <w:footerReference w:type="default" r:id="rId24"/>
       <w:pgSz w:w="11906" w:h="16838"/>
       <w:pgMar w:top="1440" w:right="1440" w:bottom="1440" w:left="1440" w:header="708" w:footer="708" w:gutter="0"/>
       <w:pgNumType w:start="0"/>
@@ -18112,7 +19561,7 @@
           <w:rPr>
             <w:noProof/>
           </w:rPr>
-          <w:t>21</w:t>
+          <w:t>25</w:t>
         </w:r>
         <w:r>
           <w:rPr>
@@ -18207,7 +19656,7 @@
       <w:lvlText w:val="%1.%2.%3.%4"/>
       <w:lvlJc w:val="left"/>
       <w:pPr>
-        <w:ind w:left="1080" w:hanging="720"/>
+        <w:ind w:left="1429" w:hanging="720"/>
       </w:pPr>
       <w:rPr>
         <w:rFonts w:hint="default"/>
@@ -21505,7 +22954,7 @@
 </file>
 
 <file path=customXml/itemProps1.xml><?xml version="1.0" encoding="utf-8"?>
-<ds:datastoreItem xmlns:ds="http://schemas.openxmlformats.org/officeDocument/2006/customXml" ds:itemID="{9C15F267-4D4D-493B-B746-F80F18D77498}">
+<ds:datastoreItem xmlns:ds="http://schemas.openxmlformats.org/officeDocument/2006/customXml" ds:itemID="{12E10667-96B1-4E7F-B071-E4386C035E4B}">
   <ds:schemaRefs>
     <ds:schemaRef ds:uri="http://schemas.openxmlformats.org/officeDocument/2006/bibliography"/>
   </ds:schemaRefs>

</xml_diff>